<commit_message>
Them phan quy trinh chua chinh sua
</commit_message>
<xml_diff>
--- a/Phân tích đồ án chuyên ngành.docx
+++ b/Phân tích đồ án chuyên ngành.docx
@@ -53,15 +53,7 @@
           <w:sz w:val="36"/>
           <w:szCs w:val="36"/>
         </w:rPr>
-        <w:t>đ</w:t>
-      </w:r>
-      <w:r>
-        <w:rPr>
-          <w:rFonts w:ascii="Times New Roman" w:hAnsi="Times New Roman" w:cs="Times New Roman"/>
-          <w:sz w:val="36"/>
-          <w:szCs w:val="36"/>
-        </w:rPr>
-        <w:t>ồ</w:t>
+        <w:t>đồ</w:t>
       </w:r>
       <w:proofErr w:type="spellEnd"/>
       <w:r>
@@ -134,15 +126,7 @@
           <w:sz w:val="36"/>
           <w:szCs w:val="36"/>
         </w:rPr>
-        <w:t>Đ</w:t>
-      </w:r>
-      <w:r>
-        <w:rPr>
-          <w:rFonts w:ascii="Times New Roman" w:hAnsi="Times New Roman" w:cs="Times New Roman"/>
-          <w:sz w:val="36"/>
-          <w:szCs w:val="36"/>
-        </w:rPr>
-        <w:t>ề</w:t>
+        <w:t>Đề</w:t>
       </w:r>
       <w:proofErr w:type="spellEnd"/>
       <w:r>
@@ -214,15 +198,7 @@
           <w:sz w:val="36"/>
           <w:szCs w:val="36"/>
         </w:rPr>
-        <w:t>tr</w:t>
-      </w:r>
-      <w:r>
-        <w:rPr>
-          <w:rFonts w:ascii="Times New Roman" w:hAnsi="Times New Roman" w:cs="Times New Roman"/>
-          <w:sz w:val="36"/>
-          <w:szCs w:val="36"/>
-        </w:rPr>
-        <w:t>ọ</w:t>
+        <w:t>trọ</w:t>
       </w:r>
       <w:proofErr w:type="spellEnd"/>
       <w:r>
@@ -281,57 +257,25 @@
           <w:sz w:val="36"/>
           <w:szCs w:val="36"/>
         </w:rPr>
-        <w:t>Gi</w:t>
-      </w:r>
-      <w:r>
-        <w:rPr>
-          <w:rFonts w:ascii="Times New Roman" w:hAnsi="Times New Roman" w:cs="Times New Roman"/>
-          <w:sz w:val="36"/>
-          <w:szCs w:val="36"/>
-        </w:rPr>
-        <w:t>ớ</w:t>
-      </w:r>
-      <w:r>
-        <w:rPr>
-          <w:rFonts w:ascii="Times New Roman" w:hAnsi="Times New Roman" w:cs="Times New Roman"/>
-          <w:sz w:val="36"/>
-          <w:szCs w:val="36"/>
-        </w:rPr>
-        <w:t>i</w:t>
-      </w:r>
-      <w:proofErr w:type="spellEnd"/>
-      <w:r>
-        <w:rPr>
-          <w:rFonts w:ascii="Times New Roman" w:hAnsi="Times New Roman" w:cs="Times New Roman"/>
-          <w:sz w:val="36"/>
-          <w:szCs w:val="36"/>
-        </w:rPr>
-        <w:t xml:space="preserve"> </w:t>
-      </w:r>
-      <w:proofErr w:type="spellStart"/>
-      <w:r>
-        <w:rPr>
-          <w:rFonts w:ascii="Times New Roman" w:hAnsi="Times New Roman" w:cs="Times New Roman"/>
-          <w:sz w:val="36"/>
-          <w:szCs w:val="36"/>
-        </w:rPr>
-        <w:t>thi</w:t>
-      </w:r>
-      <w:r>
-        <w:rPr>
-          <w:rFonts w:ascii="Times New Roman" w:hAnsi="Times New Roman" w:cs="Times New Roman"/>
-          <w:sz w:val="36"/>
-          <w:szCs w:val="36"/>
-        </w:rPr>
-        <w:t>ệ</w:t>
-      </w:r>
-      <w:r>
-        <w:rPr>
-          <w:rFonts w:ascii="Times New Roman" w:hAnsi="Times New Roman" w:cs="Times New Roman"/>
-          <w:sz w:val="36"/>
-          <w:szCs w:val="36"/>
-        </w:rPr>
-        <w:t>u</w:t>
+        <w:t>Giới</w:t>
+      </w:r>
+      <w:proofErr w:type="spellEnd"/>
+      <w:r>
+        <w:rPr>
+          <w:rFonts w:ascii="Times New Roman" w:hAnsi="Times New Roman" w:cs="Times New Roman"/>
+          <w:sz w:val="36"/>
+          <w:szCs w:val="36"/>
+        </w:rPr>
+        <w:t xml:space="preserve"> </w:t>
+      </w:r>
+      <w:proofErr w:type="spellStart"/>
+      <w:r>
+        <w:rPr>
+          <w:rFonts w:ascii="Times New Roman" w:hAnsi="Times New Roman" w:cs="Times New Roman"/>
+          <w:sz w:val="36"/>
+          <w:szCs w:val="36"/>
+        </w:rPr>
+        <w:t>thiệu</w:t>
       </w:r>
       <w:proofErr w:type="spellEnd"/>
     </w:p>
@@ -354,23 +298,7 @@
           <w:sz w:val="36"/>
           <w:szCs w:val="36"/>
         </w:rPr>
-        <w:t>M</w:t>
-      </w:r>
-      <w:r>
-        <w:rPr>
-          <w:rFonts w:ascii="Times New Roman" w:hAnsi="Times New Roman" w:cs="Times New Roman"/>
-          <w:sz w:val="36"/>
-          <w:szCs w:val="36"/>
-        </w:rPr>
-        <w:t>ụ</w:t>
-      </w:r>
-      <w:r>
-        <w:rPr>
-          <w:rFonts w:ascii="Times New Roman" w:hAnsi="Times New Roman" w:cs="Times New Roman"/>
-          <w:sz w:val="36"/>
-          <w:szCs w:val="36"/>
-        </w:rPr>
-        <w:t>c</w:t>
+        <w:t>Mục</w:t>
       </w:r>
       <w:proofErr w:type="spellEnd"/>
       <w:r>
@@ -424,91 +352,43 @@
           <w:sz w:val="36"/>
           <w:szCs w:val="36"/>
         </w:rPr>
-        <w:t>nh</w:t>
-      </w:r>
-      <w:r>
-        <w:rPr>
-          <w:rFonts w:ascii="Times New Roman" w:hAnsi="Times New Roman" w:cs="Times New Roman"/>
-          <w:sz w:val="36"/>
-          <w:szCs w:val="36"/>
-        </w:rPr>
-        <w:t>ằ</w:t>
-      </w:r>
-      <w:r>
-        <w:rPr>
-          <w:rFonts w:ascii="Times New Roman" w:hAnsi="Times New Roman" w:cs="Times New Roman"/>
-          <w:sz w:val="36"/>
-          <w:szCs w:val="36"/>
-        </w:rPr>
-        <w:t>m</w:t>
-      </w:r>
-      <w:proofErr w:type="spellEnd"/>
-      <w:r>
-        <w:rPr>
-          <w:rFonts w:ascii="Times New Roman" w:hAnsi="Times New Roman" w:cs="Times New Roman"/>
-          <w:sz w:val="36"/>
-          <w:szCs w:val="36"/>
-        </w:rPr>
-        <w:t xml:space="preserve"> </w:t>
-      </w:r>
-      <w:proofErr w:type="spellStart"/>
-      <w:r>
-        <w:rPr>
-          <w:rFonts w:ascii="Times New Roman" w:hAnsi="Times New Roman" w:cs="Times New Roman"/>
-          <w:sz w:val="36"/>
-          <w:szCs w:val="36"/>
-        </w:rPr>
-        <w:t>gi</w:t>
-      </w:r>
-      <w:r>
-        <w:rPr>
-          <w:rFonts w:ascii="Times New Roman" w:hAnsi="Times New Roman" w:cs="Times New Roman"/>
-          <w:sz w:val="36"/>
-          <w:szCs w:val="36"/>
-        </w:rPr>
-        <w:t>ả</w:t>
-      </w:r>
-      <w:r>
-        <w:rPr>
-          <w:rFonts w:ascii="Times New Roman" w:hAnsi="Times New Roman" w:cs="Times New Roman"/>
-          <w:sz w:val="36"/>
-          <w:szCs w:val="36"/>
-        </w:rPr>
-        <w:t>i</w:t>
-      </w:r>
-      <w:proofErr w:type="spellEnd"/>
-      <w:r>
-        <w:rPr>
-          <w:rFonts w:ascii="Times New Roman" w:hAnsi="Times New Roman" w:cs="Times New Roman"/>
-          <w:sz w:val="36"/>
-          <w:szCs w:val="36"/>
-        </w:rPr>
-        <w:t xml:space="preserve"> </w:t>
-      </w:r>
-      <w:proofErr w:type="spellStart"/>
-      <w:r>
-        <w:rPr>
-          <w:rFonts w:ascii="Times New Roman" w:hAnsi="Times New Roman" w:cs="Times New Roman"/>
-          <w:sz w:val="36"/>
-          <w:szCs w:val="36"/>
-        </w:rPr>
-        <w:t>quy</w:t>
-      </w:r>
-      <w:r>
-        <w:rPr>
-          <w:rFonts w:ascii="Times New Roman" w:hAnsi="Times New Roman" w:cs="Times New Roman"/>
-          <w:sz w:val="36"/>
-          <w:szCs w:val="36"/>
-        </w:rPr>
-        <w:t>ế</w:t>
-      </w:r>
-      <w:r>
-        <w:rPr>
-          <w:rFonts w:ascii="Times New Roman" w:hAnsi="Times New Roman" w:cs="Times New Roman"/>
-          <w:sz w:val="36"/>
-          <w:szCs w:val="36"/>
-        </w:rPr>
-        <w:t>t</w:t>
+        <w:t>nhằm</w:t>
+      </w:r>
+      <w:proofErr w:type="spellEnd"/>
+      <w:r>
+        <w:rPr>
+          <w:rFonts w:ascii="Times New Roman" w:hAnsi="Times New Roman" w:cs="Times New Roman"/>
+          <w:sz w:val="36"/>
+          <w:szCs w:val="36"/>
+        </w:rPr>
+        <w:t xml:space="preserve"> </w:t>
+      </w:r>
+      <w:proofErr w:type="spellStart"/>
+      <w:r>
+        <w:rPr>
+          <w:rFonts w:ascii="Times New Roman" w:hAnsi="Times New Roman" w:cs="Times New Roman"/>
+          <w:sz w:val="36"/>
+          <w:szCs w:val="36"/>
+        </w:rPr>
+        <w:t>giải</w:t>
+      </w:r>
+      <w:proofErr w:type="spellEnd"/>
+      <w:r>
+        <w:rPr>
+          <w:rFonts w:ascii="Times New Roman" w:hAnsi="Times New Roman" w:cs="Times New Roman"/>
+          <w:sz w:val="36"/>
+          <w:szCs w:val="36"/>
+        </w:rPr>
+        <w:t xml:space="preserve"> </w:t>
+      </w:r>
+      <w:proofErr w:type="spellStart"/>
+      <w:r>
+        <w:rPr>
+          <w:rFonts w:ascii="Times New Roman" w:hAnsi="Times New Roman" w:cs="Times New Roman"/>
+          <w:sz w:val="36"/>
+          <w:szCs w:val="36"/>
+        </w:rPr>
+        <w:t>quyết</w:t>
       </w:r>
       <w:proofErr w:type="spellEnd"/>
       <w:r>
@@ -544,23 +424,7 @@
           <w:sz w:val="36"/>
           <w:szCs w:val="36"/>
         </w:rPr>
-        <w:t>c</w:t>
-      </w:r>
-      <w:r>
-        <w:rPr>
-          <w:rFonts w:ascii="Times New Roman" w:hAnsi="Times New Roman" w:cs="Times New Roman"/>
-          <w:sz w:val="36"/>
-          <w:szCs w:val="36"/>
-        </w:rPr>
-        <w:t>ầ</w:t>
-      </w:r>
-      <w:r>
-        <w:rPr>
-          <w:rFonts w:ascii="Times New Roman" w:hAnsi="Times New Roman" w:cs="Times New Roman"/>
-          <w:sz w:val="36"/>
-          <w:szCs w:val="36"/>
-        </w:rPr>
-        <w:t>u</w:t>
+        <w:t>cầu</w:t>
       </w:r>
       <w:proofErr w:type="spellEnd"/>
       <w:r>
@@ -614,15 +478,7 @@
           <w:sz w:val="36"/>
           <w:szCs w:val="36"/>
         </w:rPr>
-        <w:t>tr</w:t>
-      </w:r>
-      <w:r>
-        <w:rPr>
-          <w:rFonts w:ascii="Times New Roman" w:hAnsi="Times New Roman" w:cs="Times New Roman"/>
-          <w:sz w:val="36"/>
-          <w:szCs w:val="36"/>
-        </w:rPr>
-        <w:t>ọ</w:t>
+        <w:t>trọ</w:t>
       </w:r>
       <w:proofErr w:type="spellEnd"/>
       <w:r>
@@ -694,23 +550,7 @@
           <w:sz w:val="36"/>
           <w:szCs w:val="36"/>
         </w:rPr>
-        <w:t>hi</w:t>
-      </w:r>
-      <w:r>
-        <w:rPr>
-          <w:rFonts w:ascii="Times New Roman" w:hAnsi="Times New Roman" w:cs="Times New Roman"/>
-          <w:sz w:val="36"/>
-          <w:szCs w:val="36"/>
-        </w:rPr>
-        <w:t>ệ</w:t>
-      </w:r>
-      <w:r>
-        <w:rPr>
-          <w:rFonts w:ascii="Times New Roman" w:hAnsi="Times New Roman" w:cs="Times New Roman"/>
-          <w:sz w:val="36"/>
-          <w:szCs w:val="36"/>
-        </w:rPr>
-        <w:t>n</w:t>
+        <w:t>hiện</w:t>
       </w:r>
       <w:proofErr w:type="spellEnd"/>
       <w:r>
@@ -764,41 +604,25 @@
           <w:sz w:val="36"/>
           <w:szCs w:val="36"/>
         </w:rPr>
-        <w:t>ph</w:t>
-      </w:r>
-      <w:r>
-        <w:rPr>
-          <w:rFonts w:ascii="Times New Roman" w:hAnsi="Times New Roman" w:cs="Times New Roman"/>
-          <w:sz w:val="36"/>
-          <w:szCs w:val="36"/>
-        </w:rPr>
-        <w:t>ố</w:t>
-      </w:r>
-      <w:proofErr w:type="spellEnd"/>
-      <w:r>
-        <w:rPr>
-          <w:rFonts w:ascii="Times New Roman" w:hAnsi="Times New Roman" w:cs="Times New Roman"/>
-          <w:sz w:val="36"/>
-          <w:szCs w:val="36"/>
-        </w:rPr>
-        <w:t xml:space="preserve"> </w:t>
-      </w:r>
-      <w:proofErr w:type="spellStart"/>
-      <w:r>
-        <w:rPr>
-          <w:rFonts w:ascii="Times New Roman" w:hAnsi="Times New Roman" w:cs="Times New Roman"/>
-          <w:sz w:val="36"/>
-          <w:szCs w:val="36"/>
-        </w:rPr>
-        <w:t>H</w:t>
-      </w:r>
-      <w:r>
-        <w:rPr>
-          <w:rFonts w:ascii="Times New Roman" w:hAnsi="Times New Roman" w:cs="Times New Roman"/>
-          <w:sz w:val="36"/>
-          <w:szCs w:val="36"/>
-        </w:rPr>
-        <w:t>ồ</w:t>
+        <w:t>phố</w:t>
+      </w:r>
+      <w:proofErr w:type="spellEnd"/>
+      <w:r>
+        <w:rPr>
+          <w:rFonts w:ascii="Times New Roman" w:hAnsi="Times New Roman" w:cs="Times New Roman"/>
+          <w:sz w:val="36"/>
+          <w:szCs w:val="36"/>
+        </w:rPr>
+        <w:t xml:space="preserve"> </w:t>
+      </w:r>
+      <w:proofErr w:type="spellStart"/>
+      <w:r>
+        <w:rPr>
+          <w:rFonts w:ascii="Times New Roman" w:hAnsi="Times New Roman" w:cs="Times New Roman"/>
+          <w:sz w:val="36"/>
+          <w:szCs w:val="36"/>
+        </w:rPr>
+        <w:t>Hồ</w:t>
       </w:r>
       <w:proofErr w:type="spellEnd"/>
       <w:r>
@@ -870,57 +694,25 @@
           <w:sz w:val="36"/>
           <w:szCs w:val="36"/>
         </w:rPr>
-        <w:t>tr</w:t>
-      </w:r>
-      <w:r>
-        <w:rPr>
-          <w:rFonts w:ascii="Times New Roman" w:hAnsi="Times New Roman" w:cs="Times New Roman"/>
-          <w:sz w:val="36"/>
-          <w:szCs w:val="36"/>
-        </w:rPr>
-        <w:t>ạ</w:t>
-      </w:r>
-      <w:r>
-        <w:rPr>
-          <w:rFonts w:ascii="Times New Roman" w:hAnsi="Times New Roman" w:cs="Times New Roman"/>
-          <w:sz w:val="36"/>
-          <w:szCs w:val="36"/>
-        </w:rPr>
-        <w:t>ng</w:t>
-      </w:r>
-      <w:proofErr w:type="spellEnd"/>
-      <w:r>
-        <w:rPr>
-          <w:rFonts w:ascii="Times New Roman" w:hAnsi="Times New Roman" w:cs="Times New Roman"/>
-          <w:sz w:val="36"/>
-          <w:szCs w:val="36"/>
-        </w:rPr>
-        <w:t xml:space="preserve"> </w:t>
-      </w:r>
-      <w:proofErr w:type="spellStart"/>
-      <w:r>
-        <w:rPr>
-          <w:rFonts w:ascii="Times New Roman" w:hAnsi="Times New Roman" w:cs="Times New Roman"/>
-          <w:sz w:val="36"/>
-          <w:szCs w:val="36"/>
-        </w:rPr>
-        <w:t>l</w:t>
-      </w:r>
-      <w:r>
-        <w:rPr>
-          <w:rFonts w:ascii="Times New Roman" w:hAnsi="Times New Roman" w:cs="Times New Roman"/>
-          <w:sz w:val="36"/>
-          <w:szCs w:val="36"/>
-        </w:rPr>
-        <w:t>ừ</w:t>
-      </w:r>
-      <w:r>
-        <w:rPr>
-          <w:rFonts w:ascii="Times New Roman" w:hAnsi="Times New Roman" w:cs="Times New Roman"/>
-          <w:sz w:val="36"/>
-          <w:szCs w:val="36"/>
-        </w:rPr>
-        <w:t>a</w:t>
+        <w:t>trạng</w:t>
+      </w:r>
+      <w:proofErr w:type="spellEnd"/>
+      <w:r>
+        <w:rPr>
+          <w:rFonts w:ascii="Times New Roman" w:hAnsi="Times New Roman" w:cs="Times New Roman"/>
+          <w:sz w:val="36"/>
+          <w:szCs w:val="36"/>
+        </w:rPr>
+        <w:t xml:space="preserve"> </w:t>
+      </w:r>
+      <w:proofErr w:type="spellStart"/>
+      <w:r>
+        <w:rPr>
+          <w:rFonts w:ascii="Times New Roman" w:hAnsi="Times New Roman" w:cs="Times New Roman"/>
+          <w:sz w:val="36"/>
+          <w:szCs w:val="36"/>
+        </w:rPr>
+        <w:t>lừa</w:t>
       </w:r>
       <w:proofErr w:type="spellEnd"/>
       <w:r>
@@ -939,23 +731,7 @@
           <w:sz w:val="36"/>
           <w:szCs w:val="36"/>
         </w:rPr>
-        <w:t>đ</w:t>
-      </w:r>
-      <w:r>
-        <w:rPr>
-          <w:rFonts w:ascii="Times New Roman" w:hAnsi="Times New Roman" w:cs="Times New Roman"/>
-          <w:sz w:val="36"/>
-          <w:szCs w:val="36"/>
-        </w:rPr>
-        <w:t>ả</w:t>
-      </w:r>
-      <w:r>
-        <w:rPr>
-          <w:rFonts w:ascii="Times New Roman" w:hAnsi="Times New Roman" w:cs="Times New Roman"/>
-          <w:sz w:val="36"/>
-          <w:szCs w:val="36"/>
-        </w:rPr>
-        <w:t>o</w:t>
+        <w:t>đảo</w:t>
       </w:r>
       <w:proofErr w:type="spellEnd"/>
       <w:r>
@@ -1000,91 +776,43 @@
           <w:sz w:val="36"/>
           <w:szCs w:val="36"/>
         </w:rPr>
-        <w:t>hi</w:t>
-      </w:r>
-      <w:r>
-        <w:rPr>
-          <w:rFonts w:ascii="Times New Roman" w:hAnsi="Times New Roman" w:cs="Times New Roman"/>
-          <w:sz w:val="36"/>
-          <w:szCs w:val="36"/>
-        </w:rPr>
-        <w:t>ể</w:t>
-      </w:r>
-      <w:r>
-        <w:rPr>
-          <w:rFonts w:ascii="Times New Roman" w:hAnsi="Times New Roman" w:cs="Times New Roman"/>
-          <w:sz w:val="36"/>
-          <w:szCs w:val="36"/>
-        </w:rPr>
-        <w:t>m</w:t>
-      </w:r>
-      <w:proofErr w:type="spellEnd"/>
-      <w:r>
-        <w:rPr>
-          <w:rFonts w:ascii="Times New Roman" w:hAnsi="Times New Roman" w:cs="Times New Roman"/>
-          <w:sz w:val="36"/>
-          <w:szCs w:val="36"/>
-        </w:rPr>
-        <w:t xml:space="preserve"> </w:t>
-      </w:r>
-      <w:proofErr w:type="spellStart"/>
-      <w:r>
-        <w:rPr>
-          <w:rFonts w:ascii="Times New Roman" w:hAnsi="Times New Roman" w:cs="Times New Roman"/>
-          <w:sz w:val="36"/>
-          <w:szCs w:val="36"/>
-        </w:rPr>
-        <w:t>đ</w:t>
-      </w:r>
-      <w:r>
-        <w:rPr>
-          <w:rFonts w:ascii="Times New Roman" w:hAnsi="Times New Roman" w:cs="Times New Roman"/>
-          <w:sz w:val="36"/>
-          <w:szCs w:val="36"/>
-        </w:rPr>
-        <w:t>ố</w:t>
-      </w:r>
-      <w:r>
-        <w:rPr>
-          <w:rFonts w:ascii="Times New Roman" w:hAnsi="Times New Roman" w:cs="Times New Roman"/>
-          <w:sz w:val="36"/>
-          <w:szCs w:val="36"/>
-        </w:rPr>
-        <w:t>i</w:t>
-      </w:r>
-      <w:proofErr w:type="spellEnd"/>
-      <w:r>
-        <w:rPr>
-          <w:rFonts w:ascii="Times New Roman" w:hAnsi="Times New Roman" w:cs="Times New Roman"/>
-          <w:sz w:val="36"/>
-          <w:szCs w:val="36"/>
-        </w:rPr>
-        <w:t xml:space="preserve"> </w:t>
-      </w:r>
-      <w:proofErr w:type="spellStart"/>
-      <w:r>
-        <w:rPr>
-          <w:rFonts w:ascii="Times New Roman" w:hAnsi="Times New Roman" w:cs="Times New Roman"/>
-          <w:sz w:val="36"/>
-          <w:szCs w:val="36"/>
-        </w:rPr>
-        <w:t>v</w:t>
-      </w:r>
-      <w:r>
-        <w:rPr>
-          <w:rFonts w:ascii="Times New Roman" w:hAnsi="Times New Roman" w:cs="Times New Roman"/>
-          <w:sz w:val="36"/>
-          <w:szCs w:val="36"/>
-        </w:rPr>
-        <w:t>ớ</w:t>
-      </w:r>
-      <w:r>
-        <w:rPr>
-          <w:rFonts w:ascii="Times New Roman" w:hAnsi="Times New Roman" w:cs="Times New Roman"/>
-          <w:sz w:val="36"/>
-          <w:szCs w:val="36"/>
-        </w:rPr>
-        <w:t>i</w:t>
+        <w:t>hiểm</w:t>
+      </w:r>
+      <w:proofErr w:type="spellEnd"/>
+      <w:r>
+        <w:rPr>
+          <w:rFonts w:ascii="Times New Roman" w:hAnsi="Times New Roman" w:cs="Times New Roman"/>
+          <w:sz w:val="36"/>
+          <w:szCs w:val="36"/>
+        </w:rPr>
+        <w:t xml:space="preserve"> </w:t>
+      </w:r>
+      <w:proofErr w:type="spellStart"/>
+      <w:r>
+        <w:rPr>
+          <w:rFonts w:ascii="Times New Roman" w:hAnsi="Times New Roman" w:cs="Times New Roman"/>
+          <w:sz w:val="36"/>
+          <w:szCs w:val="36"/>
+        </w:rPr>
+        <w:t>đối</w:t>
+      </w:r>
+      <w:proofErr w:type="spellEnd"/>
+      <w:r>
+        <w:rPr>
+          <w:rFonts w:ascii="Times New Roman" w:hAnsi="Times New Roman" w:cs="Times New Roman"/>
+          <w:sz w:val="36"/>
+          <w:szCs w:val="36"/>
+        </w:rPr>
+        <w:t xml:space="preserve"> </w:t>
+      </w:r>
+      <w:proofErr w:type="spellStart"/>
+      <w:r>
+        <w:rPr>
+          <w:rFonts w:ascii="Times New Roman" w:hAnsi="Times New Roman" w:cs="Times New Roman"/>
+          <w:sz w:val="36"/>
+          <w:szCs w:val="36"/>
+        </w:rPr>
+        <w:t>với</w:t>
       </w:r>
       <w:proofErr w:type="spellEnd"/>
       <w:r>
@@ -1138,57 +866,25 @@
           <w:sz w:val="36"/>
           <w:szCs w:val="36"/>
         </w:rPr>
-        <w:t>đ</w:t>
-      </w:r>
-      <w:r>
-        <w:rPr>
-          <w:rFonts w:ascii="Times New Roman" w:hAnsi="Times New Roman" w:cs="Times New Roman"/>
-          <w:sz w:val="36"/>
-          <w:szCs w:val="36"/>
-        </w:rPr>
-        <w:t>ặ</w:t>
-      </w:r>
-      <w:r>
-        <w:rPr>
-          <w:rFonts w:ascii="Times New Roman" w:hAnsi="Times New Roman" w:cs="Times New Roman"/>
-          <w:sz w:val="36"/>
-          <w:szCs w:val="36"/>
-        </w:rPr>
-        <w:t>c</w:t>
-      </w:r>
-      <w:proofErr w:type="spellEnd"/>
-      <w:r>
-        <w:rPr>
-          <w:rFonts w:ascii="Times New Roman" w:hAnsi="Times New Roman" w:cs="Times New Roman"/>
-          <w:sz w:val="36"/>
-          <w:szCs w:val="36"/>
-        </w:rPr>
-        <w:t xml:space="preserve"> </w:t>
-      </w:r>
-      <w:proofErr w:type="spellStart"/>
-      <w:r>
-        <w:rPr>
-          <w:rFonts w:ascii="Times New Roman" w:hAnsi="Times New Roman" w:cs="Times New Roman"/>
-          <w:sz w:val="36"/>
-          <w:szCs w:val="36"/>
-        </w:rPr>
-        <w:t>bi</w:t>
-      </w:r>
-      <w:r>
-        <w:rPr>
-          <w:rFonts w:ascii="Times New Roman" w:hAnsi="Times New Roman" w:cs="Times New Roman"/>
-          <w:sz w:val="36"/>
-          <w:szCs w:val="36"/>
-        </w:rPr>
-        <w:t>ệ</w:t>
-      </w:r>
-      <w:r>
-        <w:rPr>
-          <w:rFonts w:ascii="Times New Roman" w:hAnsi="Times New Roman" w:cs="Times New Roman"/>
-          <w:sz w:val="36"/>
-          <w:szCs w:val="36"/>
-        </w:rPr>
-        <w:t>t</w:t>
+        <w:t>đặc</w:t>
+      </w:r>
+      <w:proofErr w:type="spellEnd"/>
+      <w:r>
+        <w:rPr>
+          <w:rFonts w:ascii="Times New Roman" w:hAnsi="Times New Roman" w:cs="Times New Roman"/>
+          <w:sz w:val="36"/>
+          <w:szCs w:val="36"/>
+        </w:rPr>
+        <w:t xml:space="preserve"> </w:t>
+      </w:r>
+      <w:proofErr w:type="spellStart"/>
+      <w:r>
+        <w:rPr>
+          <w:rFonts w:ascii="Times New Roman" w:hAnsi="Times New Roman" w:cs="Times New Roman"/>
+          <w:sz w:val="36"/>
+          <w:szCs w:val="36"/>
+        </w:rPr>
+        <w:t>biệt</w:t>
       </w:r>
       <w:proofErr w:type="spellEnd"/>
       <w:r>
@@ -1242,23 +938,7 @@
           <w:sz w:val="36"/>
           <w:szCs w:val="36"/>
         </w:rPr>
-        <w:t>ti</w:t>
-      </w:r>
-      <w:r>
-        <w:rPr>
-          <w:rFonts w:ascii="Times New Roman" w:hAnsi="Times New Roman" w:cs="Times New Roman"/>
-          <w:sz w:val="36"/>
-          <w:szCs w:val="36"/>
-        </w:rPr>
-        <w:t>ề</w:t>
-      </w:r>
-      <w:r>
-        <w:rPr>
-          <w:rFonts w:ascii="Times New Roman" w:hAnsi="Times New Roman" w:cs="Times New Roman"/>
-          <w:sz w:val="36"/>
-          <w:szCs w:val="36"/>
-        </w:rPr>
-        <w:t>n</w:t>
+        <w:t>tiền</w:t>
       </w:r>
       <w:proofErr w:type="spellEnd"/>
       <w:r>
@@ -1312,23 +992,7 @@
           <w:sz w:val="36"/>
           <w:szCs w:val="36"/>
         </w:rPr>
-        <w:t>h</w:t>
-      </w:r>
-      <w:r>
-        <w:rPr>
-          <w:rFonts w:ascii="Times New Roman" w:hAnsi="Times New Roman" w:cs="Times New Roman"/>
-          <w:sz w:val="36"/>
-          <w:szCs w:val="36"/>
-        </w:rPr>
-        <w:t>ợ</w:t>
-      </w:r>
-      <w:r>
-        <w:rPr>
-          <w:rFonts w:ascii="Times New Roman" w:hAnsi="Times New Roman" w:cs="Times New Roman"/>
-          <w:sz w:val="36"/>
-          <w:szCs w:val="36"/>
-        </w:rPr>
-        <w:t>p</w:t>
+        <w:t>hợp</w:t>
       </w:r>
       <w:proofErr w:type="spellEnd"/>
       <w:r>
@@ -1400,15 +1064,7 @@
           <w:sz w:val="36"/>
           <w:szCs w:val="36"/>
         </w:rPr>
-        <w:t>th</w:t>
-      </w:r>
-      <w:r>
-        <w:rPr>
-          <w:rFonts w:ascii="Times New Roman" w:hAnsi="Times New Roman" w:cs="Times New Roman"/>
-          <w:sz w:val="36"/>
-          <w:szCs w:val="36"/>
-        </w:rPr>
-        <w:t>ế</w:t>
+        <w:t>thế</w:t>
       </w:r>
       <w:proofErr w:type="spellEnd"/>
       <w:r>
@@ -1462,57 +1118,25 @@
           <w:sz w:val="36"/>
           <w:szCs w:val="36"/>
         </w:rPr>
-        <w:t>m</w:t>
-      </w:r>
-      <w:r>
-        <w:rPr>
-          <w:rFonts w:ascii="Times New Roman" w:hAnsi="Times New Roman" w:cs="Times New Roman"/>
-          <w:sz w:val="36"/>
-          <w:szCs w:val="36"/>
-        </w:rPr>
-        <w:t>ớ</w:t>
-      </w:r>
-      <w:r>
-        <w:rPr>
-          <w:rFonts w:ascii="Times New Roman" w:hAnsi="Times New Roman" w:cs="Times New Roman"/>
-          <w:sz w:val="36"/>
-          <w:szCs w:val="36"/>
-        </w:rPr>
-        <w:t>i</w:t>
-      </w:r>
-      <w:proofErr w:type="spellEnd"/>
-      <w:r>
-        <w:rPr>
-          <w:rFonts w:ascii="Times New Roman" w:hAnsi="Times New Roman" w:cs="Times New Roman"/>
-          <w:sz w:val="36"/>
-          <w:szCs w:val="36"/>
-        </w:rPr>
-        <w:t xml:space="preserve"> </w:t>
-      </w:r>
-      <w:proofErr w:type="spellStart"/>
-      <w:r>
-        <w:rPr>
-          <w:rFonts w:ascii="Times New Roman" w:hAnsi="Times New Roman" w:cs="Times New Roman"/>
-          <w:sz w:val="36"/>
-          <w:szCs w:val="36"/>
-        </w:rPr>
-        <w:t>t</w:t>
-      </w:r>
-      <w:r>
-        <w:rPr>
-          <w:rFonts w:ascii="Times New Roman" w:hAnsi="Times New Roman" w:cs="Times New Roman"/>
-          <w:sz w:val="36"/>
-          <w:szCs w:val="36"/>
-        </w:rPr>
-        <w:t>ạ</w:t>
-      </w:r>
-      <w:r>
-        <w:rPr>
-          <w:rFonts w:ascii="Times New Roman" w:hAnsi="Times New Roman" w:cs="Times New Roman"/>
-          <w:sz w:val="36"/>
-          <w:szCs w:val="36"/>
-        </w:rPr>
-        <w:t>o</w:t>
+        <w:t>mới</w:t>
+      </w:r>
+      <w:proofErr w:type="spellEnd"/>
+      <w:r>
+        <w:rPr>
+          <w:rFonts w:ascii="Times New Roman" w:hAnsi="Times New Roman" w:cs="Times New Roman"/>
+          <w:sz w:val="36"/>
+          <w:szCs w:val="36"/>
+        </w:rPr>
+        <w:t xml:space="preserve"> </w:t>
+      </w:r>
+      <w:proofErr w:type="spellStart"/>
+      <w:r>
+        <w:rPr>
+          <w:rFonts w:ascii="Times New Roman" w:hAnsi="Times New Roman" w:cs="Times New Roman"/>
+          <w:sz w:val="36"/>
+          <w:szCs w:val="36"/>
+        </w:rPr>
+        <w:t>tạo</w:t>
       </w:r>
       <w:proofErr w:type="spellEnd"/>
       <w:r>
@@ -1584,15 +1208,7 @@
           <w:sz w:val="36"/>
           <w:szCs w:val="36"/>
         </w:rPr>
-        <w:t>tr</w:t>
-      </w:r>
-      <w:r>
-        <w:rPr>
-          <w:rFonts w:ascii="Times New Roman" w:hAnsi="Times New Roman" w:cs="Times New Roman"/>
-          <w:sz w:val="36"/>
-          <w:szCs w:val="36"/>
-        </w:rPr>
-        <w:t>ọ</w:t>
+        <w:t>trọ</w:t>
       </w:r>
       <w:proofErr w:type="spellEnd"/>
       <w:r>
@@ -1659,23 +1275,7 @@
           <w:sz w:val="36"/>
           <w:szCs w:val="36"/>
         </w:rPr>
-        <w:t>Ph</w:t>
-      </w:r>
-      <w:r>
-        <w:rPr>
-          <w:rFonts w:ascii="Times New Roman" w:hAnsi="Times New Roman" w:cs="Times New Roman"/>
-          <w:sz w:val="36"/>
-          <w:szCs w:val="36"/>
-        </w:rPr>
-        <w:t>ạ</w:t>
-      </w:r>
-      <w:r>
-        <w:rPr>
-          <w:rFonts w:ascii="Times New Roman" w:hAnsi="Times New Roman" w:cs="Times New Roman"/>
-          <w:sz w:val="36"/>
-          <w:szCs w:val="36"/>
-        </w:rPr>
-        <w:t>m</w:t>
+        <w:t>Phạm</w:t>
       </w:r>
       <w:proofErr w:type="spellEnd"/>
       <w:r>
@@ -1711,23 +1311,7 @@
           <w:sz w:val="36"/>
           <w:szCs w:val="36"/>
         </w:rPr>
-        <w:t>Ph</w:t>
-      </w:r>
-      <w:r>
-        <w:rPr>
-          <w:rFonts w:ascii="Times New Roman" w:hAnsi="Times New Roman" w:cs="Times New Roman"/>
-          <w:sz w:val="36"/>
-          <w:szCs w:val="36"/>
-        </w:rPr>
-        <w:t>ạ</w:t>
-      </w:r>
-      <w:r>
-        <w:rPr>
-          <w:rFonts w:ascii="Times New Roman" w:hAnsi="Times New Roman" w:cs="Times New Roman"/>
-          <w:sz w:val="36"/>
-          <w:szCs w:val="36"/>
-        </w:rPr>
-        <w:t>m</w:t>
+        <w:t>Phạm</w:t>
       </w:r>
       <w:proofErr w:type="spellEnd"/>
       <w:r>
@@ -1745,23 +1329,7 @@
           <w:sz w:val="36"/>
           <w:szCs w:val="36"/>
         </w:rPr>
-        <w:t>c</w:t>
-      </w:r>
-      <w:r>
-        <w:rPr>
-          <w:rFonts w:ascii="Times New Roman" w:hAnsi="Times New Roman" w:cs="Times New Roman"/>
-          <w:sz w:val="36"/>
-          <w:szCs w:val="36"/>
-        </w:rPr>
-        <w:t>ủ</w:t>
-      </w:r>
-      <w:r>
-        <w:rPr>
-          <w:rFonts w:ascii="Times New Roman" w:hAnsi="Times New Roman" w:cs="Times New Roman"/>
-          <w:sz w:val="36"/>
-          <w:szCs w:val="36"/>
-        </w:rPr>
-        <w:t>a</w:t>
+        <w:t>của</w:t>
       </w:r>
       <w:proofErr w:type="spellEnd"/>
       <w:r>
@@ -1815,23 +1383,7 @@
           <w:sz w:val="36"/>
           <w:szCs w:val="36"/>
         </w:rPr>
-        <w:t>đ</w:t>
-      </w:r>
-      <w:r>
-        <w:rPr>
-          <w:rFonts w:ascii="Times New Roman" w:hAnsi="Times New Roman" w:cs="Times New Roman"/>
-          <w:sz w:val="36"/>
-          <w:szCs w:val="36"/>
-        </w:rPr>
-        <w:t>ị</w:t>
-      </w:r>
-      <w:r>
-        <w:rPr>
-          <w:rFonts w:ascii="Times New Roman" w:hAnsi="Times New Roman" w:cs="Times New Roman"/>
-          <w:sz w:val="36"/>
-          <w:szCs w:val="36"/>
-        </w:rPr>
-        <w:t>nh</w:t>
+        <w:t>định</w:t>
       </w:r>
       <w:proofErr w:type="spellEnd"/>
       <w:r>
@@ -1921,41 +1473,25 @@
           <w:sz w:val="36"/>
           <w:szCs w:val="36"/>
         </w:rPr>
-        <w:t>ph</w:t>
-      </w:r>
-      <w:r>
-        <w:rPr>
-          <w:rFonts w:ascii="Times New Roman" w:hAnsi="Times New Roman" w:cs="Times New Roman"/>
-          <w:sz w:val="36"/>
-          <w:szCs w:val="36"/>
-        </w:rPr>
-        <w:t>ố</w:t>
-      </w:r>
-      <w:proofErr w:type="spellEnd"/>
-      <w:r>
-        <w:rPr>
-          <w:rFonts w:ascii="Times New Roman" w:hAnsi="Times New Roman" w:cs="Times New Roman"/>
-          <w:sz w:val="36"/>
-          <w:szCs w:val="36"/>
-        </w:rPr>
-        <w:t xml:space="preserve"> </w:t>
-      </w:r>
-      <w:proofErr w:type="spellStart"/>
-      <w:r>
-        <w:rPr>
-          <w:rFonts w:ascii="Times New Roman" w:hAnsi="Times New Roman" w:cs="Times New Roman"/>
-          <w:sz w:val="36"/>
-          <w:szCs w:val="36"/>
-        </w:rPr>
-        <w:t>H</w:t>
-      </w:r>
-      <w:r>
-        <w:rPr>
-          <w:rFonts w:ascii="Times New Roman" w:hAnsi="Times New Roman" w:cs="Times New Roman"/>
-          <w:sz w:val="36"/>
-          <w:szCs w:val="36"/>
-        </w:rPr>
-        <w:t>ồ</w:t>
+        <w:t>phố</w:t>
+      </w:r>
+      <w:proofErr w:type="spellEnd"/>
+      <w:r>
+        <w:rPr>
+          <w:rFonts w:ascii="Times New Roman" w:hAnsi="Times New Roman" w:cs="Times New Roman"/>
+          <w:sz w:val="36"/>
+          <w:szCs w:val="36"/>
+        </w:rPr>
+        <w:t xml:space="preserve"> </w:t>
+      </w:r>
+      <w:proofErr w:type="spellStart"/>
+      <w:r>
+        <w:rPr>
+          <w:rFonts w:ascii="Times New Roman" w:hAnsi="Times New Roman" w:cs="Times New Roman"/>
+          <w:sz w:val="36"/>
+          <w:szCs w:val="36"/>
+        </w:rPr>
+        <w:t>Hồ</w:t>
       </w:r>
       <w:proofErr w:type="spellEnd"/>
       <w:r>
@@ -2009,91 +1545,43 @@
           <w:sz w:val="36"/>
           <w:szCs w:val="36"/>
         </w:rPr>
-        <w:t>qu</w:t>
-      </w:r>
-      <w:r>
-        <w:rPr>
-          <w:rFonts w:ascii="Times New Roman" w:hAnsi="Times New Roman" w:cs="Times New Roman"/>
-          <w:sz w:val="36"/>
-          <w:szCs w:val="36"/>
-        </w:rPr>
-        <w:t>ậ</w:t>
-      </w:r>
-      <w:r>
-        <w:rPr>
-          <w:rFonts w:ascii="Times New Roman" w:hAnsi="Times New Roman" w:cs="Times New Roman"/>
-          <w:sz w:val="36"/>
-          <w:szCs w:val="36"/>
-        </w:rPr>
-        <w:t>n</w:t>
-      </w:r>
-      <w:proofErr w:type="spellEnd"/>
-      <w:r>
-        <w:rPr>
-          <w:rFonts w:ascii="Times New Roman" w:hAnsi="Times New Roman" w:cs="Times New Roman"/>
-          <w:sz w:val="36"/>
-          <w:szCs w:val="36"/>
-        </w:rPr>
-        <w:t xml:space="preserve"> </w:t>
-      </w:r>
-      <w:proofErr w:type="spellStart"/>
-      <w:r>
-        <w:rPr>
-          <w:rFonts w:ascii="Times New Roman" w:hAnsi="Times New Roman" w:cs="Times New Roman"/>
-          <w:sz w:val="36"/>
-          <w:szCs w:val="36"/>
-        </w:rPr>
-        <w:t>hi</w:t>
-      </w:r>
-      <w:r>
-        <w:rPr>
-          <w:rFonts w:ascii="Times New Roman" w:hAnsi="Times New Roman" w:cs="Times New Roman"/>
-          <w:sz w:val="36"/>
-          <w:szCs w:val="36"/>
-        </w:rPr>
-        <w:t>ệ</w:t>
-      </w:r>
-      <w:r>
-        <w:rPr>
-          <w:rFonts w:ascii="Times New Roman" w:hAnsi="Times New Roman" w:cs="Times New Roman"/>
-          <w:sz w:val="36"/>
-          <w:szCs w:val="36"/>
-        </w:rPr>
-        <w:t>n</w:t>
-      </w:r>
-      <w:proofErr w:type="spellEnd"/>
-      <w:r>
-        <w:rPr>
-          <w:rFonts w:ascii="Times New Roman" w:hAnsi="Times New Roman" w:cs="Times New Roman"/>
-          <w:sz w:val="36"/>
-          <w:szCs w:val="36"/>
-        </w:rPr>
-        <w:t xml:space="preserve"> </w:t>
-      </w:r>
-      <w:proofErr w:type="spellStart"/>
-      <w:r>
-        <w:rPr>
-          <w:rFonts w:ascii="Times New Roman" w:hAnsi="Times New Roman" w:cs="Times New Roman"/>
-          <w:sz w:val="36"/>
-          <w:szCs w:val="36"/>
-        </w:rPr>
-        <w:t>t</w:t>
-      </w:r>
-      <w:r>
-        <w:rPr>
-          <w:rFonts w:ascii="Times New Roman" w:hAnsi="Times New Roman" w:cs="Times New Roman"/>
-          <w:sz w:val="36"/>
-          <w:szCs w:val="36"/>
-        </w:rPr>
-        <w:t>ạ</w:t>
-      </w:r>
-      <w:r>
-        <w:rPr>
-          <w:rFonts w:ascii="Times New Roman" w:hAnsi="Times New Roman" w:cs="Times New Roman"/>
-          <w:sz w:val="36"/>
-          <w:szCs w:val="36"/>
-        </w:rPr>
-        <w:t>i</w:t>
+        <w:t>quận</w:t>
+      </w:r>
+      <w:proofErr w:type="spellEnd"/>
+      <w:r>
+        <w:rPr>
+          <w:rFonts w:ascii="Times New Roman" w:hAnsi="Times New Roman" w:cs="Times New Roman"/>
+          <w:sz w:val="36"/>
+          <w:szCs w:val="36"/>
+        </w:rPr>
+        <w:t xml:space="preserve"> </w:t>
+      </w:r>
+      <w:proofErr w:type="spellStart"/>
+      <w:r>
+        <w:rPr>
+          <w:rFonts w:ascii="Times New Roman" w:hAnsi="Times New Roman" w:cs="Times New Roman"/>
+          <w:sz w:val="36"/>
+          <w:szCs w:val="36"/>
+        </w:rPr>
+        <w:t>hiện</w:t>
+      </w:r>
+      <w:proofErr w:type="spellEnd"/>
+      <w:r>
+        <w:rPr>
+          <w:rFonts w:ascii="Times New Roman" w:hAnsi="Times New Roman" w:cs="Times New Roman"/>
+          <w:sz w:val="36"/>
+          <w:szCs w:val="36"/>
+        </w:rPr>
+        <w:t xml:space="preserve"> </w:t>
+      </w:r>
+      <w:proofErr w:type="spellStart"/>
+      <w:r>
+        <w:rPr>
+          <w:rFonts w:ascii="Times New Roman" w:hAnsi="Times New Roman" w:cs="Times New Roman"/>
+          <w:sz w:val="36"/>
+          <w:szCs w:val="36"/>
+        </w:rPr>
+        <w:t>tại</w:t>
       </w:r>
       <w:proofErr w:type="spellEnd"/>
       <w:r>
@@ -2147,15 +1635,7 @@
           <w:sz w:val="36"/>
           <w:szCs w:val="36"/>
         </w:rPr>
-        <w:t>d</w:t>
-      </w:r>
-      <w:r>
-        <w:rPr>
-          <w:rFonts w:ascii="Times New Roman" w:hAnsi="Times New Roman" w:cs="Times New Roman"/>
-          <w:sz w:val="36"/>
-          <w:szCs w:val="36"/>
-        </w:rPr>
-        <w:t>ự</w:t>
+        <w:t>dự</w:t>
       </w:r>
       <w:proofErr w:type="spellEnd"/>
       <w:r>
@@ -2209,23 +1689,7 @@
           <w:sz w:val="36"/>
           <w:szCs w:val="36"/>
         </w:rPr>
-        <w:t>qu</w:t>
-      </w:r>
-      <w:r>
-        <w:rPr>
-          <w:rFonts w:ascii="Times New Roman" w:hAnsi="Times New Roman" w:cs="Times New Roman"/>
-          <w:sz w:val="36"/>
-          <w:szCs w:val="36"/>
-        </w:rPr>
-        <w:t>ậ</w:t>
-      </w:r>
-      <w:r>
-        <w:rPr>
-          <w:rFonts w:ascii="Times New Roman" w:hAnsi="Times New Roman" w:cs="Times New Roman"/>
-          <w:sz w:val="36"/>
-          <w:szCs w:val="36"/>
-        </w:rPr>
-        <w:t>n</w:t>
+        <w:t>quận</w:t>
       </w:r>
       <w:proofErr w:type="spellEnd"/>
       <w:r>
@@ -2243,23 +1707,7 @@
           <w:sz w:val="36"/>
           <w:szCs w:val="36"/>
         </w:rPr>
-        <w:t>qu</w:t>
-      </w:r>
-      <w:r>
-        <w:rPr>
-          <w:rFonts w:ascii="Times New Roman" w:hAnsi="Times New Roman" w:cs="Times New Roman"/>
-          <w:sz w:val="36"/>
-          <w:szCs w:val="36"/>
-        </w:rPr>
-        <w:t>ậ</w:t>
-      </w:r>
-      <w:r>
-        <w:rPr>
-          <w:rFonts w:ascii="Times New Roman" w:hAnsi="Times New Roman" w:cs="Times New Roman"/>
-          <w:sz w:val="36"/>
-          <w:szCs w:val="36"/>
-        </w:rPr>
-        <w:t>n</w:t>
+        <w:t>quận</w:t>
       </w:r>
       <w:proofErr w:type="spellEnd"/>
       <w:r>
@@ -2277,23 +1725,7 @@
           <w:sz w:val="36"/>
           <w:szCs w:val="36"/>
         </w:rPr>
-        <w:t>qu</w:t>
-      </w:r>
-      <w:r>
-        <w:rPr>
-          <w:rFonts w:ascii="Times New Roman" w:hAnsi="Times New Roman" w:cs="Times New Roman"/>
-          <w:sz w:val="36"/>
-          <w:szCs w:val="36"/>
-        </w:rPr>
-        <w:t>ậ</w:t>
-      </w:r>
-      <w:r>
-        <w:rPr>
-          <w:rFonts w:ascii="Times New Roman" w:hAnsi="Times New Roman" w:cs="Times New Roman"/>
-          <w:sz w:val="36"/>
-          <w:szCs w:val="36"/>
-        </w:rPr>
-        <w:t>n</w:t>
+        <w:t>quận</w:t>
       </w:r>
       <w:proofErr w:type="spellEnd"/>
       <w:r>
@@ -2329,23 +1761,7 @@
           <w:sz w:val="36"/>
           <w:szCs w:val="36"/>
         </w:rPr>
-        <w:t>Th</w:t>
-      </w:r>
-      <w:r>
-        <w:rPr>
-          <w:rFonts w:ascii="Times New Roman" w:hAnsi="Times New Roman" w:cs="Times New Roman"/>
-          <w:sz w:val="36"/>
-          <w:szCs w:val="36"/>
-        </w:rPr>
-        <w:t>ạ</w:t>
-      </w:r>
-      <w:r>
-        <w:rPr>
-          <w:rFonts w:ascii="Times New Roman" w:hAnsi="Times New Roman" w:cs="Times New Roman"/>
-          <w:sz w:val="36"/>
-          <w:szCs w:val="36"/>
-        </w:rPr>
-        <w:t>nh</w:t>
+        <w:t>Thạnh</w:t>
       </w:r>
       <w:proofErr w:type="spellEnd"/>
       <w:r>
@@ -2381,23 +1797,7 @@
           <w:sz w:val="36"/>
           <w:szCs w:val="36"/>
         </w:rPr>
-        <w:t>V</w:t>
-      </w:r>
-      <w:r>
-        <w:rPr>
-          <w:rFonts w:ascii="Times New Roman" w:hAnsi="Times New Roman" w:cs="Times New Roman"/>
-          <w:sz w:val="36"/>
-          <w:szCs w:val="36"/>
-        </w:rPr>
-        <w:t>ấ</w:t>
-      </w:r>
-      <w:r>
-        <w:rPr>
-          <w:rFonts w:ascii="Times New Roman" w:hAnsi="Times New Roman" w:cs="Times New Roman"/>
-          <w:sz w:val="36"/>
-          <w:szCs w:val="36"/>
-        </w:rPr>
-        <w:t>p</w:t>
+        <w:t>Vấp</w:t>
       </w:r>
       <w:proofErr w:type="spellEnd"/>
       <w:r>
@@ -2415,23 +1815,7 @@
           <w:sz w:val="36"/>
           <w:szCs w:val="36"/>
         </w:rPr>
-        <w:t>Qu</w:t>
-      </w:r>
-      <w:r>
-        <w:rPr>
-          <w:rFonts w:ascii="Times New Roman" w:hAnsi="Times New Roman" w:cs="Times New Roman"/>
-          <w:sz w:val="36"/>
-          <w:szCs w:val="36"/>
-        </w:rPr>
-        <w:t>ậ</w:t>
-      </w:r>
-      <w:r>
-        <w:rPr>
-          <w:rFonts w:ascii="Times New Roman" w:hAnsi="Times New Roman" w:cs="Times New Roman"/>
-          <w:sz w:val="36"/>
-          <w:szCs w:val="36"/>
-        </w:rPr>
-        <w:t>n</w:t>
+        <w:t>Quận</w:t>
       </w:r>
       <w:proofErr w:type="spellEnd"/>
       <w:r>
@@ -2489,75 +1873,43 @@
           <w:sz w:val="36"/>
           <w:szCs w:val="36"/>
         </w:rPr>
-        <w:t>T</w:t>
-      </w:r>
-      <w:r>
-        <w:rPr>
-          <w:rFonts w:ascii="Times New Roman" w:hAnsi="Times New Roman" w:cs="Times New Roman"/>
-          <w:sz w:val="36"/>
-          <w:szCs w:val="36"/>
-        </w:rPr>
-        <w:t>ả</w:t>
-      </w:r>
-      <w:proofErr w:type="spellEnd"/>
-      <w:r>
-        <w:rPr>
-          <w:rFonts w:ascii="Times New Roman" w:hAnsi="Times New Roman" w:cs="Times New Roman"/>
-          <w:sz w:val="36"/>
-          <w:szCs w:val="36"/>
-        </w:rPr>
-        <w:t xml:space="preserve"> </w:t>
-      </w:r>
-      <w:proofErr w:type="spellStart"/>
-      <w:r>
-        <w:rPr>
-          <w:rFonts w:ascii="Times New Roman" w:hAnsi="Times New Roman" w:cs="Times New Roman"/>
-          <w:sz w:val="36"/>
-          <w:szCs w:val="36"/>
-        </w:rPr>
-        <w:t>Nghi</w:t>
-      </w:r>
-      <w:r>
-        <w:rPr>
-          <w:rFonts w:ascii="Times New Roman" w:hAnsi="Times New Roman" w:cs="Times New Roman"/>
-          <w:sz w:val="36"/>
-          <w:szCs w:val="36"/>
-        </w:rPr>
-        <w:t>ệ</w:t>
-      </w:r>
-      <w:r>
-        <w:rPr>
-          <w:rFonts w:ascii="Times New Roman" w:hAnsi="Times New Roman" w:cs="Times New Roman"/>
-          <w:sz w:val="36"/>
-          <w:szCs w:val="36"/>
-        </w:rPr>
-        <w:t>p</w:t>
-      </w:r>
-      <w:proofErr w:type="spellEnd"/>
-      <w:r>
-        <w:rPr>
-          <w:rFonts w:ascii="Times New Roman" w:hAnsi="Times New Roman" w:cs="Times New Roman"/>
-          <w:sz w:val="36"/>
-          <w:szCs w:val="36"/>
-        </w:rPr>
-        <w:t xml:space="preserve"> </w:t>
-      </w:r>
-      <w:proofErr w:type="spellStart"/>
-      <w:r>
-        <w:rPr>
-          <w:rFonts w:ascii="Times New Roman" w:hAnsi="Times New Roman" w:cs="Times New Roman"/>
-          <w:sz w:val="36"/>
-          <w:szCs w:val="36"/>
-        </w:rPr>
-        <w:t>V</w:t>
-      </w:r>
-      <w:r>
-        <w:rPr>
-          <w:rFonts w:ascii="Times New Roman" w:hAnsi="Times New Roman" w:cs="Times New Roman"/>
-          <w:sz w:val="36"/>
-          <w:szCs w:val="36"/>
-        </w:rPr>
-        <w:t>ụ</w:t>
+        <w:t>Tả</w:t>
+      </w:r>
+      <w:proofErr w:type="spellEnd"/>
+      <w:r>
+        <w:rPr>
+          <w:rFonts w:ascii="Times New Roman" w:hAnsi="Times New Roman" w:cs="Times New Roman"/>
+          <w:sz w:val="36"/>
+          <w:szCs w:val="36"/>
+        </w:rPr>
+        <w:t xml:space="preserve"> </w:t>
+      </w:r>
+      <w:proofErr w:type="spellStart"/>
+      <w:r>
+        <w:rPr>
+          <w:rFonts w:ascii="Times New Roman" w:hAnsi="Times New Roman" w:cs="Times New Roman"/>
+          <w:sz w:val="36"/>
+          <w:szCs w:val="36"/>
+        </w:rPr>
+        <w:t>Nghiệp</w:t>
+      </w:r>
+      <w:proofErr w:type="spellEnd"/>
+      <w:r>
+        <w:rPr>
+          <w:rFonts w:ascii="Times New Roman" w:hAnsi="Times New Roman" w:cs="Times New Roman"/>
+          <w:sz w:val="36"/>
+          <w:szCs w:val="36"/>
+        </w:rPr>
+        <w:t xml:space="preserve"> </w:t>
+      </w:r>
+      <w:proofErr w:type="spellStart"/>
+      <w:r>
+        <w:rPr>
+          <w:rFonts w:ascii="Times New Roman" w:hAnsi="Times New Roman" w:cs="Times New Roman"/>
+          <w:sz w:val="36"/>
+          <w:szCs w:val="36"/>
+        </w:rPr>
+        <w:t>Vụ</w:t>
       </w:r>
       <w:proofErr w:type="spellEnd"/>
     </w:p>
@@ -2580,23 +1932,7 @@
           <w:sz w:val="36"/>
           <w:szCs w:val="36"/>
         </w:rPr>
-        <w:t>T</w:t>
-      </w:r>
-      <w:r>
-        <w:rPr>
-          <w:rFonts w:ascii="Times New Roman" w:hAnsi="Times New Roman" w:cs="Times New Roman"/>
-          <w:sz w:val="36"/>
-          <w:szCs w:val="36"/>
-        </w:rPr>
-        <w:t>ổ</w:t>
-      </w:r>
-      <w:r>
-        <w:rPr>
-          <w:rFonts w:ascii="Times New Roman" w:hAnsi="Times New Roman" w:cs="Times New Roman"/>
-          <w:sz w:val="36"/>
-          <w:szCs w:val="36"/>
-        </w:rPr>
-        <w:t>ng</w:t>
+        <w:t>Tổng</w:t>
       </w:r>
       <w:proofErr w:type="spellEnd"/>
       <w:r>
@@ -2659,49 +1995,25 @@
           <w:sz w:val="36"/>
           <w:szCs w:val="36"/>
         </w:rPr>
-        <w:t>th</w:t>
-      </w:r>
-      <w:r>
-        <w:rPr>
-          <w:rFonts w:ascii="Times New Roman" w:hAnsi="Times New Roman" w:cs="Times New Roman"/>
-          <w:sz w:val="36"/>
-          <w:szCs w:val="36"/>
-        </w:rPr>
-        <w:t>ự</w:t>
-      </w:r>
-      <w:r>
-        <w:rPr>
-          <w:rFonts w:ascii="Times New Roman" w:hAnsi="Times New Roman" w:cs="Times New Roman"/>
-          <w:sz w:val="36"/>
-          <w:szCs w:val="36"/>
-        </w:rPr>
-        <w:t>c</w:t>
-      </w:r>
-      <w:proofErr w:type="spellEnd"/>
-      <w:r>
-        <w:rPr>
-          <w:rFonts w:ascii="Times New Roman" w:hAnsi="Times New Roman" w:cs="Times New Roman"/>
-          <w:sz w:val="36"/>
-          <w:szCs w:val="36"/>
-        </w:rPr>
-        <w:t xml:space="preserve"> </w:t>
-      </w:r>
-      <w:proofErr w:type="spellStart"/>
-      <w:r>
-        <w:rPr>
-          <w:rFonts w:ascii="Times New Roman" w:hAnsi="Times New Roman" w:cs="Times New Roman"/>
-          <w:sz w:val="36"/>
-          <w:szCs w:val="36"/>
-        </w:rPr>
-        <w:t>th</w:t>
-      </w:r>
-      <w:r>
-        <w:rPr>
-          <w:rFonts w:ascii="Times New Roman" w:hAnsi="Times New Roman" w:cs="Times New Roman"/>
-          <w:sz w:val="36"/>
-          <w:szCs w:val="36"/>
-        </w:rPr>
-        <w:t>ể</w:t>
+        <w:t>thực</w:t>
+      </w:r>
+      <w:proofErr w:type="spellEnd"/>
+      <w:r>
+        <w:rPr>
+          <w:rFonts w:ascii="Times New Roman" w:hAnsi="Times New Roman" w:cs="Times New Roman"/>
+          <w:sz w:val="36"/>
+          <w:szCs w:val="36"/>
+        </w:rPr>
+        <w:t xml:space="preserve"> </w:t>
+      </w:r>
+      <w:proofErr w:type="spellStart"/>
+      <w:r>
+        <w:rPr>
+          <w:rFonts w:ascii="Times New Roman" w:hAnsi="Times New Roman" w:cs="Times New Roman"/>
+          <w:sz w:val="36"/>
+          <w:szCs w:val="36"/>
+        </w:rPr>
+        <w:t>thể</w:t>
       </w:r>
       <w:proofErr w:type="spellEnd"/>
     </w:p>
@@ -2799,41 +2111,25 @@
           <w:sz w:val="36"/>
           <w:szCs w:val="36"/>
         </w:rPr>
-        <w:t>Ch</w:t>
-      </w:r>
-      <w:r>
-        <w:rPr>
-          <w:rFonts w:ascii="Times New Roman" w:hAnsi="Times New Roman" w:cs="Times New Roman"/>
-          <w:sz w:val="36"/>
-          <w:szCs w:val="36"/>
-        </w:rPr>
-        <w:t>ủ</w:t>
-      </w:r>
-      <w:proofErr w:type="spellEnd"/>
-      <w:r>
-        <w:rPr>
-          <w:rFonts w:ascii="Times New Roman" w:hAnsi="Times New Roman" w:cs="Times New Roman"/>
-          <w:sz w:val="36"/>
-          <w:szCs w:val="36"/>
-        </w:rPr>
-        <w:t xml:space="preserve"> </w:t>
-      </w:r>
-      <w:proofErr w:type="spellStart"/>
-      <w:r>
-        <w:rPr>
-          <w:rFonts w:ascii="Times New Roman" w:hAnsi="Times New Roman" w:cs="Times New Roman"/>
-          <w:sz w:val="36"/>
-          <w:szCs w:val="36"/>
-        </w:rPr>
-        <w:t>tr</w:t>
-      </w:r>
-      <w:r>
-        <w:rPr>
-          <w:rFonts w:ascii="Times New Roman" w:hAnsi="Times New Roman" w:cs="Times New Roman"/>
-          <w:sz w:val="36"/>
-          <w:szCs w:val="36"/>
-        </w:rPr>
-        <w:t>ọ</w:t>
+        <w:t>Chủ</w:t>
+      </w:r>
+      <w:proofErr w:type="spellEnd"/>
+      <w:r>
+        <w:rPr>
+          <w:rFonts w:ascii="Times New Roman" w:hAnsi="Times New Roman" w:cs="Times New Roman"/>
+          <w:sz w:val="36"/>
+          <w:szCs w:val="36"/>
+        </w:rPr>
+        <w:t xml:space="preserve"> </w:t>
+      </w:r>
+      <w:proofErr w:type="spellStart"/>
+      <w:r>
+        <w:rPr>
+          <w:rFonts w:ascii="Times New Roman" w:hAnsi="Times New Roman" w:cs="Times New Roman"/>
+          <w:sz w:val="36"/>
+          <w:szCs w:val="36"/>
+        </w:rPr>
+        <w:t>trọ</w:t>
       </w:r>
       <w:proofErr w:type="spellEnd"/>
     </w:p>
@@ -2897,23 +2193,7 @@
           <w:sz w:val="36"/>
           <w:szCs w:val="36"/>
         </w:rPr>
-        <w:t>Ch</w:t>
-      </w:r>
-      <w:r>
-        <w:rPr>
-          <w:rFonts w:ascii="Times New Roman" w:hAnsi="Times New Roman" w:cs="Times New Roman"/>
-          <w:sz w:val="36"/>
-          <w:szCs w:val="36"/>
-        </w:rPr>
-        <w:t>ứ</w:t>
-      </w:r>
-      <w:r>
-        <w:rPr>
-          <w:rFonts w:ascii="Times New Roman" w:hAnsi="Times New Roman" w:cs="Times New Roman"/>
-          <w:sz w:val="36"/>
-          <w:szCs w:val="36"/>
-        </w:rPr>
-        <w:t>c</w:t>
+        <w:t>Chức</w:t>
       </w:r>
       <w:proofErr w:type="spellEnd"/>
       <w:r>
@@ -2985,23 +2265,7 @@
           <w:sz w:val="36"/>
           <w:szCs w:val="36"/>
         </w:rPr>
-        <w:t>ki</w:t>
-      </w:r>
-      <w:r>
-        <w:rPr>
-          <w:rFonts w:ascii="Times New Roman" w:hAnsi="Times New Roman" w:cs="Times New Roman"/>
-          <w:sz w:val="36"/>
-          <w:szCs w:val="36"/>
-        </w:rPr>
-        <w:t>ế</w:t>
-      </w:r>
-      <w:r>
-        <w:rPr>
-          <w:rFonts w:ascii="Times New Roman" w:hAnsi="Times New Roman" w:cs="Times New Roman"/>
-          <w:sz w:val="36"/>
-          <w:szCs w:val="36"/>
-        </w:rPr>
-        <w:t>m</w:t>
+        <w:t>kiếm</w:t>
       </w:r>
       <w:proofErr w:type="spellEnd"/>
       <w:r>
@@ -3037,15 +2301,7 @@
           <w:sz w:val="36"/>
           <w:szCs w:val="36"/>
         </w:rPr>
-        <w:t>tr</w:t>
-      </w:r>
-      <w:r>
-        <w:rPr>
-          <w:rFonts w:ascii="Times New Roman" w:hAnsi="Times New Roman" w:cs="Times New Roman"/>
-          <w:sz w:val="36"/>
-          <w:szCs w:val="36"/>
-        </w:rPr>
-        <w:t>ọ</w:t>
+        <w:t>trọ</w:t>
       </w:r>
       <w:proofErr w:type="spellEnd"/>
     </w:p>
@@ -3081,49 +2337,25 @@
           <w:sz w:val="36"/>
           <w:szCs w:val="36"/>
         </w:rPr>
-        <w:t>B</w:t>
-      </w:r>
-      <w:r>
-        <w:rPr>
-          <w:rFonts w:ascii="Times New Roman" w:hAnsi="Times New Roman" w:cs="Times New Roman"/>
-          <w:sz w:val="36"/>
-          <w:szCs w:val="36"/>
-        </w:rPr>
-        <w:t>ộ</w:t>
-      </w:r>
-      <w:proofErr w:type="spellEnd"/>
-      <w:r>
-        <w:rPr>
-          <w:rFonts w:ascii="Times New Roman" w:hAnsi="Times New Roman" w:cs="Times New Roman"/>
-          <w:sz w:val="36"/>
-          <w:szCs w:val="36"/>
-        </w:rPr>
-        <w:t xml:space="preserve"> </w:t>
-      </w:r>
-      <w:proofErr w:type="spellStart"/>
-      <w:r>
-        <w:rPr>
-          <w:rFonts w:ascii="Times New Roman" w:hAnsi="Times New Roman" w:cs="Times New Roman"/>
-          <w:sz w:val="36"/>
-          <w:szCs w:val="36"/>
-        </w:rPr>
-        <w:t>l</w:t>
-      </w:r>
-      <w:r>
-        <w:rPr>
-          <w:rFonts w:ascii="Times New Roman" w:hAnsi="Times New Roman" w:cs="Times New Roman"/>
-          <w:sz w:val="36"/>
-          <w:szCs w:val="36"/>
-        </w:rPr>
-        <w:t>ọ</w:t>
-      </w:r>
-      <w:r>
-        <w:rPr>
-          <w:rFonts w:ascii="Times New Roman" w:hAnsi="Times New Roman" w:cs="Times New Roman"/>
-          <w:sz w:val="36"/>
-          <w:szCs w:val="36"/>
-        </w:rPr>
-        <w:t>c</w:t>
+        <w:t>Bộ</w:t>
+      </w:r>
+      <w:proofErr w:type="spellEnd"/>
+      <w:r>
+        <w:rPr>
+          <w:rFonts w:ascii="Times New Roman" w:hAnsi="Times New Roman" w:cs="Times New Roman"/>
+          <w:sz w:val="36"/>
+          <w:szCs w:val="36"/>
+        </w:rPr>
+        <w:t xml:space="preserve"> </w:t>
+      </w:r>
+      <w:proofErr w:type="spellStart"/>
+      <w:r>
+        <w:rPr>
+          <w:rFonts w:ascii="Times New Roman" w:hAnsi="Times New Roman" w:cs="Times New Roman"/>
+          <w:sz w:val="36"/>
+          <w:szCs w:val="36"/>
+        </w:rPr>
+        <w:t>lọc</w:t>
       </w:r>
       <w:proofErr w:type="spellEnd"/>
       <w:r>
@@ -3159,23 +2391,7 @@
           <w:sz w:val="36"/>
           <w:szCs w:val="36"/>
         </w:rPr>
-        <w:t>ki</w:t>
-      </w:r>
-      <w:r>
-        <w:rPr>
-          <w:rFonts w:ascii="Times New Roman" w:hAnsi="Times New Roman" w:cs="Times New Roman"/>
-          <w:sz w:val="36"/>
-          <w:szCs w:val="36"/>
-        </w:rPr>
-        <w:t>ế</w:t>
-      </w:r>
-      <w:r>
-        <w:rPr>
-          <w:rFonts w:ascii="Times New Roman" w:hAnsi="Times New Roman" w:cs="Times New Roman"/>
-          <w:sz w:val="36"/>
-          <w:szCs w:val="36"/>
-        </w:rPr>
-        <w:t>m</w:t>
+        <w:t>kiếm</w:t>
       </w:r>
       <w:proofErr w:type="spellEnd"/>
     </w:p>
@@ -3554,57 +2770,25 @@
           <w:sz w:val="36"/>
           <w:szCs w:val="36"/>
         </w:rPr>
-        <w:t>Gi</w:t>
-      </w:r>
-      <w:r>
-        <w:rPr>
-          <w:rFonts w:ascii="Times New Roman" w:hAnsi="Times New Roman" w:cs="Times New Roman"/>
-          <w:sz w:val="36"/>
-          <w:szCs w:val="36"/>
-        </w:rPr>
-        <w:t>ớ</w:t>
-      </w:r>
-      <w:r>
-        <w:rPr>
-          <w:rFonts w:ascii="Times New Roman" w:hAnsi="Times New Roman" w:cs="Times New Roman"/>
-          <w:sz w:val="36"/>
-          <w:szCs w:val="36"/>
-        </w:rPr>
-        <w:t>i</w:t>
-      </w:r>
-      <w:proofErr w:type="spellEnd"/>
-      <w:r>
-        <w:rPr>
-          <w:rFonts w:ascii="Times New Roman" w:hAnsi="Times New Roman" w:cs="Times New Roman"/>
-          <w:sz w:val="36"/>
-          <w:szCs w:val="36"/>
-        </w:rPr>
-        <w:t xml:space="preserve"> </w:t>
-      </w:r>
-      <w:proofErr w:type="spellStart"/>
-      <w:r>
-        <w:rPr>
-          <w:rFonts w:ascii="Times New Roman" w:hAnsi="Times New Roman" w:cs="Times New Roman"/>
-          <w:sz w:val="36"/>
-          <w:szCs w:val="36"/>
-        </w:rPr>
-        <w:t>thi</w:t>
-      </w:r>
-      <w:r>
-        <w:rPr>
-          <w:rFonts w:ascii="Times New Roman" w:hAnsi="Times New Roman" w:cs="Times New Roman"/>
-          <w:sz w:val="36"/>
-          <w:szCs w:val="36"/>
-        </w:rPr>
-        <w:t>ệ</w:t>
-      </w:r>
-      <w:r>
-        <w:rPr>
-          <w:rFonts w:ascii="Times New Roman" w:hAnsi="Times New Roman" w:cs="Times New Roman"/>
-          <w:sz w:val="36"/>
-          <w:szCs w:val="36"/>
-        </w:rPr>
-        <w:t>u</w:t>
+        <w:t>Giới</w:t>
+      </w:r>
+      <w:proofErr w:type="spellEnd"/>
+      <w:r>
+        <w:rPr>
+          <w:rFonts w:ascii="Times New Roman" w:hAnsi="Times New Roman" w:cs="Times New Roman"/>
+          <w:sz w:val="36"/>
+          <w:szCs w:val="36"/>
+        </w:rPr>
+        <w:t xml:space="preserve"> </w:t>
+      </w:r>
+      <w:proofErr w:type="spellStart"/>
+      <w:r>
+        <w:rPr>
+          <w:rFonts w:ascii="Times New Roman" w:hAnsi="Times New Roman" w:cs="Times New Roman"/>
+          <w:sz w:val="36"/>
+          <w:szCs w:val="36"/>
+        </w:rPr>
+        <w:t>thiệu</w:t>
       </w:r>
       <w:proofErr w:type="spellEnd"/>
       <w:r>
@@ -3640,15 +2824,7 @@
           <w:sz w:val="36"/>
           <w:szCs w:val="36"/>
         </w:rPr>
-        <w:t>tr</w:t>
-      </w:r>
-      <w:r>
-        <w:rPr>
-          <w:rFonts w:ascii="Times New Roman" w:hAnsi="Times New Roman" w:cs="Times New Roman"/>
-          <w:sz w:val="36"/>
-          <w:szCs w:val="36"/>
-        </w:rPr>
-        <w:t>ọ</w:t>
+        <w:t>trọ</w:t>
       </w:r>
       <w:proofErr w:type="spellEnd"/>
     </w:p>
@@ -3684,15 +2860,241 @@
           <w:sz w:val="36"/>
           <w:szCs w:val="36"/>
         </w:rPr>
-        <w:t>Xu</w:t>
-      </w:r>
-      <w:r>
-        <w:rPr>
-          <w:rFonts w:ascii="Times New Roman" w:hAnsi="Times New Roman" w:cs="Times New Roman"/>
-          <w:sz w:val="36"/>
-          <w:szCs w:val="36"/>
-        </w:rPr>
-        <w:t>ấ</w:t>
+        <w:t>Xuất</w:t>
+      </w:r>
+      <w:proofErr w:type="spellEnd"/>
+      <w:r>
+        <w:rPr>
+          <w:rFonts w:ascii="Times New Roman" w:hAnsi="Times New Roman" w:cs="Times New Roman"/>
+          <w:sz w:val="36"/>
+          <w:szCs w:val="36"/>
+        </w:rPr>
+        <w:t xml:space="preserve"> file </w:t>
+      </w:r>
+      <w:proofErr w:type="spellStart"/>
+      <w:r>
+        <w:rPr>
+          <w:rFonts w:ascii="Times New Roman" w:hAnsi="Times New Roman" w:cs="Times New Roman"/>
+          <w:sz w:val="36"/>
+          <w:szCs w:val="36"/>
+        </w:rPr>
+        <w:t>hợp</w:t>
+      </w:r>
+      <w:proofErr w:type="spellEnd"/>
+      <w:r>
+        <w:rPr>
+          <w:rFonts w:ascii="Times New Roman" w:hAnsi="Times New Roman" w:cs="Times New Roman"/>
+          <w:sz w:val="36"/>
+          <w:szCs w:val="36"/>
+        </w:rPr>
+        <w:t xml:space="preserve"> </w:t>
+      </w:r>
+      <w:proofErr w:type="spellStart"/>
+      <w:r>
+        <w:rPr>
+          <w:rFonts w:ascii="Times New Roman" w:hAnsi="Times New Roman" w:cs="Times New Roman"/>
+          <w:sz w:val="36"/>
+          <w:szCs w:val="36"/>
+        </w:rPr>
+        <w:t>đồng</w:t>
+      </w:r>
+      <w:proofErr w:type="spellEnd"/>
+      <w:r>
+        <w:rPr>
+          <w:rFonts w:ascii="Times New Roman" w:hAnsi="Times New Roman" w:cs="Times New Roman"/>
+          <w:sz w:val="36"/>
+          <w:szCs w:val="36"/>
+        </w:rPr>
+        <w:t xml:space="preserve"> </w:t>
+      </w:r>
+      <w:proofErr w:type="spellStart"/>
+      <w:r>
+        <w:rPr>
+          <w:rFonts w:ascii="Times New Roman" w:hAnsi="Times New Roman" w:cs="Times New Roman"/>
+          <w:sz w:val="36"/>
+          <w:szCs w:val="36"/>
+        </w:rPr>
+        <w:t>nếu</w:t>
+      </w:r>
+      <w:proofErr w:type="spellEnd"/>
+      <w:r>
+        <w:rPr>
+          <w:rFonts w:ascii="Times New Roman" w:hAnsi="Times New Roman" w:cs="Times New Roman"/>
+          <w:sz w:val="36"/>
+          <w:szCs w:val="36"/>
+        </w:rPr>
+        <w:t xml:space="preserve"> </w:t>
+      </w:r>
+      <w:proofErr w:type="spellStart"/>
+      <w:r>
+        <w:rPr>
+          <w:rFonts w:ascii="Times New Roman" w:hAnsi="Times New Roman" w:cs="Times New Roman"/>
+          <w:sz w:val="36"/>
+          <w:szCs w:val="36"/>
+        </w:rPr>
+        <w:t>khách</w:t>
+      </w:r>
+      <w:proofErr w:type="spellEnd"/>
+      <w:r>
+        <w:rPr>
+          <w:rFonts w:ascii="Times New Roman" w:hAnsi="Times New Roman" w:cs="Times New Roman"/>
+          <w:sz w:val="36"/>
+          <w:szCs w:val="36"/>
+        </w:rPr>
+        <w:t xml:space="preserve"> </w:t>
+      </w:r>
+      <w:proofErr w:type="spellStart"/>
+      <w:r>
+        <w:rPr>
+          <w:rFonts w:ascii="Times New Roman" w:hAnsi="Times New Roman" w:cs="Times New Roman"/>
+          <w:sz w:val="36"/>
+          <w:szCs w:val="36"/>
+        </w:rPr>
+        <w:t>hàng</w:t>
+      </w:r>
+      <w:proofErr w:type="spellEnd"/>
+      <w:r>
+        <w:rPr>
+          <w:rFonts w:ascii="Times New Roman" w:hAnsi="Times New Roman" w:cs="Times New Roman"/>
+          <w:sz w:val="36"/>
+          <w:szCs w:val="36"/>
+        </w:rPr>
+        <w:t xml:space="preserve"> </w:t>
+      </w:r>
+      <w:proofErr w:type="spellStart"/>
+      <w:r>
+        <w:rPr>
+          <w:rFonts w:ascii="Times New Roman" w:hAnsi="Times New Roman" w:cs="Times New Roman"/>
+          <w:sz w:val="36"/>
+          <w:szCs w:val="36"/>
+        </w:rPr>
+        <w:t>và</w:t>
+      </w:r>
+      <w:proofErr w:type="spellEnd"/>
+      <w:r>
+        <w:rPr>
+          <w:rFonts w:ascii="Times New Roman" w:hAnsi="Times New Roman" w:cs="Times New Roman"/>
+          <w:sz w:val="36"/>
+          <w:szCs w:val="36"/>
+        </w:rPr>
+        <w:t xml:space="preserve"> </w:t>
+      </w:r>
+      <w:proofErr w:type="spellStart"/>
+      <w:r>
+        <w:rPr>
+          <w:rFonts w:ascii="Times New Roman" w:hAnsi="Times New Roman" w:cs="Times New Roman"/>
+          <w:sz w:val="36"/>
+          <w:szCs w:val="36"/>
+        </w:rPr>
+        <w:t>Chủ</w:t>
+      </w:r>
+      <w:proofErr w:type="spellEnd"/>
+      <w:r>
+        <w:rPr>
+          <w:rFonts w:ascii="Times New Roman" w:hAnsi="Times New Roman" w:cs="Times New Roman"/>
+          <w:sz w:val="36"/>
+          <w:szCs w:val="36"/>
+        </w:rPr>
+        <w:t xml:space="preserve"> </w:t>
+      </w:r>
+      <w:proofErr w:type="spellStart"/>
+      <w:r>
+        <w:rPr>
+          <w:rFonts w:ascii="Times New Roman" w:hAnsi="Times New Roman" w:cs="Times New Roman"/>
+          <w:sz w:val="36"/>
+          <w:szCs w:val="36"/>
+        </w:rPr>
+        <w:t>trọ</w:t>
+      </w:r>
+      <w:proofErr w:type="spellEnd"/>
+      <w:r>
+        <w:rPr>
+          <w:rFonts w:ascii="Times New Roman" w:hAnsi="Times New Roman" w:cs="Times New Roman"/>
+          <w:sz w:val="36"/>
+          <w:szCs w:val="36"/>
+        </w:rPr>
+        <w:t xml:space="preserve"> </w:t>
+      </w:r>
+      <w:proofErr w:type="spellStart"/>
+      <w:r>
+        <w:rPr>
+          <w:rFonts w:ascii="Times New Roman" w:hAnsi="Times New Roman" w:cs="Times New Roman"/>
+          <w:sz w:val="36"/>
+          <w:szCs w:val="36"/>
+        </w:rPr>
+        <w:t>đồng</w:t>
+      </w:r>
+      <w:proofErr w:type="spellEnd"/>
+      <w:r>
+        <w:rPr>
+          <w:rFonts w:ascii="Times New Roman" w:hAnsi="Times New Roman" w:cs="Times New Roman"/>
+          <w:sz w:val="36"/>
+          <w:szCs w:val="36"/>
+        </w:rPr>
+        <w:t xml:space="preserve"> ý </w:t>
+      </w:r>
+      <w:proofErr w:type="spellStart"/>
+      <w:r>
+        <w:rPr>
+          <w:rFonts w:ascii="Times New Roman" w:hAnsi="Times New Roman" w:cs="Times New Roman"/>
+          <w:sz w:val="36"/>
+          <w:szCs w:val="36"/>
+        </w:rPr>
+        <w:t>thỏa</w:t>
+      </w:r>
+      <w:proofErr w:type="spellEnd"/>
+      <w:r>
+        <w:rPr>
+          <w:rFonts w:ascii="Times New Roman" w:hAnsi="Times New Roman" w:cs="Times New Roman"/>
+          <w:sz w:val="36"/>
+          <w:szCs w:val="36"/>
+        </w:rPr>
+        <w:t xml:space="preserve"> </w:t>
+      </w:r>
+      <w:proofErr w:type="spellStart"/>
+      <w:r>
+        <w:rPr>
+          <w:rFonts w:ascii="Times New Roman" w:hAnsi="Times New Roman" w:cs="Times New Roman"/>
+          <w:sz w:val="36"/>
+          <w:szCs w:val="36"/>
+        </w:rPr>
+        <w:t>thuận</w:t>
+      </w:r>
+      <w:proofErr w:type="spellEnd"/>
+    </w:p>
+    <w:p>
+      <w:pPr>
+        <w:ind w:firstLine="420"/>
+        <w:rPr>
+          <w:rFonts w:ascii="Times New Roman" w:hAnsi="Times New Roman" w:cs="Times New Roman"/>
+          <w:sz w:val="36"/>
+          <w:szCs w:val="36"/>
+        </w:rPr>
+      </w:pPr>
+      <w:r>
+        <w:rPr>
+          <w:rFonts w:ascii="Times New Roman" w:hAnsi="Times New Roman" w:cs="Times New Roman"/>
+          <w:sz w:val="36"/>
+          <w:szCs w:val="36"/>
+        </w:rPr>
+        <w:t xml:space="preserve">- </w:t>
+      </w:r>
+      <w:r>
+        <w:rPr>
+          <w:rFonts w:ascii="Times New Roman" w:hAnsi="Times New Roman" w:cs="Times New Roman"/>
+          <w:sz w:val="36"/>
+          <w:szCs w:val="36"/>
+        </w:rPr>
+        <w:tab/>
+      </w:r>
+      <w:proofErr w:type="spellStart"/>
+      <w:r>
+        <w:rPr>
+          <w:rFonts w:ascii="Times New Roman" w:hAnsi="Times New Roman" w:cs="Times New Roman"/>
+          <w:sz w:val="36"/>
+          <w:szCs w:val="36"/>
+        </w:rPr>
+        <w:t>Xuấ</w:t>
       </w:r>
       <w:r>
         <w:rPr>
@@ -3709,368 +3111,6 @@
           <w:sz w:val="36"/>
           <w:szCs w:val="36"/>
         </w:rPr>
-        <w:t xml:space="preserve"> file </w:t>
-      </w:r>
-      <w:proofErr w:type="spellStart"/>
-      <w:r>
-        <w:rPr>
-          <w:rFonts w:ascii="Times New Roman" w:hAnsi="Times New Roman" w:cs="Times New Roman"/>
-          <w:sz w:val="36"/>
-          <w:szCs w:val="36"/>
-        </w:rPr>
-        <w:t>h</w:t>
-      </w:r>
-      <w:r>
-        <w:rPr>
-          <w:rFonts w:ascii="Times New Roman" w:hAnsi="Times New Roman" w:cs="Times New Roman"/>
-          <w:sz w:val="36"/>
-          <w:szCs w:val="36"/>
-        </w:rPr>
-        <w:t>ợ</w:t>
-      </w:r>
-      <w:r>
-        <w:rPr>
-          <w:rFonts w:ascii="Times New Roman" w:hAnsi="Times New Roman" w:cs="Times New Roman"/>
-          <w:sz w:val="36"/>
-          <w:szCs w:val="36"/>
-        </w:rPr>
-        <w:t>p</w:t>
-      </w:r>
-      <w:proofErr w:type="spellEnd"/>
-      <w:r>
-        <w:rPr>
-          <w:rFonts w:ascii="Times New Roman" w:hAnsi="Times New Roman" w:cs="Times New Roman"/>
-          <w:sz w:val="36"/>
-          <w:szCs w:val="36"/>
-        </w:rPr>
-        <w:t xml:space="preserve"> </w:t>
-      </w:r>
-      <w:proofErr w:type="spellStart"/>
-      <w:r>
-        <w:rPr>
-          <w:rFonts w:ascii="Times New Roman" w:hAnsi="Times New Roman" w:cs="Times New Roman"/>
-          <w:sz w:val="36"/>
-          <w:szCs w:val="36"/>
-        </w:rPr>
-        <w:t>đ</w:t>
-      </w:r>
-      <w:r>
-        <w:rPr>
-          <w:rFonts w:ascii="Times New Roman" w:hAnsi="Times New Roman" w:cs="Times New Roman"/>
-          <w:sz w:val="36"/>
-          <w:szCs w:val="36"/>
-        </w:rPr>
-        <w:t>ồ</w:t>
-      </w:r>
-      <w:r>
-        <w:rPr>
-          <w:rFonts w:ascii="Times New Roman" w:hAnsi="Times New Roman" w:cs="Times New Roman"/>
-          <w:sz w:val="36"/>
-          <w:szCs w:val="36"/>
-        </w:rPr>
-        <w:t>ng</w:t>
-      </w:r>
-      <w:proofErr w:type="spellEnd"/>
-      <w:r>
-        <w:rPr>
-          <w:rFonts w:ascii="Times New Roman" w:hAnsi="Times New Roman" w:cs="Times New Roman"/>
-          <w:sz w:val="36"/>
-          <w:szCs w:val="36"/>
-        </w:rPr>
-        <w:t xml:space="preserve"> </w:t>
-      </w:r>
-      <w:proofErr w:type="spellStart"/>
-      <w:r>
-        <w:rPr>
-          <w:rFonts w:ascii="Times New Roman" w:hAnsi="Times New Roman" w:cs="Times New Roman"/>
-          <w:sz w:val="36"/>
-          <w:szCs w:val="36"/>
-        </w:rPr>
-        <w:t>n</w:t>
-      </w:r>
-      <w:r>
-        <w:rPr>
-          <w:rFonts w:ascii="Times New Roman" w:hAnsi="Times New Roman" w:cs="Times New Roman"/>
-          <w:sz w:val="36"/>
-          <w:szCs w:val="36"/>
-        </w:rPr>
-        <w:t>ế</w:t>
-      </w:r>
-      <w:r>
-        <w:rPr>
-          <w:rFonts w:ascii="Times New Roman" w:hAnsi="Times New Roman" w:cs="Times New Roman"/>
-          <w:sz w:val="36"/>
-          <w:szCs w:val="36"/>
-        </w:rPr>
-        <w:t>u</w:t>
-      </w:r>
-      <w:proofErr w:type="spellEnd"/>
-      <w:r>
-        <w:rPr>
-          <w:rFonts w:ascii="Times New Roman" w:hAnsi="Times New Roman" w:cs="Times New Roman"/>
-          <w:sz w:val="36"/>
-          <w:szCs w:val="36"/>
-        </w:rPr>
-        <w:t xml:space="preserve"> </w:t>
-      </w:r>
-      <w:proofErr w:type="spellStart"/>
-      <w:r>
-        <w:rPr>
-          <w:rFonts w:ascii="Times New Roman" w:hAnsi="Times New Roman" w:cs="Times New Roman"/>
-          <w:sz w:val="36"/>
-          <w:szCs w:val="36"/>
-        </w:rPr>
-        <w:t>khách</w:t>
-      </w:r>
-      <w:proofErr w:type="spellEnd"/>
-      <w:r>
-        <w:rPr>
-          <w:rFonts w:ascii="Times New Roman" w:hAnsi="Times New Roman" w:cs="Times New Roman"/>
-          <w:sz w:val="36"/>
-          <w:szCs w:val="36"/>
-        </w:rPr>
-        <w:t xml:space="preserve"> </w:t>
-      </w:r>
-      <w:proofErr w:type="spellStart"/>
-      <w:r>
-        <w:rPr>
-          <w:rFonts w:ascii="Times New Roman" w:hAnsi="Times New Roman" w:cs="Times New Roman"/>
-          <w:sz w:val="36"/>
-          <w:szCs w:val="36"/>
-        </w:rPr>
-        <w:t>hàng</w:t>
-      </w:r>
-      <w:proofErr w:type="spellEnd"/>
-      <w:r>
-        <w:rPr>
-          <w:rFonts w:ascii="Times New Roman" w:hAnsi="Times New Roman" w:cs="Times New Roman"/>
-          <w:sz w:val="36"/>
-          <w:szCs w:val="36"/>
-        </w:rPr>
-        <w:t xml:space="preserve"> </w:t>
-      </w:r>
-      <w:proofErr w:type="spellStart"/>
-      <w:r>
-        <w:rPr>
-          <w:rFonts w:ascii="Times New Roman" w:hAnsi="Times New Roman" w:cs="Times New Roman"/>
-          <w:sz w:val="36"/>
-          <w:szCs w:val="36"/>
-        </w:rPr>
-        <w:t>và</w:t>
-      </w:r>
-      <w:proofErr w:type="spellEnd"/>
-      <w:r>
-        <w:rPr>
-          <w:rFonts w:ascii="Times New Roman" w:hAnsi="Times New Roman" w:cs="Times New Roman"/>
-          <w:sz w:val="36"/>
-          <w:szCs w:val="36"/>
-        </w:rPr>
-        <w:t xml:space="preserve"> </w:t>
-      </w:r>
-      <w:proofErr w:type="spellStart"/>
-      <w:r>
-        <w:rPr>
-          <w:rFonts w:ascii="Times New Roman" w:hAnsi="Times New Roman" w:cs="Times New Roman"/>
-          <w:sz w:val="36"/>
-          <w:szCs w:val="36"/>
-        </w:rPr>
-        <w:t>Ch</w:t>
-      </w:r>
-      <w:r>
-        <w:rPr>
-          <w:rFonts w:ascii="Times New Roman" w:hAnsi="Times New Roman" w:cs="Times New Roman"/>
-          <w:sz w:val="36"/>
-          <w:szCs w:val="36"/>
-        </w:rPr>
-        <w:t>ủ</w:t>
-      </w:r>
-      <w:proofErr w:type="spellEnd"/>
-      <w:r>
-        <w:rPr>
-          <w:rFonts w:ascii="Times New Roman" w:hAnsi="Times New Roman" w:cs="Times New Roman"/>
-          <w:sz w:val="36"/>
-          <w:szCs w:val="36"/>
-        </w:rPr>
-        <w:t xml:space="preserve"> </w:t>
-      </w:r>
-      <w:proofErr w:type="spellStart"/>
-      <w:r>
-        <w:rPr>
-          <w:rFonts w:ascii="Times New Roman" w:hAnsi="Times New Roman" w:cs="Times New Roman"/>
-          <w:sz w:val="36"/>
-          <w:szCs w:val="36"/>
-        </w:rPr>
-        <w:t>tr</w:t>
-      </w:r>
-      <w:r>
-        <w:rPr>
-          <w:rFonts w:ascii="Times New Roman" w:hAnsi="Times New Roman" w:cs="Times New Roman"/>
-          <w:sz w:val="36"/>
-          <w:szCs w:val="36"/>
-        </w:rPr>
-        <w:t>ọ</w:t>
-      </w:r>
-      <w:proofErr w:type="spellEnd"/>
-      <w:r>
-        <w:rPr>
-          <w:rFonts w:ascii="Times New Roman" w:hAnsi="Times New Roman" w:cs="Times New Roman"/>
-          <w:sz w:val="36"/>
-          <w:szCs w:val="36"/>
-        </w:rPr>
-        <w:t xml:space="preserve"> </w:t>
-      </w:r>
-      <w:proofErr w:type="spellStart"/>
-      <w:r>
-        <w:rPr>
-          <w:rFonts w:ascii="Times New Roman" w:hAnsi="Times New Roman" w:cs="Times New Roman"/>
-          <w:sz w:val="36"/>
-          <w:szCs w:val="36"/>
-        </w:rPr>
-        <w:t>đ</w:t>
-      </w:r>
-      <w:r>
-        <w:rPr>
-          <w:rFonts w:ascii="Times New Roman" w:hAnsi="Times New Roman" w:cs="Times New Roman"/>
-          <w:sz w:val="36"/>
-          <w:szCs w:val="36"/>
-        </w:rPr>
-        <w:t>ồ</w:t>
-      </w:r>
-      <w:r>
-        <w:rPr>
-          <w:rFonts w:ascii="Times New Roman" w:hAnsi="Times New Roman" w:cs="Times New Roman"/>
-          <w:sz w:val="36"/>
-          <w:szCs w:val="36"/>
-        </w:rPr>
-        <w:t>ng</w:t>
-      </w:r>
-      <w:proofErr w:type="spellEnd"/>
-      <w:r>
-        <w:rPr>
-          <w:rFonts w:ascii="Times New Roman" w:hAnsi="Times New Roman" w:cs="Times New Roman"/>
-          <w:sz w:val="36"/>
-          <w:szCs w:val="36"/>
-        </w:rPr>
-        <w:t xml:space="preserve"> ý </w:t>
-      </w:r>
-      <w:proofErr w:type="spellStart"/>
-      <w:r>
-        <w:rPr>
-          <w:rFonts w:ascii="Times New Roman" w:hAnsi="Times New Roman" w:cs="Times New Roman"/>
-          <w:sz w:val="36"/>
-          <w:szCs w:val="36"/>
-        </w:rPr>
-        <w:t>th</w:t>
-      </w:r>
-      <w:r>
-        <w:rPr>
-          <w:rFonts w:ascii="Times New Roman" w:hAnsi="Times New Roman" w:cs="Times New Roman"/>
-          <w:sz w:val="36"/>
-          <w:szCs w:val="36"/>
-        </w:rPr>
-        <w:t>ỏ</w:t>
-      </w:r>
-      <w:r>
-        <w:rPr>
-          <w:rFonts w:ascii="Times New Roman" w:hAnsi="Times New Roman" w:cs="Times New Roman"/>
-          <w:sz w:val="36"/>
-          <w:szCs w:val="36"/>
-        </w:rPr>
-        <w:t>a</w:t>
-      </w:r>
-      <w:proofErr w:type="spellEnd"/>
-      <w:r>
-        <w:rPr>
-          <w:rFonts w:ascii="Times New Roman" w:hAnsi="Times New Roman" w:cs="Times New Roman"/>
-          <w:sz w:val="36"/>
-          <w:szCs w:val="36"/>
-        </w:rPr>
-        <w:t xml:space="preserve"> </w:t>
-      </w:r>
-      <w:proofErr w:type="spellStart"/>
-      <w:r>
-        <w:rPr>
-          <w:rFonts w:ascii="Times New Roman" w:hAnsi="Times New Roman" w:cs="Times New Roman"/>
-          <w:sz w:val="36"/>
-          <w:szCs w:val="36"/>
-        </w:rPr>
-        <w:t>thu</w:t>
-      </w:r>
-      <w:r>
-        <w:rPr>
-          <w:rFonts w:ascii="Times New Roman" w:hAnsi="Times New Roman" w:cs="Times New Roman"/>
-          <w:sz w:val="36"/>
-          <w:szCs w:val="36"/>
-        </w:rPr>
-        <w:t>ậ</w:t>
-      </w:r>
-      <w:r>
-        <w:rPr>
-          <w:rFonts w:ascii="Times New Roman" w:hAnsi="Times New Roman" w:cs="Times New Roman"/>
-          <w:sz w:val="36"/>
-          <w:szCs w:val="36"/>
-        </w:rPr>
-        <w:t>n</w:t>
-      </w:r>
-      <w:proofErr w:type="spellEnd"/>
-    </w:p>
-    <w:p>
-      <w:pPr>
-        <w:ind w:firstLine="420"/>
-        <w:rPr>
-          <w:rFonts w:ascii="Times New Roman" w:hAnsi="Times New Roman" w:cs="Times New Roman"/>
-          <w:sz w:val="36"/>
-          <w:szCs w:val="36"/>
-        </w:rPr>
-      </w:pPr>
-      <w:r>
-        <w:rPr>
-          <w:rFonts w:ascii="Times New Roman" w:hAnsi="Times New Roman" w:cs="Times New Roman"/>
-          <w:sz w:val="36"/>
-          <w:szCs w:val="36"/>
-        </w:rPr>
-        <w:t xml:space="preserve">- </w:t>
-      </w:r>
-      <w:r>
-        <w:rPr>
-          <w:rFonts w:ascii="Times New Roman" w:hAnsi="Times New Roman" w:cs="Times New Roman"/>
-          <w:sz w:val="36"/>
-          <w:szCs w:val="36"/>
-        </w:rPr>
-        <w:tab/>
-      </w:r>
-      <w:proofErr w:type="spellStart"/>
-      <w:r>
-        <w:rPr>
-          <w:rFonts w:ascii="Times New Roman" w:hAnsi="Times New Roman" w:cs="Times New Roman"/>
-          <w:sz w:val="36"/>
-          <w:szCs w:val="36"/>
-        </w:rPr>
-        <w:t>Xu</w:t>
-      </w:r>
-      <w:r>
-        <w:rPr>
-          <w:rFonts w:ascii="Times New Roman" w:hAnsi="Times New Roman" w:cs="Times New Roman"/>
-          <w:sz w:val="36"/>
-          <w:szCs w:val="36"/>
-        </w:rPr>
-        <w:t>ấ</w:t>
-      </w:r>
-      <w:r>
-        <w:rPr>
-          <w:rFonts w:ascii="Times New Roman" w:hAnsi="Times New Roman" w:cs="Times New Roman"/>
-          <w:sz w:val="36"/>
-          <w:szCs w:val="36"/>
-        </w:rPr>
-        <w:t>t</w:t>
-      </w:r>
-      <w:proofErr w:type="spellEnd"/>
-      <w:r>
-        <w:rPr>
-          <w:rFonts w:ascii="Times New Roman" w:hAnsi="Times New Roman" w:cs="Times New Roman"/>
-          <w:sz w:val="36"/>
-          <w:szCs w:val="36"/>
-        </w:rPr>
         <w:t xml:space="preserve"> file Excel </w:t>
       </w:r>
       <w:proofErr w:type="spellStart"/>
@@ -4142,23 +3182,7 @@
           <w:sz w:val="36"/>
           <w:szCs w:val="36"/>
         </w:rPr>
-        <w:t>t</w:t>
-      </w:r>
-      <w:r>
-        <w:rPr>
-          <w:rFonts w:ascii="Times New Roman" w:hAnsi="Times New Roman" w:cs="Times New Roman"/>
-          <w:sz w:val="36"/>
-          <w:szCs w:val="36"/>
-        </w:rPr>
-        <w:t>ừ</w:t>
-      </w:r>
-      <w:r>
-        <w:rPr>
-          <w:rFonts w:ascii="Times New Roman" w:hAnsi="Times New Roman" w:cs="Times New Roman"/>
-          <w:sz w:val="36"/>
-          <w:szCs w:val="36"/>
-        </w:rPr>
-        <w:t>ng</w:t>
+        <w:t>từng</w:t>
       </w:r>
       <w:proofErr w:type="spellEnd"/>
       <w:r>
@@ -4332,263 +3356,14 @@
     <w:p>
       <w:pPr>
         <w:pStyle w:val="BodyText"/>
-        <w:ind w:firstLine="0"/>
-        <w:rPr>
-          <w:rFonts w:eastAsiaTheme="minorEastAsia"/>
-          <w:sz w:val="36"/>
-          <w:szCs w:val="36"/>
-          <w:lang w:eastAsia="zh-CN"/>
-        </w:rPr>
-      </w:pPr>
-      <w:r>
-        <w:rPr>
-          <w:rFonts w:eastAsiaTheme="minorEastAsia"/>
-          <w:sz w:val="36"/>
-          <w:szCs w:val="36"/>
-          <w:lang w:eastAsia="zh-CN"/>
-        </w:rPr>
-        <w:tab/>
-      </w:r>
-      <w:proofErr w:type="spellStart"/>
-      <w:r>
-        <w:rPr>
-          <w:rFonts w:eastAsiaTheme="minorEastAsia"/>
-          <w:sz w:val="36"/>
-          <w:szCs w:val="36"/>
-          <w:lang w:eastAsia="zh-CN"/>
-        </w:rPr>
-        <w:t>Hỗ</w:t>
-      </w:r>
-      <w:proofErr w:type="spellEnd"/>
-      <w:r>
-        <w:rPr>
-          <w:rFonts w:eastAsiaTheme="minorEastAsia"/>
-          <w:sz w:val="36"/>
-          <w:szCs w:val="36"/>
-          <w:lang w:eastAsia="zh-CN"/>
-        </w:rPr>
-        <w:t xml:space="preserve"> </w:t>
-      </w:r>
-      <w:proofErr w:type="spellStart"/>
-      <w:r>
-        <w:rPr>
-          <w:rFonts w:eastAsiaTheme="minorEastAsia"/>
-          <w:sz w:val="36"/>
-          <w:szCs w:val="36"/>
-          <w:lang w:eastAsia="zh-CN"/>
-        </w:rPr>
-        <w:t>trợ</w:t>
-      </w:r>
-      <w:proofErr w:type="spellEnd"/>
-      <w:r>
-        <w:rPr>
-          <w:rFonts w:eastAsiaTheme="minorEastAsia"/>
-          <w:sz w:val="36"/>
-          <w:szCs w:val="36"/>
-          <w:lang w:eastAsia="zh-CN"/>
-        </w:rPr>
-        <w:t xml:space="preserve"> </w:t>
-      </w:r>
-      <w:proofErr w:type="spellStart"/>
-      <w:r>
-        <w:rPr>
-          <w:rFonts w:eastAsiaTheme="minorEastAsia"/>
-          <w:sz w:val="36"/>
-          <w:szCs w:val="36"/>
-          <w:lang w:eastAsia="zh-CN"/>
-        </w:rPr>
-        <w:t>tìm</w:t>
-      </w:r>
-      <w:proofErr w:type="spellEnd"/>
-      <w:r>
-        <w:rPr>
-          <w:rFonts w:eastAsiaTheme="minorEastAsia"/>
-          <w:sz w:val="36"/>
-          <w:szCs w:val="36"/>
-          <w:lang w:eastAsia="zh-CN"/>
-        </w:rPr>
-        <w:t xml:space="preserve"> </w:t>
-      </w:r>
-      <w:proofErr w:type="spellStart"/>
-      <w:r>
-        <w:rPr>
-          <w:rFonts w:eastAsiaTheme="minorEastAsia"/>
-          <w:sz w:val="36"/>
-          <w:szCs w:val="36"/>
-          <w:lang w:eastAsia="zh-CN"/>
-        </w:rPr>
-        <w:t>nhà</w:t>
-      </w:r>
-      <w:proofErr w:type="spellEnd"/>
-      <w:r>
-        <w:rPr>
-          <w:rFonts w:eastAsiaTheme="minorEastAsia"/>
-          <w:sz w:val="36"/>
-          <w:szCs w:val="36"/>
-          <w:lang w:eastAsia="zh-CN"/>
-        </w:rPr>
-        <w:t xml:space="preserve"> </w:t>
-      </w:r>
-      <w:proofErr w:type="spellStart"/>
-      <w:r>
-        <w:rPr>
-          <w:rFonts w:eastAsiaTheme="minorEastAsia"/>
-          <w:sz w:val="36"/>
-          <w:szCs w:val="36"/>
-          <w:lang w:eastAsia="zh-CN"/>
-        </w:rPr>
-        <w:t>trọ</w:t>
-      </w:r>
-      <w:proofErr w:type="spellEnd"/>
-      <w:r>
-        <w:rPr>
-          <w:rFonts w:eastAsiaTheme="minorEastAsia"/>
-          <w:sz w:val="36"/>
-          <w:szCs w:val="36"/>
-          <w:lang w:eastAsia="zh-CN"/>
-        </w:rPr>
-        <w:t xml:space="preserve"> </w:t>
-      </w:r>
-      <w:proofErr w:type="spellStart"/>
-      <w:r>
-        <w:rPr>
-          <w:rFonts w:eastAsiaTheme="minorEastAsia"/>
-          <w:sz w:val="36"/>
-          <w:szCs w:val="36"/>
-          <w:lang w:eastAsia="zh-CN"/>
-        </w:rPr>
-        <w:t>cho</w:t>
-      </w:r>
-      <w:proofErr w:type="spellEnd"/>
-      <w:r>
-        <w:rPr>
-          <w:rFonts w:eastAsiaTheme="minorEastAsia"/>
-          <w:sz w:val="36"/>
-          <w:szCs w:val="36"/>
-          <w:lang w:eastAsia="zh-CN"/>
-        </w:rPr>
-        <w:t xml:space="preserve"> </w:t>
-      </w:r>
-      <w:proofErr w:type="spellStart"/>
-      <w:r>
-        <w:rPr>
-          <w:rFonts w:eastAsiaTheme="minorEastAsia"/>
-          <w:sz w:val="36"/>
-          <w:szCs w:val="36"/>
-          <w:lang w:eastAsia="zh-CN"/>
-        </w:rPr>
-        <w:t>sinh</w:t>
-      </w:r>
-      <w:proofErr w:type="spellEnd"/>
-      <w:r>
-        <w:rPr>
-          <w:rFonts w:eastAsiaTheme="minorEastAsia"/>
-          <w:sz w:val="36"/>
-          <w:szCs w:val="36"/>
-          <w:lang w:eastAsia="zh-CN"/>
-        </w:rPr>
-        <w:t xml:space="preserve"> </w:t>
-      </w:r>
-      <w:proofErr w:type="spellStart"/>
-      <w:r>
-        <w:rPr>
-          <w:rFonts w:eastAsiaTheme="minorEastAsia"/>
-          <w:sz w:val="36"/>
-          <w:szCs w:val="36"/>
-          <w:lang w:eastAsia="zh-CN"/>
-        </w:rPr>
-        <w:t>viên</w:t>
-      </w:r>
-      <w:proofErr w:type="spellEnd"/>
-      <w:r>
-        <w:rPr>
-          <w:rFonts w:eastAsiaTheme="minorEastAsia"/>
-          <w:sz w:val="36"/>
-          <w:szCs w:val="36"/>
-          <w:lang w:eastAsia="zh-CN"/>
-        </w:rPr>
-        <w:t xml:space="preserve"> </w:t>
-      </w:r>
-      <w:proofErr w:type="spellStart"/>
-      <w:r>
-        <w:rPr>
-          <w:rFonts w:eastAsiaTheme="minorEastAsia"/>
-          <w:sz w:val="36"/>
-          <w:szCs w:val="36"/>
-          <w:lang w:eastAsia="zh-CN"/>
-        </w:rPr>
-        <w:t>trên</w:t>
-      </w:r>
-      <w:proofErr w:type="spellEnd"/>
-      <w:r>
-        <w:rPr>
-          <w:rFonts w:eastAsiaTheme="minorEastAsia"/>
-          <w:sz w:val="36"/>
-          <w:szCs w:val="36"/>
-          <w:lang w:eastAsia="zh-CN"/>
-        </w:rPr>
-        <w:t xml:space="preserve"> </w:t>
-      </w:r>
-      <w:proofErr w:type="spellStart"/>
-      <w:r>
-        <w:rPr>
-          <w:rFonts w:eastAsiaTheme="minorEastAsia"/>
-          <w:sz w:val="36"/>
-          <w:szCs w:val="36"/>
-          <w:lang w:eastAsia="zh-CN"/>
-        </w:rPr>
-        <w:t>thành</w:t>
-      </w:r>
-      <w:proofErr w:type="spellEnd"/>
-      <w:r>
-        <w:rPr>
-          <w:rFonts w:eastAsiaTheme="minorEastAsia"/>
-          <w:sz w:val="36"/>
-          <w:szCs w:val="36"/>
-          <w:lang w:eastAsia="zh-CN"/>
-        </w:rPr>
-        <w:t xml:space="preserve"> </w:t>
-      </w:r>
-      <w:proofErr w:type="spellStart"/>
-      <w:r>
-        <w:rPr>
-          <w:rFonts w:eastAsiaTheme="minorEastAsia"/>
-          <w:sz w:val="36"/>
-          <w:szCs w:val="36"/>
-          <w:lang w:eastAsia="zh-CN"/>
-        </w:rPr>
-        <w:t>phố</w:t>
-      </w:r>
-      <w:proofErr w:type="spellEnd"/>
-      <w:r>
-        <w:rPr>
-          <w:rFonts w:eastAsiaTheme="minorEastAsia"/>
-          <w:sz w:val="36"/>
-          <w:szCs w:val="36"/>
-          <w:lang w:eastAsia="zh-CN"/>
-        </w:rPr>
-        <w:t xml:space="preserve"> </w:t>
-      </w:r>
-      <w:proofErr w:type="spellStart"/>
-      <w:r>
-        <w:rPr>
-          <w:rFonts w:eastAsiaTheme="minorEastAsia"/>
-          <w:sz w:val="36"/>
-          <w:szCs w:val="36"/>
-          <w:lang w:eastAsia="zh-CN"/>
-        </w:rPr>
-        <w:t>với</w:t>
-      </w:r>
-      <w:proofErr w:type="spellEnd"/>
-      <w:r>
-        <w:rPr>
-          <w:rFonts w:eastAsiaTheme="minorEastAsia"/>
-          <w:sz w:val="36"/>
-          <w:szCs w:val="36"/>
-          <w:lang w:eastAsia="zh-CN"/>
-        </w:rPr>
-        <w:t xml:space="preserve"> </w:t>
-      </w:r>
+        <w:ind w:firstLine="420"/>
+        <w:rPr>
+          <w:rFonts w:eastAsiaTheme="minorEastAsia"/>
+          <w:sz w:val="36"/>
+          <w:szCs w:val="36"/>
+          <w:lang w:eastAsia="zh-CN"/>
+        </w:rPr>
+      </w:pPr>
       <w:proofErr w:type="spellStart"/>
       <w:r>
         <w:rPr>
@@ -4964,23 +3739,128 @@
       <w:r>
         <w:rPr>
           <w:rFonts w:eastAsiaTheme="minorEastAsia"/>
+          <w:sz w:val="36"/>
+          <w:szCs w:val="36"/>
+          <w:lang w:eastAsia="zh-CN"/>
+        </w:rPr>
+        <w:t>*</w:t>
+      </w:r>
+      <w:proofErr w:type="spellStart"/>
+      <w:r>
+        <w:rPr>
+          <w:rFonts w:eastAsiaTheme="minorEastAsia"/>
+          <w:sz w:val="36"/>
+          <w:szCs w:val="36"/>
+          <w:lang w:eastAsia="zh-CN"/>
+        </w:rPr>
+        <w:t>Sơ</w:t>
+      </w:r>
+      <w:proofErr w:type="spellEnd"/>
+      <w:r>
+        <w:rPr>
+          <w:rFonts w:eastAsiaTheme="minorEastAsia"/>
+          <w:sz w:val="36"/>
+          <w:szCs w:val="36"/>
+          <w:lang w:eastAsia="zh-CN"/>
+        </w:rPr>
+        <w:t xml:space="preserve"> </w:t>
+      </w:r>
+      <w:proofErr w:type="spellStart"/>
+      <w:r>
+        <w:rPr>
+          <w:rFonts w:eastAsiaTheme="minorEastAsia"/>
+          <w:sz w:val="36"/>
+          <w:szCs w:val="36"/>
+          <w:lang w:eastAsia="zh-CN"/>
+        </w:rPr>
+        <w:t>đồ</w:t>
+      </w:r>
+      <w:proofErr w:type="spellEnd"/>
+      <w:r>
+        <w:rPr>
+          <w:rFonts w:eastAsiaTheme="minorEastAsia"/>
+          <w:sz w:val="36"/>
+          <w:szCs w:val="36"/>
+          <w:lang w:eastAsia="zh-CN"/>
+        </w:rPr>
+        <w:t xml:space="preserve"> </w:t>
+      </w:r>
+      <w:proofErr w:type="spellStart"/>
+      <w:r>
+        <w:rPr>
+          <w:rFonts w:eastAsiaTheme="minorEastAsia"/>
+          <w:sz w:val="36"/>
+          <w:szCs w:val="36"/>
+          <w:lang w:eastAsia="zh-CN"/>
+        </w:rPr>
+        <w:t>tổng</w:t>
+      </w:r>
+      <w:proofErr w:type="spellEnd"/>
+      <w:r>
+        <w:rPr>
+          <w:rFonts w:eastAsiaTheme="minorEastAsia"/>
+          <w:sz w:val="36"/>
+          <w:szCs w:val="36"/>
+          <w:lang w:eastAsia="zh-CN"/>
+        </w:rPr>
+        <w:t xml:space="preserve"> </w:t>
+      </w:r>
+      <w:proofErr w:type="spellStart"/>
+      <w:r>
+        <w:rPr>
+          <w:rFonts w:eastAsiaTheme="minorEastAsia"/>
+          <w:sz w:val="36"/>
+          <w:szCs w:val="36"/>
+          <w:lang w:eastAsia="zh-CN"/>
+        </w:rPr>
+        <w:t>quát</w:t>
+      </w:r>
+      <w:proofErr w:type="spellEnd"/>
+    </w:p>
+    <w:p>
+      <w:pPr>
+        <w:pStyle w:val="BodyText"/>
+        <w:ind w:firstLine="0"/>
+        <w:rPr>
+          <w:rFonts w:eastAsiaTheme="minorEastAsia"/>
+          <w:sz w:val="36"/>
+          <w:szCs w:val="36"/>
+          <w:lang w:eastAsia="zh-CN"/>
+        </w:rPr>
+      </w:pPr>
+    </w:p>
+    <w:p>
+      <w:pPr>
+        <w:pStyle w:val="BodyText"/>
+        <w:ind w:firstLine="0"/>
+        <w:rPr>
+          <w:rFonts w:eastAsiaTheme="minorEastAsia"/>
+          <w:sz w:val="36"/>
+          <w:szCs w:val="36"/>
+          <w:lang w:eastAsia="zh-CN"/>
+        </w:rPr>
+      </w:pPr>
+      <w:r>
+        <w:rPr>
+          <w:rFonts w:eastAsiaTheme="minorEastAsia"/>
           <w:noProof/>
           <w:sz w:val="36"/>
           <w:szCs w:val="36"/>
         </w:rPr>
+        <w:lastRenderedPageBreak/>
         <w:drawing>
-          <wp:anchor distT="0" distB="0" distL="114300" distR="114300" simplePos="0" relativeHeight="251658240" behindDoc="0" locked="0" layoutInCell="1" allowOverlap="1" wp14:anchorId="1F839E58" wp14:editId="175E525D">
+          <wp:anchor distT="0" distB="0" distL="114300" distR="114300" simplePos="0" relativeHeight="251663360" behindDoc="0" locked="0" layoutInCell="1" allowOverlap="1" wp14:anchorId="46EEF114" wp14:editId="57A35F6F">
             <wp:simplePos x="0" y="0"/>
             <wp:positionH relativeFrom="column">
-              <wp:posOffset>-1005840</wp:posOffset>
+              <wp:posOffset>-1143000</wp:posOffset>
             </wp:positionH>
             <wp:positionV relativeFrom="paragraph">
-              <wp:posOffset>514350</wp:posOffset>
+              <wp:posOffset>381000</wp:posOffset>
             </wp:positionV>
-            <wp:extent cx="7299408" cy="5981700"/>
-            <wp:effectExtent l="0" t="0" r="0" b="0"/>
+            <wp:extent cx="7496175" cy="10624820"/>
+            <wp:effectExtent l="0" t="0" r="9525" b="5080"/>
             <wp:wrapTopAndBottom/>
-            <wp:docPr id="2" name="Picture 2"/>
+            <wp:docPr id="9" name="Picture 9"/>
             <wp:cNvGraphicFramePr>
               <a:graphicFrameLocks xmlns:a="http://schemas.openxmlformats.org/drawingml/2006/main" noChangeAspect="1"/>
             </wp:cNvGraphicFramePr>
@@ -4988,11 +3868,11 @@
               <a:graphicData uri="http://schemas.openxmlformats.org/drawingml/2006/picture">
                 <pic:pic xmlns:pic="http://schemas.openxmlformats.org/drawingml/2006/picture">
                   <pic:nvPicPr>
-                    <pic:cNvPr id="2" name="lan2.jpg"/>
+                    <pic:cNvPr id="9" name="Dự Án Web Hỗ Trợ Tìm Phòng Trọ Cho Sinh Viên.png"/>
                     <pic:cNvPicPr/>
                   </pic:nvPicPr>
                   <pic:blipFill>
-                    <a:blip r:embed="rId6">
+                    <a:blip r:embed="rId6" cstate="print">
                       <a:extLst>
                         <a:ext uri="{28A0092B-C50C-407E-A947-70E740481C1C}">
                           <a14:useLocalDpi xmlns:a14="http://schemas.microsoft.com/office/drawing/2010/main" val="0"/>
@@ -5006,7 +3886,7 @@
                   <pic:spPr>
                     <a:xfrm>
                       <a:off x="0" y="0"/>
-                      <a:ext cx="7299408" cy="5981700"/>
+                      <a:ext cx="7496175" cy="10624820"/>
                     </a:xfrm>
                     <a:prstGeom prst="rect">
                       <a:avLst/>
@@ -5031,79 +3911,248 @@
           <w:szCs w:val="36"/>
           <w:lang w:eastAsia="zh-CN"/>
         </w:rPr>
-        <w:t>*</w:t>
-      </w:r>
-      <w:proofErr w:type="spellStart"/>
-      <w:r>
-        <w:rPr>
-          <w:rFonts w:eastAsiaTheme="minorEastAsia"/>
-          <w:sz w:val="36"/>
-          <w:szCs w:val="36"/>
-          <w:lang w:eastAsia="zh-CN"/>
-        </w:rPr>
-        <w:t>Sơ</w:t>
-      </w:r>
-      <w:proofErr w:type="spellEnd"/>
-      <w:r>
-        <w:rPr>
-          <w:rFonts w:eastAsiaTheme="minorEastAsia"/>
-          <w:sz w:val="36"/>
-          <w:szCs w:val="36"/>
-          <w:lang w:eastAsia="zh-CN"/>
-        </w:rPr>
-        <w:t xml:space="preserve"> </w:t>
-      </w:r>
-      <w:proofErr w:type="spellStart"/>
-      <w:r>
-        <w:rPr>
-          <w:rFonts w:eastAsiaTheme="minorEastAsia"/>
-          <w:sz w:val="36"/>
-          <w:szCs w:val="36"/>
-          <w:lang w:eastAsia="zh-CN"/>
-        </w:rPr>
-        <w:t>đồ</w:t>
-      </w:r>
-      <w:proofErr w:type="spellEnd"/>
-      <w:r>
-        <w:rPr>
-          <w:rFonts w:eastAsiaTheme="minorEastAsia"/>
-          <w:sz w:val="36"/>
-          <w:szCs w:val="36"/>
-          <w:lang w:eastAsia="zh-CN"/>
-        </w:rPr>
-        <w:t xml:space="preserve"> </w:t>
-      </w:r>
-      <w:proofErr w:type="spellStart"/>
-      <w:r>
-        <w:rPr>
-          <w:rFonts w:eastAsiaTheme="minorEastAsia"/>
-          <w:sz w:val="36"/>
-          <w:szCs w:val="36"/>
-          <w:lang w:eastAsia="zh-CN"/>
-        </w:rPr>
-        <w:t>tổng</w:t>
-      </w:r>
-      <w:proofErr w:type="spellEnd"/>
-      <w:r>
-        <w:rPr>
-          <w:rFonts w:eastAsiaTheme="minorEastAsia"/>
-          <w:sz w:val="36"/>
-          <w:szCs w:val="36"/>
-          <w:lang w:eastAsia="zh-CN"/>
-        </w:rPr>
-        <w:t xml:space="preserve"> </w:t>
-      </w:r>
-      <w:proofErr w:type="spellStart"/>
-      <w:r>
-        <w:rPr>
-          <w:rFonts w:eastAsiaTheme="minorEastAsia"/>
-          <w:sz w:val="36"/>
-          <w:szCs w:val="36"/>
-          <w:lang w:eastAsia="zh-CN"/>
-        </w:rPr>
-        <w:t>quát</w:t>
-      </w:r>
-      <w:proofErr w:type="spellEnd"/>
+        <w:tab/>
+      </w:r>
+      <w:proofErr w:type="spellStart"/>
+      <w:r>
+        <w:rPr>
+          <w:rFonts w:eastAsiaTheme="minorEastAsia"/>
+          <w:sz w:val="36"/>
+          <w:szCs w:val="36"/>
+          <w:lang w:eastAsia="zh-CN"/>
+        </w:rPr>
+        <w:t>Hỗ</w:t>
+      </w:r>
+      <w:proofErr w:type="spellEnd"/>
+      <w:r>
+        <w:rPr>
+          <w:rFonts w:eastAsiaTheme="minorEastAsia"/>
+          <w:sz w:val="36"/>
+          <w:szCs w:val="36"/>
+          <w:lang w:eastAsia="zh-CN"/>
+        </w:rPr>
+        <w:t xml:space="preserve"> </w:t>
+      </w:r>
+      <w:proofErr w:type="spellStart"/>
+      <w:r>
+        <w:rPr>
+          <w:rFonts w:eastAsiaTheme="minorEastAsia"/>
+          <w:sz w:val="36"/>
+          <w:szCs w:val="36"/>
+          <w:lang w:eastAsia="zh-CN"/>
+        </w:rPr>
+        <w:t>trợ</w:t>
+      </w:r>
+      <w:proofErr w:type="spellEnd"/>
+      <w:r>
+        <w:rPr>
+          <w:rFonts w:eastAsiaTheme="minorEastAsia"/>
+          <w:sz w:val="36"/>
+          <w:szCs w:val="36"/>
+          <w:lang w:eastAsia="zh-CN"/>
+        </w:rPr>
+        <w:t xml:space="preserve"> </w:t>
+      </w:r>
+      <w:proofErr w:type="spellStart"/>
+      <w:r>
+        <w:rPr>
+          <w:rFonts w:eastAsiaTheme="minorEastAsia"/>
+          <w:sz w:val="36"/>
+          <w:szCs w:val="36"/>
+          <w:lang w:eastAsia="zh-CN"/>
+        </w:rPr>
+        <w:t>tìm</w:t>
+      </w:r>
+      <w:proofErr w:type="spellEnd"/>
+      <w:r>
+        <w:rPr>
+          <w:rFonts w:eastAsiaTheme="minorEastAsia"/>
+          <w:sz w:val="36"/>
+          <w:szCs w:val="36"/>
+          <w:lang w:eastAsia="zh-CN"/>
+        </w:rPr>
+        <w:t xml:space="preserve"> </w:t>
+      </w:r>
+      <w:proofErr w:type="spellStart"/>
+      <w:r>
+        <w:rPr>
+          <w:rFonts w:eastAsiaTheme="minorEastAsia"/>
+          <w:sz w:val="36"/>
+          <w:szCs w:val="36"/>
+          <w:lang w:eastAsia="zh-CN"/>
+        </w:rPr>
+        <w:t>nhà</w:t>
+      </w:r>
+      <w:proofErr w:type="spellEnd"/>
+      <w:r>
+        <w:rPr>
+          <w:rFonts w:eastAsiaTheme="minorEastAsia"/>
+          <w:sz w:val="36"/>
+          <w:szCs w:val="36"/>
+          <w:lang w:eastAsia="zh-CN"/>
+        </w:rPr>
+        <w:t xml:space="preserve"> </w:t>
+      </w:r>
+      <w:proofErr w:type="spellStart"/>
+      <w:r>
+        <w:rPr>
+          <w:rFonts w:eastAsiaTheme="minorEastAsia"/>
+          <w:sz w:val="36"/>
+          <w:szCs w:val="36"/>
+          <w:lang w:eastAsia="zh-CN"/>
+        </w:rPr>
+        <w:t>trọ</w:t>
+      </w:r>
+      <w:proofErr w:type="spellEnd"/>
+      <w:r>
+        <w:rPr>
+          <w:rFonts w:eastAsiaTheme="minorEastAsia"/>
+          <w:sz w:val="36"/>
+          <w:szCs w:val="36"/>
+          <w:lang w:eastAsia="zh-CN"/>
+        </w:rPr>
+        <w:t xml:space="preserve"> </w:t>
+      </w:r>
+      <w:proofErr w:type="spellStart"/>
+      <w:r>
+        <w:rPr>
+          <w:rFonts w:eastAsiaTheme="minorEastAsia"/>
+          <w:sz w:val="36"/>
+          <w:szCs w:val="36"/>
+          <w:lang w:eastAsia="zh-CN"/>
+        </w:rPr>
+        <w:t>cho</w:t>
+      </w:r>
+      <w:proofErr w:type="spellEnd"/>
+      <w:r>
+        <w:rPr>
+          <w:rFonts w:eastAsiaTheme="minorEastAsia"/>
+          <w:sz w:val="36"/>
+          <w:szCs w:val="36"/>
+          <w:lang w:eastAsia="zh-CN"/>
+        </w:rPr>
+        <w:t xml:space="preserve"> </w:t>
+      </w:r>
+      <w:proofErr w:type="spellStart"/>
+      <w:r>
+        <w:rPr>
+          <w:rFonts w:eastAsiaTheme="minorEastAsia"/>
+          <w:sz w:val="36"/>
+          <w:szCs w:val="36"/>
+          <w:lang w:eastAsia="zh-CN"/>
+        </w:rPr>
+        <w:t>sinh</w:t>
+      </w:r>
+      <w:proofErr w:type="spellEnd"/>
+      <w:r>
+        <w:rPr>
+          <w:rFonts w:eastAsiaTheme="minorEastAsia"/>
+          <w:sz w:val="36"/>
+          <w:szCs w:val="36"/>
+          <w:lang w:eastAsia="zh-CN"/>
+        </w:rPr>
+        <w:t xml:space="preserve"> </w:t>
+      </w:r>
+      <w:proofErr w:type="spellStart"/>
+      <w:r>
+        <w:rPr>
+          <w:rFonts w:eastAsiaTheme="minorEastAsia"/>
+          <w:sz w:val="36"/>
+          <w:szCs w:val="36"/>
+          <w:lang w:eastAsia="zh-CN"/>
+        </w:rPr>
+        <w:t>viên</w:t>
+      </w:r>
+      <w:proofErr w:type="spellEnd"/>
+      <w:r>
+        <w:rPr>
+          <w:rFonts w:eastAsiaTheme="minorEastAsia"/>
+          <w:sz w:val="36"/>
+          <w:szCs w:val="36"/>
+          <w:lang w:eastAsia="zh-CN"/>
+        </w:rPr>
+        <w:t xml:space="preserve"> </w:t>
+      </w:r>
+      <w:proofErr w:type="spellStart"/>
+      <w:r>
+        <w:rPr>
+          <w:rFonts w:eastAsiaTheme="minorEastAsia"/>
+          <w:sz w:val="36"/>
+          <w:szCs w:val="36"/>
+          <w:lang w:eastAsia="zh-CN"/>
+        </w:rPr>
+        <w:t>trên</w:t>
+      </w:r>
+      <w:proofErr w:type="spellEnd"/>
+      <w:r>
+        <w:rPr>
+          <w:rFonts w:eastAsiaTheme="minorEastAsia"/>
+          <w:sz w:val="36"/>
+          <w:szCs w:val="36"/>
+          <w:lang w:eastAsia="zh-CN"/>
+        </w:rPr>
+        <w:t xml:space="preserve"> </w:t>
+      </w:r>
+      <w:proofErr w:type="spellStart"/>
+      <w:r>
+        <w:rPr>
+          <w:rFonts w:eastAsiaTheme="minorEastAsia"/>
+          <w:sz w:val="36"/>
+          <w:szCs w:val="36"/>
+          <w:lang w:eastAsia="zh-CN"/>
+        </w:rPr>
+        <w:t>thành</w:t>
+      </w:r>
+      <w:proofErr w:type="spellEnd"/>
+      <w:r>
+        <w:rPr>
+          <w:rFonts w:eastAsiaTheme="minorEastAsia"/>
+          <w:sz w:val="36"/>
+          <w:szCs w:val="36"/>
+          <w:lang w:eastAsia="zh-CN"/>
+        </w:rPr>
+        <w:t xml:space="preserve"> </w:t>
+      </w:r>
+      <w:proofErr w:type="spellStart"/>
+      <w:r>
+        <w:rPr>
+          <w:rFonts w:eastAsiaTheme="minorEastAsia"/>
+          <w:sz w:val="36"/>
+          <w:szCs w:val="36"/>
+          <w:lang w:eastAsia="zh-CN"/>
+        </w:rPr>
+        <w:t>phố</w:t>
+      </w:r>
+      <w:proofErr w:type="spellEnd"/>
+      <w:r>
+        <w:rPr>
+          <w:rFonts w:eastAsiaTheme="minorEastAsia"/>
+          <w:sz w:val="36"/>
+          <w:szCs w:val="36"/>
+          <w:lang w:eastAsia="zh-CN"/>
+        </w:rPr>
+        <w:t xml:space="preserve"> </w:t>
+      </w:r>
+      <w:proofErr w:type="spellStart"/>
+      <w:r>
+        <w:rPr>
+          <w:rFonts w:eastAsiaTheme="minorEastAsia"/>
+          <w:sz w:val="36"/>
+          <w:szCs w:val="36"/>
+          <w:lang w:eastAsia="zh-CN"/>
+        </w:rPr>
+        <w:t>với</w:t>
+      </w:r>
+      <w:proofErr w:type="spellEnd"/>
+      <w:r>
+        <w:rPr>
+          <w:rFonts w:eastAsiaTheme="minorEastAsia"/>
+          <w:sz w:val="36"/>
+          <w:szCs w:val="36"/>
+          <w:lang w:eastAsia="zh-CN"/>
+        </w:rPr>
+        <w:t xml:space="preserve"> </w:t>
+      </w:r>
     </w:p>
     <w:p>
       <w:pPr>
@@ -5251,24 +4300,21 @@
       </w:pPr>
       <w:r>
         <w:rPr>
-          <w:rFonts w:eastAsiaTheme="minorEastAsia"/>
           <w:noProof/>
-          <w:sz w:val="36"/>
-          <w:szCs w:val="36"/>
         </w:rPr>
         <w:drawing>
-          <wp:anchor distT="0" distB="0" distL="114300" distR="114300" simplePos="0" relativeHeight="251661312" behindDoc="0" locked="0" layoutInCell="1" allowOverlap="1" wp14:anchorId="53CD632E" wp14:editId="0962BAE0">
+          <wp:anchor distT="0" distB="0" distL="114300" distR="114300" simplePos="0" relativeHeight="251657216" behindDoc="0" locked="0" layoutInCell="1" allowOverlap="1" wp14:anchorId="2D211EDD" wp14:editId="6AA9C638">
             <wp:simplePos x="0" y="0"/>
             <wp:positionH relativeFrom="column">
-              <wp:posOffset>-552450</wp:posOffset>
+              <wp:posOffset>-1143000</wp:posOffset>
             </wp:positionH>
             <wp:positionV relativeFrom="paragraph">
-              <wp:posOffset>550545</wp:posOffset>
+              <wp:posOffset>495300</wp:posOffset>
             </wp:positionV>
-            <wp:extent cx="6283960" cy="4167505"/>
-            <wp:effectExtent l="0" t="0" r="2540" b="4445"/>
+            <wp:extent cx="7622540" cy="6105525"/>
+            <wp:effectExtent l="0" t="0" r="0" b="9525"/>
             <wp:wrapTopAndBottom/>
-            <wp:docPr id="5" name="Picture 5"/>
+            <wp:docPr id="1" name="Picture 1"/>
             <wp:cNvGraphicFramePr>
               <a:graphicFrameLocks xmlns:a="http://schemas.openxmlformats.org/drawingml/2006/main" noChangeAspect="1"/>
             </wp:cNvGraphicFramePr>
@@ -5276,7 +4322,7 @@
               <a:graphicData uri="http://schemas.openxmlformats.org/drawingml/2006/picture">
                 <pic:pic xmlns:pic="http://schemas.openxmlformats.org/drawingml/2006/picture">
                   <pic:nvPicPr>
-                    <pic:cNvPr id="5" name="Usercase_2.jpg"/>
+                    <pic:cNvPr id="1" name=""/>
                     <pic:cNvPicPr/>
                   </pic:nvPicPr>
                   <pic:blipFill>
@@ -5294,7 +4340,7 @@
                   <pic:spPr>
                     <a:xfrm>
                       <a:off x="0" y="0"/>
-                      <a:ext cx="6283960" cy="4167505"/>
+                      <a:ext cx="7622540" cy="6105525"/>
                     </a:xfrm>
                     <a:prstGeom prst="rect">
                       <a:avLst/>
@@ -5360,48 +4406,99 @@
           <w:szCs w:val="36"/>
           <w:lang w:eastAsia="zh-CN"/>
         </w:rPr>
-        <w:t>Tổ</w:t>
-      </w:r>
-      <w:r>
-        <w:rPr>
-          <w:rFonts w:eastAsiaTheme="minorEastAsia"/>
-          <w:sz w:val="36"/>
-          <w:szCs w:val="36"/>
-          <w:lang w:eastAsia="zh-CN"/>
-        </w:rPr>
-        <w:t>ng</w:t>
-      </w:r>
-      <w:proofErr w:type="spellEnd"/>
-      <w:r>
-        <w:rPr>
-          <w:rFonts w:eastAsiaTheme="minorEastAsia"/>
-          <w:sz w:val="36"/>
-          <w:szCs w:val="36"/>
-          <w:lang w:eastAsia="zh-CN"/>
-        </w:rPr>
-        <w:t xml:space="preserve"> </w:t>
-      </w:r>
-      <w:proofErr w:type="spellStart"/>
-      <w:r>
-        <w:rPr>
-          <w:rFonts w:eastAsiaTheme="minorEastAsia"/>
-          <w:sz w:val="36"/>
-          <w:szCs w:val="36"/>
-          <w:lang w:eastAsia="zh-CN"/>
-        </w:rPr>
-        <w:t>Quát</w:t>
-      </w:r>
-      <w:proofErr w:type="spellEnd"/>
-    </w:p>
-    <w:p>
-      <w:pPr>
-        <w:pStyle w:val="BodyText"/>
-        <w:ind w:left="720" w:firstLine="0"/>
-        <w:rPr>
-          <w:rFonts w:eastAsiaTheme="minorEastAsia"/>
-          <w:sz w:val="36"/>
-          <w:szCs w:val="36"/>
-          <w:lang w:eastAsia="zh-CN"/>
+        <w:t>Tìm</w:t>
+      </w:r>
+      <w:proofErr w:type="spellEnd"/>
+      <w:r>
+        <w:rPr>
+          <w:rFonts w:eastAsiaTheme="minorEastAsia"/>
+          <w:sz w:val="36"/>
+          <w:szCs w:val="36"/>
+          <w:lang w:eastAsia="zh-CN"/>
+        </w:rPr>
+        <w:t xml:space="preserve"> </w:t>
+      </w:r>
+      <w:proofErr w:type="spellStart"/>
+      <w:r>
+        <w:rPr>
+          <w:rFonts w:eastAsiaTheme="minorEastAsia"/>
+          <w:sz w:val="36"/>
+          <w:szCs w:val="36"/>
+          <w:lang w:eastAsia="zh-CN"/>
+        </w:rPr>
+        <w:t>Kiếm</w:t>
+      </w:r>
+      <w:proofErr w:type="spellEnd"/>
+    </w:p>
+    <w:p>
+      <w:pPr>
+        <w:pStyle w:val="ListParagraph"/>
+        <w:rPr>
+          <w:sz w:val="36"/>
+          <w:szCs w:val="36"/>
+        </w:rPr>
+      </w:pPr>
+    </w:p>
+    <w:p>
+      <w:pPr>
+        <w:pStyle w:val="ListParagraph"/>
+        <w:rPr>
+          <w:sz w:val="36"/>
+          <w:szCs w:val="36"/>
+        </w:rPr>
+      </w:pPr>
+    </w:p>
+    <w:p>
+      <w:pPr>
+        <w:pStyle w:val="ListParagraph"/>
+        <w:rPr>
+          <w:sz w:val="36"/>
+          <w:szCs w:val="36"/>
+        </w:rPr>
+      </w:pPr>
+    </w:p>
+    <w:p>
+      <w:pPr>
+        <w:pStyle w:val="ListParagraph"/>
+        <w:rPr>
+          <w:sz w:val="36"/>
+          <w:szCs w:val="36"/>
+        </w:rPr>
+      </w:pPr>
+    </w:p>
+    <w:p>
+      <w:pPr>
+        <w:pStyle w:val="ListParagraph"/>
+        <w:rPr>
+          <w:sz w:val="36"/>
+          <w:szCs w:val="36"/>
+        </w:rPr>
+      </w:pPr>
+    </w:p>
+    <w:p>
+      <w:pPr>
+        <w:pStyle w:val="ListParagraph"/>
+        <w:rPr>
+          <w:sz w:val="36"/>
+          <w:szCs w:val="36"/>
+        </w:rPr>
+      </w:pPr>
+    </w:p>
+    <w:p>
+      <w:pPr>
+        <w:pStyle w:val="ListParagraph"/>
+        <w:rPr>
+          <w:sz w:val="36"/>
+          <w:szCs w:val="36"/>
+        </w:rPr>
+      </w:pPr>
+    </w:p>
+    <w:p>
+      <w:pPr>
+        <w:pStyle w:val="ListParagraph"/>
+        <w:rPr>
+          <w:sz w:val="36"/>
+          <w:szCs w:val="36"/>
         </w:rPr>
       </w:pPr>
     </w:p>
@@ -5419,6 +4516,69 @@
           <w:lang w:eastAsia="zh-CN"/>
         </w:rPr>
       </w:pPr>
+      <w:r>
+        <w:rPr>
+          <w:rFonts w:eastAsiaTheme="minorEastAsia"/>
+          <w:noProof/>
+          <w:sz w:val="36"/>
+          <w:szCs w:val="36"/>
+        </w:rPr>
+        <w:drawing>
+          <wp:anchor distT="0" distB="0" distL="114300" distR="114300" simplePos="0" relativeHeight="251653120" behindDoc="0" locked="0" layoutInCell="1" allowOverlap="1" wp14:anchorId="65A4408C" wp14:editId="694D3836">
+            <wp:simplePos x="0" y="0"/>
+            <wp:positionH relativeFrom="column">
+              <wp:posOffset>-1076325</wp:posOffset>
+            </wp:positionH>
+            <wp:positionV relativeFrom="paragraph">
+              <wp:posOffset>866775</wp:posOffset>
+            </wp:positionV>
+            <wp:extent cx="7312660" cy="5372100"/>
+            <wp:effectExtent l="0" t="0" r="2540" b="0"/>
+            <wp:wrapTopAndBottom/>
+            <wp:docPr id="3" name="Picture 3"/>
+            <wp:cNvGraphicFramePr>
+              <a:graphicFrameLocks xmlns:a="http://schemas.openxmlformats.org/drawingml/2006/main" noChangeAspect="1"/>
+            </wp:cNvGraphicFramePr>
+            <a:graphic xmlns:a="http://schemas.openxmlformats.org/drawingml/2006/main">
+              <a:graphicData uri="http://schemas.openxmlformats.org/drawingml/2006/picture">
+                <pic:pic xmlns:pic="http://schemas.openxmlformats.org/drawingml/2006/picture">
+                  <pic:nvPicPr>
+                    <pic:cNvPr id="3" name="Đăng nhâp.jpg"/>
+                    <pic:cNvPicPr/>
+                  </pic:nvPicPr>
+                  <pic:blipFill>
+                    <a:blip r:embed="rId8">
+                      <a:extLst>
+                        <a:ext uri="{28A0092B-C50C-407E-A947-70E740481C1C}">
+                          <a14:useLocalDpi xmlns:a14="http://schemas.microsoft.com/office/drawing/2010/main" val="0"/>
+                        </a:ext>
+                      </a:extLst>
+                    </a:blip>
+                    <a:stretch>
+                      <a:fillRect/>
+                    </a:stretch>
+                  </pic:blipFill>
+                  <pic:spPr>
+                    <a:xfrm>
+                      <a:off x="0" y="0"/>
+                      <a:ext cx="7312660" cy="5372100"/>
+                    </a:xfrm>
+                    <a:prstGeom prst="rect">
+                      <a:avLst/>
+                    </a:prstGeom>
+                  </pic:spPr>
+                </pic:pic>
+              </a:graphicData>
+            </a:graphic>
+            <wp14:sizeRelH relativeFrom="margin">
+              <wp14:pctWidth>0</wp14:pctWidth>
+            </wp14:sizeRelH>
+            <wp14:sizeRelV relativeFrom="margin">
+              <wp14:pctHeight>0</wp14:pctHeight>
+            </wp14:sizeRelV>
+          </wp:anchor>
+        </w:drawing>
+      </w:r>
       <w:proofErr w:type="spellStart"/>
       <w:r>
         <w:rPr>
@@ -5467,29 +4627,101 @@
           <w:szCs w:val="36"/>
           <w:lang w:eastAsia="zh-CN"/>
         </w:rPr>
-        <w:t>Tìm</w:t>
-      </w:r>
-      <w:proofErr w:type="spellEnd"/>
-      <w:r>
-        <w:rPr>
-          <w:rFonts w:eastAsiaTheme="minorEastAsia"/>
-          <w:sz w:val="36"/>
-          <w:szCs w:val="36"/>
-          <w:lang w:eastAsia="zh-CN"/>
-        </w:rPr>
-        <w:t xml:space="preserve"> </w:t>
-      </w:r>
-      <w:proofErr w:type="spellStart"/>
-      <w:r>
-        <w:rPr>
-          <w:rFonts w:eastAsiaTheme="minorEastAsia"/>
-          <w:sz w:val="36"/>
-          <w:szCs w:val="36"/>
-          <w:lang w:eastAsia="zh-CN"/>
-        </w:rPr>
-        <w:t>Kiếm</w:t>
-      </w:r>
-      <w:proofErr w:type="spellEnd"/>
+        <w:t>Đăng</w:t>
+      </w:r>
+      <w:proofErr w:type="spellEnd"/>
+      <w:r>
+        <w:rPr>
+          <w:rFonts w:eastAsiaTheme="minorEastAsia"/>
+          <w:sz w:val="36"/>
+          <w:szCs w:val="36"/>
+          <w:lang w:eastAsia="zh-CN"/>
+        </w:rPr>
+        <w:t xml:space="preserve"> </w:t>
+      </w:r>
+      <w:proofErr w:type="spellStart"/>
+      <w:r>
+        <w:rPr>
+          <w:rFonts w:eastAsiaTheme="minorEastAsia"/>
+          <w:sz w:val="36"/>
+          <w:szCs w:val="36"/>
+          <w:lang w:eastAsia="zh-CN"/>
+        </w:rPr>
+        <w:t>Nhập</w:t>
+      </w:r>
+      <w:proofErr w:type="spellEnd"/>
+    </w:p>
+    <w:p>
+      <w:pPr>
+        <w:pStyle w:val="BodyText"/>
+        <w:ind w:firstLine="0"/>
+        <w:rPr>
+          <w:rFonts w:eastAsiaTheme="minorEastAsia"/>
+          <w:sz w:val="36"/>
+          <w:szCs w:val="36"/>
+          <w:lang w:eastAsia="zh-CN"/>
+        </w:rPr>
+      </w:pPr>
+    </w:p>
+    <w:p>
+      <w:pPr>
+        <w:pStyle w:val="BodyText"/>
+        <w:ind w:firstLine="0"/>
+        <w:rPr>
+          <w:rFonts w:eastAsiaTheme="minorEastAsia"/>
+          <w:sz w:val="36"/>
+          <w:szCs w:val="36"/>
+          <w:lang w:eastAsia="zh-CN"/>
+        </w:rPr>
+      </w:pPr>
+    </w:p>
+    <w:p>
+      <w:pPr>
+        <w:pStyle w:val="BodyText"/>
+        <w:ind w:firstLine="0"/>
+        <w:rPr>
+          <w:rFonts w:eastAsiaTheme="minorEastAsia"/>
+          <w:sz w:val="36"/>
+          <w:szCs w:val="36"/>
+          <w:lang w:eastAsia="zh-CN"/>
+        </w:rPr>
+      </w:pPr>
+    </w:p>
+    <w:p>
+      <w:pPr>
+        <w:pStyle w:val="BodyText"/>
+        <w:ind w:firstLine="0"/>
+        <w:rPr>
+          <w:rFonts w:eastAsiaTheme="minorEastAsia"/>
+          <w:sz w:val="36"/>
+          <w:szCs w:val="36"/>
+          <w:lang w:eastAsia="zh-CN"/>
+        </w:rPr>
+      </w:pPr>
+    </w:p>
+    <w:p>
+      <w:pPr>
+        <w:pStyle w:val="BodyText"/>
+        <w:ind w:firstLine="0"/>
+        <w:rPr>
+          <w:rFonts w:eastAsiaTheme="minorEastAsia"/>
+          <w:sz w:val="36"/>
+          <w:szCs w:val="36"/>
+          <w:lang w:eastAsia="zh-CN"/>
+        </w:rPr>
+      </w:pPr>
+    </w:p>
+    <w:p>
+      <w:pPr>
+        <w:pStyle w:val="BodyText"/>
+        <w:ind w:firstLine="0"/>
+        <w:rPr>
+          <w:rFonts w:eastAsiaTheme="minorEastAsia"/>
+          <w:sz w:val="36"/>
+          <w:szCs w:val="36"/>
+          <w:lang w:eastAsia="zh-CN"/>
+        </w:rPr>
+      </w:pPr>
     </w:p>
     <w:p>
       <w:pPr>
@@ -5505,6 +4737,69 @@
           <w:lang w:eastAsia="zh-CN"/>
         </w:rPr>
       </w:pPr>
+      <w:r>
+        <w:rPr>
+          <w:rFonts w:eastAsiaTheme="minorEastAsia"/>
+          <w:noProof/>
+          <w:sz w:val="36"/>
+          <w:szCs w:val="36"/>
+        </w:rPr>
+        <w:drawing>
+          <wp:anchor distT="0" distB="0" distL="114300" distR="114300" simplePos="0" relativeHeight="251654144" behindDoc="0" locked="0" layoutInCell="1" allowOverlap="1" wp14:anchorId="03F48E12" wp14:editId="57FB071A">
+            <wp:simplePos x="0" y="0"/>
+            <wp:positionH relativeFrom="column">
+              <wp:posOffset>-1076325</wp:posOffset>
+            </wp:positionH>
+            <wp:positionV relativeFrom="paragraph">
+              <wp:posOffset>913765</wp:posOffset>
+            </wp:positionV>
+            <wp:extent cx="7534275" cy="5324475"/>
+            <wp:effectExtent l="0" t="0" r="9525" b="9525"/>
+            <wp:wrapTopAndBottom/>
+            <wp:docPr id="4" name="Picture 4"/>
+            <wp:cNvGraphicFramePr>
+              <a:graphicFrameLocks xmlns:a="http://schemas.openxmlformats.org/drawingml/2006/main" noChangeAspect="1"/>
+            </wp:cNvGraphicFramePr>
+            <a:graphic xmlns:a="http://schemas.openxmlformats.org/drawingml/2006/main">
+              <a:graphicData uri="http://schemas.openxmlformats.org/drawingml/2006/picture">
+                <pic:pic xmlns:pic="http://schemas.openxmlformats.org/drawingml/2006/picture">
+                  <pic:nvPicPr>
+                    <pic:cNvPr id="4" name="Đăng Bài.jpg"/>
+                    <pic:cNvPicPr/>
+                  </pic:nvPicPr>
+                  <pic:blipFill>
+                    <a:blip r:embed="rId9">
+                      <a:extLst>
+                        <a:ext uri="{28A0092B-C50C-407E-A947-70E740481C1C}">
+                          <a14:useLocalDpi xmlns:a14="http://schemas.microsoft.com/office/drawing/2010/main" val="0"/>
+                        </a:ext>
+                      </a:extLst>
+                    </a:blip>
+                    <a:stretch>
+                      <a:fillRect/>
+                    </a:stretch>
+                  </pic:blipFill>
+                  <pic:spPr>
+                    <a:xfrm>
+                      <a:off x="0" y="0"/>
+                      <a:ext cx="7534275" cy="5324475"/>
+                    </a:xfrm>
+                    <a:prstGeom prst="rect">
+                      <a:avLst/>
+                    </a:prstGeom>
+                  </pic:spPr>
+                </pic:pic>
+              </a:graphicData>
+            </a:graphic>
+            <wp14:sizeRelH relativeFrom="margin">
+              <wp14:pctWidth>0</wp14:pctWidth>
+            </wp14:sizeRelH>
+            <wp14:sizeRelV relativeFrom="margin">
+              <wp14:pctHeight>0</wp14:pctHeight>
+            </wp14:sizeRelV>
+          </wp:anchor>
+        </w:drawing>
+      </w:r>
       <w:proofErr w:type="spellStart"/>
       <w:r>
         <w:rPr>
@@ -5576,6 +4871,73 @@
         <w:t>Bài</w:t>
       </w:r>
       <w:proofErr w:type="spellEnd"/>
+    </w:p>
+    <w:p>
+      <w:pPr>
+        <w:pStyle w:val="BodyText"/>
+        <w:rPr>
+          <w:rFonts w:eastAsiaTheme="minorEastAsia"/>
+          <w:sz w:val="36"/>
+          <w:szCs w:val="36"/>
+          <w:lang w:eastAsia="zh-CN"/>
+        </w:rPr>
+      </w:pPr>
+    </w:p>
+    <w:p>
+      <w:pPr>
+        <w:pStyle w:val="BodyText"/>
+        <w:rPr>
+          <w:rFonts w:eastAsiaTheme="minorEastAsia"/>
+          <w:sz w:val="36"/>
+          <w:szCs w:val="36"/>
+          <w:lang w:eastAsia="zh-CN"/>
+        </w:rPr>
+      </w:pPr>
+    </w:p>
+    <w:p>
+      <w:pPr>
+        <w:pStyle w:val="BodyText"/>
+        <w:rPr>
+          <w:rFonts w:eastAsiaTheme="minorEastAsia"/>
+          <w:sz w:val="36"/>
+          <w:szCs w:val="36"/>
+          <w:lang w:eastAsia="zh-CN"/>
+        </w:rPr>
+      </w:pPr>
+    </w:p>
+    <w:p>
+      <w:pPr>
+        <w:pStyle w:val="BodyText"/>
+        <w:rPr>
+          <w:rFonts w:eastAsiaTheme="minorEastAsia"/>
+          <w:sz w:val="36"/>
+          <w:szCs w:val="36"/>
+          <w:lang w:eastAsia="zh-CN"/>
+        </w:rPr>
+      </w:pPr>
+    </w:p>
+    <w:p>
+      <w:pPr>
+        <w:pStyle w:val="BodyText"/>
+        <w:ind w:firstLine="0"/>
+        <w:rPr>
+          <w:rFonts w:eastAsiaTheme="minorEastAsia"/>
+          <w:sz w:val="36"/>
+          <w:szCs w:val="36"/>
+          <w:lang w:eastAsia="zh-CN"/>
+        </w:rPr>
+      </w:pPr>
+    </w:p>
+    <w:p>
+      <w:pPr>
+        <w:pStyle w:val="BodyText"/>
+        <w:rPr>
+          <w:rFonts w:eastAsiaTheme="minorEastAsia"/>
+          <w:sz w:val="36"/>
+          <w:szCs w:val="36"/>
+          <w:lang w:eastAsia="zh-CN"/>
+        </w:rPr>
+      </w:pPr>
     </w:p>
     <w:p>
       <w:pPr>
@@ -5591,6 +4953,69 @@
           <w:lang w:eastAsia="zh-CN"/>
         </w:rPr>
       </w:pPr>
+      <w:r>
+        <w:rPr>
+          <w:rFonts w:eastAsiaTheme="minorEastAsia"/>
+          <w:noProof/>
+          <w:sz w:val="36"/>
+          <w:szCs w:val="36"/>
+        </w:rPr>
+        <w:drawing>
+          <wp:anchor distT="0" distB="0" distL="114300" distR="114300" simplePos="0" relativeHeight="251660288" behindDoc="0" locked="0" layoutInCell="1" allowOverlap="1">
+            <wp:simplePos x="0" y="0"/>
+            <wp:positionH relativeFrom="column">
+              <wp:posOffset>-714375</wp:posOffset>
+            </wp:positionH>
+            <wp:positionV relativeFrom="paragraph">
+              <wp:posOffset>590550</wp:posOffset>
+            </wp:positionV>
+            <wp:extent cx="6588760" cy="6362700"/>
+            <wp:effectExtent l="0" t="0" r="2540" b="0"/>
+            <wp:wrapTopAndBottom/>
+            <wp:docPr id="7" name="Picture 7"/>
+            <wp:cNvGraphicFramePr>
+              <a:graphicFrameLocks xmlns:a="http://schemas.openxmlformats.org/drawingml/2006/main" noChangeAspect="1"/>
+            </wp:cNvGraphicFramePr>
+            <a:graphic xmlns:a="http://schemas.openxmlformats.org/drawingml/2006/main">
+              <a:graphicData uri="http://schemas.openxmlformats.org/drawingml/2006/picture">
+                <pic:pic xmlns:pic="http://schemas.openxmlformats.org/drawingml/2006/picture">
+                  <pic:nvPicPr>
+                    <pic:cNvPr id="7" name="CẬP NHẬT ĐĂNG BÀI 2.jpg"/>
+                    <pic:cNvPicPr/>
+                  </pic:nvPicPr>
+                  <pic:blipFill>
+                    <a:blip r:embed="rId10">
+                      <a:extLst>
+                        <a:ext uri="{28A0092B-C50C-407E-A947-70E740481C1C}">
+                          <a14:useLocalDpi xmlns:a14="http://schemas.microsoft.com/office/drawing/2010/main" val="0"/>
+                        </a:ext>
+                      </a:extLst>
+                    </a:blip>
+                    <a:stretch>
+                      <a:fillRect/>
+                    </a:stretch>
+                  </pic:blipFill>
+                  <pic:spPr>
+                    <a:xfrm>
+                      <a:off x="0" y="0"/>
+                      <a:ext cx="6588760" cy="6362700"/>
+                    </a:xfrm>
+                    <a:prstGeom prst="rect">
+                      <a:avLst/>
+                    </a:prstGeom>
+                  </pic:spPr>
+                </pic:pic>
+              </a:graphicData>
+            </a:graphic>
+            <wp14:sizeRelH relativeFrom="margin">
+              <wp14:pctWidth>0</wp14:pctWidth>
+            </wp14:sizeRelH>
+            <wp14:sizeRelV relativeFrom="margin">
+              <wp14:pctHeight>0</wp14:pctHeight>
+            </wp14:sizeRelV>
+          </wp:anchor>
+        </w:drawing>
+      </w:r>
       <w:proofErr w:type="spellStart"/>
       <w:r>
         <w:rPr>
@@ -5702,6 +5127,53 @@
         <w:t>Đăng</w:t>
       </w:r>
       <w:proofErr w:type="spellEnd"/>
+    </w:p>
+    <w:p>
+      <w:pPr>
+        <w:pStyle w:val="BodyText"/>
+        <w:ind w:firstLine="0"/>
+        <w:rPr>
+          <w:rFonts w:eastAsiaTheme="minorEastAsia"/>
+          <w:sz w:val="36"/>
+          <w:szCs w:val="36"/>
+          <w:lang w:eastAsia="zh-CN"/>
+        </w:rPr>
+      </w:pPr>
+    </w:p>
+    <w:p>
+      <w:pPr>
+        <w:pStyle w:val="BodyText"/>
+        <w:rPr>
+          <w:rFonts w:eastAsiaTheme="minorEastAsia"/>
+          <w:sz w:val="36"/>
+          <w:szCs w:val="36"/>
+          <w:lang w:eastAsia="zh-CN"/>
+        </w:rPr>
+      </w:pPr>
+    </w:p>
+    <w:p>
+      <w:pPr>
+        <w:pStyle w:val="BodyText"/>
+        <w:ind w:firstLine="0"/>
+        <w:rPr>
+          <w:rFonts w:eastAsiaTheme="minorEastAsia"/>
+          <w:sz w:val="36"/>
+          <w:szCs w:val="36"/>
+          <w:lang w:eastAsia="zh-CN"/>
+        </w:rPr>
+      </w:pPr>
+    </w:p>
+    <w:p>
+      <w:pPr>
+        <w:pStyle w:val="BodyText"/>
+        <w:ind w:firstLine="0"/>
+        <w:rPr>
+          <w:rFonts w:eastAsiaTheme="minorEastAsia"/>
+          <w:sz w:val="36"/>
+          <w:szCs w:val="36"/>
+          <w:lang w:eastAsia="zh-CN"/>
+        </w:rPr>
+      </w:pPr>
     </w:p>
     <w:p>
       <w:pPr>
@@ -5717,92 +5189,69 @@
           <w:lang w:eastAsia="zh-CN"/>
         </w:rPr>
       </w:pPr>
-      <w:proofErr w:type="spellStart"/>
-      <w:r>
-        <w:rPr>
-          <w:rFonts w:eastAsiaTheme="minorEastAsia"/>
-          <w:sz w:val="36"/>
-          <w:szCs w:val="36"/>
-          <w:lang w:eastAsia="zh-CN"/>
-        </w:rPr>
-        <w:t>Quy</w:t>
-      </w:r>
-      <w:proofErr w:type="spellEnd"/>
-      <w:r>
-        <w:rPr>
-          <w:rFonts w:eastAsiaTheme="minorEastAsia"/>
-          <w:sz w:val="36"/>
-          <w:szCs w:val="36"/>
-          <w:lang w:eastAsia="zh-CN"/>
-        </w:rPr>
-        <w:t xml:space="preserve"> </w:t>
-      </w:r>
-      <w:proofErr w:type="spellStart"/>
-      <w:r>
-        <w:rPr>
-          <w:rFonts w:eastAsiaTheme="minorEastAsia"/>
-          <w:sz w:val="36"/>
-          <w:szCs w:val="36"/>
-          <w:lang w:eastAsia="zh-CN"/>
-        </w:rPr>
-        <w:t>Trình</w:t>
-      </w:r>
-      <w:proofErr w:type="spellEnd"/>
-      <w:r>
-        <w:rPr>
-          <w:rFonts w:eastAsiaTheme="minorEastAsia"/>
-          <w:sz w:val="36"/>
-          <w:szCs w:val="36"/>
-          <w:lang w:eastAsia="zh-CN"/>
-        </w:rPr>
-        <w:t xml:space="preserve"> </w:t>
-      </w:r>
-      <w:proofErr w:type="spellStart"/>
-      <w:r>
-        <w:rPr>
-          <w:rFonts w:eastAsiaTheme="minorEastAsia"/>
-          <w:sz w:val="36"/>
-          <w:szCs w:val="36"/>
-          <w:lang w:eastAsia="zh-CN"/>
-        </w:rPr>
-        <w:t>Đăng</w:t>
-      </w:r>
-      <w:proofErr w:type="spellEnd"/>
-      <w:r>
-        <w:rPr>
-          <w:rFonts w:eastAsiaTheme="minorEastAsia"/>
-          <w:sz w:val="36"/>
-          <w:szCs w:val="36"/>
-          <w:lang w:eastAsia="zh-CN"/>
-        </w:rPr>
-        <w:t xml:space="preserve"> </w:t>
-      </w:r>
-      <w:proofErr w:type="spellStart"/>
-      <w:r>
-        <w:rPr>
-          <w:rFonts w:eastAsiaTheme="minorEastAsia"/>
-          <w:sz w:val="36"/>
-          <w:szCs w:val="36"/>
-          <w:lang w:eastAsia="zh-CN"/>
-        </w:rPr>
-        <w:t>Ký</w:t>
-      </w:r>
-      <w:proofErr w:type="spellEnd"/>
-    </w:p>
-    <w:p>
-      <w:pPr>
-        <w:pStyle w:val="BodyText"/>
-        <w:numPr>
-          <w:ilvl w:val="1"/>
-          <w:numId w:val="3"/>
-        </w:numPr>
-        <w:rPr>
-          <w:rFonts w:eastAsiaTheme="minorEastAsia"/>
-          <w:sz w:val="36"/>
-          <w:szCs w:val="36"/>
-          <w:lang w:eastAsia="zh-CN"/>
-        </w:rPr>
-      </w:pPr>
+      <w:r>
+        <w:rPr>
+          <w:rFonts w:eastAsiaTheme="minorEastAsia"/>
+          <w:noProof/>
+          <w:sz w:val="36"/>
+          <w:szCs w:val="36"/>
+        </w:rPr>
+        <w:drawing>
+          <wp:anchor distT="0" distB="0" distL="114300" distR="114300" simplePos="0" relativeHeight="251659264" behindDoc="0" locked="0" layoutInCell="1" allowOverlap="1" wp14:anchorId="5E694AEE" wp14:editId="086C749D">
+            <wp:simplePos x="0" y="0"/>
+            <wp:positionH relativeFrom="column">
+              <wp:posOffset>-1143000</wp:posOffset>
+            </wp:positionH>
+            <wp:positionV relativeFrom="paragraph">
+              <wp:posOffset>770890</wp:posOffset>
+            </wp:positionV>
+            <wp:extent cx="7546340" cy="5895975"/>
+            <wp:effectExtent l="0" t="0" r="0" b="9525"/>
+            <wp:wrapTopAndBottom/>
+            <wp:docPr id="8" name="Picture 8"/>
+            <wp:cNvGraphicFramePr>
+              <a:graphicFrameLocks xmlns:a="http://schemas.openxmlformats.org/drawingml/2006/main" noChangeAspect="1"/>
+            </wp:cNvGraphicFramePr>
+            <a:graphic xmlns:a="http://schemas.openxmlformats.org/drawingml/2006/main">
+              <a:graphicData uri="http://schemas.openxmlformats.org/drawingml/2006/picture">
+                <pic:pic xmlns:pic="http://schemas.openxmlformats.org/drawingml/2006/picture">
+                  <pic:nvPicPr>
+                    <pic:cNvPr id="8" name="SUPPORT.jpg"/>
+                    <pic:cNvPicPr/>
+                  </pic:nvPicPr>
+                  <pic:blipFill>
+                    <a:blip r:embed="rId11">
+                      <a:extLst>
+                        <a:ext uri="{28A0092B-C50C-407E-A947-70E740481C1C}">
+                          <a14:useLocalDpi xmlns:a14="http://schemas.microsoft.com/office/drawing/2010/main" val="0"/>
+                        </a:ext>
+                      </a:extLst>
+                    </a:blip>
+                    <a:stretch>
+                      <a:fillRect/>
+                    </a:stretch>
+                  </pic:blipFill>
+                  <pic:spPr>
+                    <a:xfrm>
+                      <a:off x="0" y="0"/>
+                      <a:ext cx="7546340" cy="5895975"/>
+                    </a:xfrm>
+                    <a:prstGeom prst="rect">
+                      <a:avLst/>
+                    </a:prstGeom>
+                  </pic:spPr>
+                </pic:pic>
+              </a:graphicData>
+            </a:graphic>
+            <wp14:sizeRelH relativeFrom="margin">
+              <wp14:pctWidth>0</wp14:pctWidth>
+            </wp14:sizeRelH>
+            <wp14:sizeRelV relativeFrom="margin">
+              <wp14:pctHeight>0</wp14:pctHeight>
+            </wp14:sizeRelV>
+          </wp:anchor>
+        </w:drawing>
+      </w:r>
       <w:proofErr w:type="spellStart"/>
       <w:r>
         <w:rPr>
@@ -6199,7 +5648,6 @@
     <w:lsdException w:name="Table Web 1" w:semiHidden="1" w:unhideWhenUsed="1"/>
     <w:lsdException w:name="Table Web 2" w:semiHidden="1" w:unhideWhenUsed="1"/>
     <w:lsdException w:name="Table Web 3" w:semiHidden="1" w:unhideWhenUsed="1"/>
-    <w:lsdException w:name="Table Grid" w:semiHidden="1" w:unhideWhenUsed="1"/>
     <w:lsdException w:name="Table Theme" w:semiHidden="1" w:unhideWhenUsed="1"/>
     <w:lsdException w:name="Placeholder Text" w:semiHidden="1" w:uiPriority="99"/>
     <w:lsdException w:name="No Spacing" w:uiPriority="99"/>

</xml_diff>

<commit_message>
chuong 3 , 4
</commit_message>
<xml_diff>
--- a/Phân tích đồ án chuyên ngành.docx
+++ b/Phân tích đồ án chuyên ngành.docx
@@ -4544,7 +4544,7 @@
           <w:szCs w:val="36"/>
         </w:rPr>
         <w:drawing>
-          <wp:anchor distT="0" distB="0" distL="114300" distR="114300" simplePos="0" relativeHeight="251656704" behindDoc="0" locked="0" layoutInCell="1" allowOverlap="1" wp14:anchorId="71EE3A28" wp14:editId="01D82148">
+          <wp:anchor distT="0" distB="0" distL="114300" distR="114300" simplePos="0" relativeHeight="251654656" behindDoc="0" locked="0" layoutInCell="1" allowOverlap="1" wp14:anchorId="71EE3A28" wp14:editId="12BD3718">
             <wp:simplePos x="0" y="0"/>
             <wp:positionH relativeFrom="column">
               <wp:posOffset>-574040</wp:posOffset>
@@ -4567,7 +4567,7 @@
                     <pic:cNvPicPr/>
                   </pic:nvPicPr>
                   <pic:blipFill>
-                    <a:blip r:embed="rId6">
+                    <a:blip r:embed="rId7">
                       <a:extLst>
                         <a:ext uri="{28A0092B-C50C-407E-A947-70E740481C1C}">
                           <a14:useLocalDpi xmlns:a14="http://schemas.microsoft.com/office/drawing/2010/main" val="0"/>
@@ -4781,7 +4781,7 @@
           <w:szCs w:val="36"/>
         </w:rPr>
         <w:drawing>
-          <wp:anchor distT="0" distB="0" distL="114300" distR="114300" simplePos="0" relativeHeight="251664896" behindDoc="0" locked="0" layoutInCell="1" allowOverlap="1" wp14:anchorId="1E2FD7CE" wp14:editId="70D5F836">
+          <wp:anchor distT="0" distB="0" distL="114300" distR="114300" simplePos="0" relativeHeight="251658752" behindDoc="0" locked="0" layoutInCell="1" allowOverlap="1" wp14:anchorId="1E2FD7CE" wp14:editId="7FF73FB3">
             <wp:simplePos x="0" y="0"/>
             <wp:positionH relativeFrom="column">
               <wp:posOffset>-219075</wp:posOffset>
@@ -4804,7 +4804,7 @@
                     <pic:cNvPicPr/>
                   </pic:nvPicPr>
                   <pic:blipFill>
-                    <a:blip r:embed="rId7">
+                    <a:blip r:embed="rId8">
                       <a:extLst>
                         <a:ext uri="{28A0092B-C50C-407E-A947-70E740481C1C}">
                           <a14:useLocalDpi xmlns:a14="http://schemas.microsoft.com/office/drawing/2010/main" val="0"/>
@@ -4855,7 +4855,7 @@
         </w:rPr>
         <w:lastRenderedPageBreak/>
         <w:drawing>
-          <wp:anchor distT="0" distB="0" distL="114300" distR="114300" simplePos="0" relativeHeight="251662848" behindDoc="0" locked="0" layoutInCell="1" allowOverlap="1" wp14:anchorId="116F59A5" wp14:editId="00F9791D">
+          <wp:anchor distT="0" distB="0" distL="114300" distR="114300" simplePos="0" relativeHeight="251657728" behindDoc="0" locked="0" layoutInCell="1" allowOverlap="1" wp14:anchorId="116F59A5" wp14:editId="4B53A7C5">
             <wp:simplePos x="0" y="0"/>
             <wp:positionH relativeFrom="column">
               <wp:posOffset>-581025</wp:posOffset>
@@ -4878,7 +4878,7 @@
                     <pic:cNvPicPr/>
                   </pic:nvPicPr>
                   <pic:blipFill>
-                    <a:blip r:embed="rId8">
+                    <a:blip r:embed="rId9">
                       <a:extLst>
                         <a:ext uri="{28A0092B-C50C-407E-A947-70E740481C1C}">
                           <a14:useLocalDpi xmlns:a14="http://schemas.microsoft.com/office/drawing/2010/main" val="0"/>
@@ -5029,7 +5029,7 @@
         </w:rPr>
         <w:lastRenderedPageBreak/>
         <w:drawing>
-          <wp:anchor distT="0" distB="0" distL="114300" distR="114300" simplePos="0" relativeHeight="251666944" behindDoc="0" locked="0" layoutInCell="1" allowOverlap="1" wp14:anchorId="06CE016A" wp14:editId="22FF58EA">
+          <wp:anchor distT="0" distB="0" distL="114300" distR="114300" simplePos="0" relativeHeight="251659776" behindDoc="0" locked="0" layoutInCell="1" allowOverlap="1" wp14:anchorId="06CE016A" wp14:editId="63580037">
             <wp:simplePos x="0" y="0"/>
             <wp:positionH relativeFrom="column">
               <wp:posOffset>-800100</wp:posOffset>
@@ -5052,7 +5052,7 @@
                     <pic:cNvPicPr/>
                   </pic:nvPicPr>
                   <pic:blipFill>
-                    <a:blip r:embed="rId9">
+                    <a:blip r:embed="rId10">
                       <a:extLst>
                         <a:ext uri="{28A0092B-C50C-407E-A947-70E740481C1C}">
                           <a14:useLocalDpi xmlns:a14="http://schemas.microsoft.com/office/drawing/2010/main" val="0"/>
@@ -5199,30 +5199,6 @@
     <w:p>
       <w:pPr>
         <w:pStyle w:val="BodyText"/>
-        <w:ind w:firstLine="0"/>
-        <w:rPr>
-          <w:rFonts w:eastAsiaTheme="minorEastAsia"/>
-          <w:sz w:val="36"/>
-          <w:szCs w:val="36"/>
-          <w:lang w:eastAsia="zh-CN"/>
-        </w:rPr>
-      </w:pPr>
-    </w:p>
-    <w:p>
-      <w:pPr>
-        <w:pStyle w:val="BodyText"/>
-        <w:ind w:firstLine="0"/>
-        <w:rPr>
-          <w:rFonts w:eastAsiaTheme="minorEastAsia"/>
-          <w:sz w:val="36"/>
-          <w:szCs w:val="36"/>
-          <w:lang w:eastAsia="zh-CN"/>
-        </w:rPr>
-      </w:pPr>
-    </w:p>
-    <w:p>
-      <w:pPr>
-        <w:pStyle w:val="BodyText"/>
         <w:numPr>
           <w:ilvl w:val="1"/>
           <w:numId w:val="3"/>
@@ -5234,7 +5210,6 @@
           <w:lang w:eastAsia="zh-CN"/>
         </w:rPr>
       </w:pPr>
-      <w:bookmarkStart w:id="0" w:name="_GoBack"/>
       <w:r>
         <w:rPr>
           <w:rFonts w:eastAsiaTheme="minorEastAsia"/>
@@ -5245,13 +5220,13 @@
         </w:rPr>
         <w:lastRenderedPageBreak/>
         <w:drawing>
-          <wp:anchor distT="0" distB="0" distL="114300" distR="114300" simplePos="0" relativeHeight="251668992" behindDoc="0" locked="0" layoutInCell="1" allowOverlap="1" wp14:anchorId="0E8385BE" wp14:editId="499B984E">
+          <wp:anchor distT="0" distB="0" distL="114300" distR="114300" simplePos="0" relativeHeight="251660800" behindDoc="0" locked="0" layoutInCell="1" allowOverlap="1" wp14:anchorId="0E8385BE" wp14:editId="420D1B0B">
             <wp:simplePos x="0" y="0"/>
             <wp:positionH relativeFrom="column">
-              <wp:posOffset>-181610</wp:posOffset>
+              <wp:posOffset>-218186</wp:posOffset>
             </wp:positionH>
             <wp:positionV relativeFrom="paragraph">
-              <wp:posOffset>400050</wp:posOffset>
+              <wp:posOffset>582930</wp:posOffset>
             </wp:positionV>
             <wp:extent cx="6050915" cy="7896225"/>
             <wp:effectExtent l="0" t="0" r="6985" b="9525"/>
@@ -5268,7 +5243,7 @@
                     <pic:cNvPicPr/>
                   </pic:nvPicPr>
                   <pic:blipFill>
-                    <a:blip r:embed="rId10">
+                    <a:blip r:embed="rId11">
                       <a:extLst>
                         <a:ext uri="{28A0092B-C50C-407E-A947-70E740481C1C}">
                           <a14:useLocalDpi xmlns:a14="http://schemas.microsoft.com/office/drawing/2010/main" val="0"/>
@@ -5300,7 +5275,6 @@
           </wp:anchor>
         </w:drawing>
       </w:r>
-      <w:bookmarkEnd w:id="0"/>
       <w:proofErr w:type="spellStart"/>
       <w:r>
         <w:rPr>
@@ -5344,14 +5318,2974 @@
     </w:p>
     <w:p>
       <w:pPr>
+        <w:pStyle w:val="Heading1"/>
+        <w:jc w:val="center"/>
+      </w:pPr>
+      <w:bookmarkStart w:id="0" w:name="_Toc19719957"/>
+      <w:bookmarkEnd w:id="0"/>
+      <w:proofErr w:type="spellStart"/>
+      <w:r>
+        <w:lastRenderedPageBreak/>
+        <w:t>Chương</w:t>
+      </w:r>
+      <w:proofErr w:type="spellEnd"/>
+      <w:r>
+        <w:t xml:space="preserve"> 3:</w:t>
+      </w:r>
+      <w:r>
+        <w:tab/>
+      </w:r>
+      <w:proofErr w:type="spellStart"/>
+      <w:r>
+        <w:t>Hiện</w:t>
+      </w:r>
+      <w:proofErr w:type="spellEnd"/>
+      <w:r>
+        <w:t xml:space="preserve"> </w:t>
+      </w:r>
+      <w:proofErr w:type="spellStart"/>
+      <w:r>
+        <w:t>trạng</w:t>
+      </w:r>
+      <w:proofErr w:type="spellEnd"/>
+    </w:p>
+    <w:p>
+      <w:pPr>
+        <w:pStyle w:val="Heading2"/>
+        <w:numPr>
+          <w:ilvl w:val="1"/>
+          <w:numId w:val="7"/>
+        </w:numPr>
+      </w:pPr>
+      <w:bookmarkStart w:id="1" w:name="_Toc19719958"/>
+      <w:bookmarkEnd w:id="1"/>
+      <w:proofErr w:type="spellStart"/>
+      <w:r>
+        <w:t>Hệ</w:t>
+      </w:r>
+      <w:proofErr w:type="spellEnd"/>
+      <w:r>
+        <w:t xml:space="preserve"> </w:t>
+      </w:r>
+      <w:proofErr w:type="spellStart"/>
+      <w:r>
+        <w:t>thống</w:t>
+      </w:r>
+      <w:proofErr w:type="spellEnd"/>
+      <w:r>
+        <w:t xml:space="preserve"> </w:t>
+      </w:r>
+      <w:proofErr w:type="spellStart"/>
+      <w:r>
+        <w:t>hiện</w:t>
+      </w:r>
+      <w:proofErr w:type="spellEnd"/>
+      <w:r>
+        <w:t xml:space="preserve"> </w:t>
+      </w:r>
+      <w:proofErr w:type="spellStart"/>
+      <w:r>
+        <w:t>hành</w:t>
+      </w:r>
+      <w:proofErr w:type="spellEnd"/>
+      <w:r>
+        <w:t xml:space="preserve"> </w:t>
+      </w:r>
+    </w:p>
+    <w:p>
+      <w:pPr>
         <w:pStyle w:val="BodyText"/>
-        <w:ind w:firstLine="0"/>
-        <w:rPr>
-          <w:rFonts w:eastAsiaTheme="minorEastAsia"/>
-          <w:sz w:val="36"/>
-          <w:szCs w:val="36"/>
-          <w:lang w:eastAsia="zh-CN"/>
-        </w:rPr>
+        <w:ind w:firstLine="180"/>
+      </w:pPr>
+      <w:r>
+        <w:t>-</w:t>
+      </w:r>
+      <w:r>
+        <w:tab/>
+      </w:r>
+      <w:r>
+        <w:t xml:space="preserve"> </w:t>
+      </w:r>
+      <w:proofErr w:type="spellStart"/>
+      <w:r>
+        <w:t>Khách</w:t>
+      </w:r>
+      <w:proofErr w:type="spellEnd"/>
+      <w:r>
+        <w:t xml:space="preserve"> </w:t>
+      </w:r>
+      <w:proofErr w:type="spellStart"/>
+      <w:r>
+        <w:t>h</w:t>
+      </w:r>
+      <w:r>
+        <w:t>à</w:t>
+      </w:r>
+      <w:r>
+        <w:t>ng</w:t>
+      </w:r>
+      <w:proofErr w:type="spellEnd"/>
+      <w:r>
+        <w:t xml:space="preserve"> </w:t>
+      </w:r>
+      <w:proofErr w:type="spellStart"/>
+      <w:r>
+        <w:t>đến</w:t>
+      </w:r>
+      <w:proofErr w:type="spellEnd"/>
+      <w:r>
+        <w:t xml:space="preserve"> </w:t>
+      </w:r>
+      <w:proofErr w:type="spellStart"/>
+      <w:r>
+        <w:t>vào</w:t>
+      </w:r>
+      <w:proofErr w:type="spellEnd"/>
+      <w:r>
+        <w:t xml:space="preserve"> </w:t>
+      </w:r>
+      <w:proofErr w:type="spellStart"/>
+      <w:r>
+        <w:t>xem</w:t>
+      </w:r>
+      <w:proofErr w:type="spellEnd"/>
+      <w:r>
+        <w:t xml:space="preserve"> </w:t>
+      </w:r>
+      <w:proofErr w:type="spellStart"/>
+      <w:r>
+        <w:t>trực</w:t>
+      </w:r>
+      <w:proofErr w:type="spellEnd"/>
+      <w:r>
+        <w:t xml:space="preserve"> </w:t>
+      </w:r>
+      <w:proofErr w:type="spellStart"/>
+      <w:r>
+        <w:t>tiếp</w:t>
+      </w:r>
+      <w:proofErr w:type="spellEnd"/>
+      <w:r>
+        <w:t xml:space="preserve"> </w:t>
+      </w:r>
+      <w:proofErr w:type="spellStart"/>
+      <w:r>
+        <w:t>những</w:t>
+      </w:r>
+      <w:proofErr w:type="spellEnd"/>
+      <w:r>
+        <w:t xml:space="preserve"> </w:t>
+      </w:r>
+      <w:proofErr w:type="spellStart"/>
+      <w:r>
+        <w:t>thông</w:t>
+      </w:r>
+      <w:proofErr w:type="spellEnd"/>
+      <w:r>
+        <w:t xml:space="preserve"> tin </w:t>
+      </w:r>
+      <w:proofErr w:type="spellStart"/>
+      <w:r>
+        <w:t>trên</w:t>
+      </w:r>
+      <w:proofErr w:type="spellEnd"/>
+      <w:r>
+        <w:t xml:space="preserve"> </w:t>
+      </w:r>
+      <w:proofErr w:type="spellStart"/>
+      <w:r>
+        <w:t>trang</w:t>
+      </w:r>
+      <w:proofErr w:type="spellEnd"/>
+      <w:r>
+        <w:t xml:space="preserve"> </w:t>
+      </w:r>
+      <w:proofErr w:type="spellStart"/>
+      <w:r>
+        <w:t>giao</w:t>
+      </w:r>
+      <w:proofErr w:type="spellEnd"/>
+      <w:r>
+        <w:t xml:space="preserve"> </w:t>
+      </w:r>
+      <w:proofErr w:type="spellStart"/>
+      <w:r>
+        <w:t>diện</w:t>
+      </w:r>
+      <w:proofErr w:type="spellEnd"/>
+      <w:r>
+        <w:t>.</w:t>
+      </w:r>
+    </w:p>
+    <w:p>
+      <w:pPr>
+        <w:pStyle w:val="BodyText"/>
+        <w:ind w:left="480" w:hanging="300"/>
+      </w:pPr>
+      <w:r>
+        <w:t>-</w:t>
+      </w:r>
+      <w:r>
+        <w:tab/>
+      </w:r>
+      <w:proofErr w:type="spellStart"/>
+      <w:r>
+        <w:t>Khách</w:t>
+      </w:r>
+      <w:proofErr w:type="spellEnd"/>
+      <w:r>
+        <w:t xml:space="preserve"> </w:t>
+      </w:r>
+      <w:proofErr w:type="spellStart"/>
+      <w:r>
+        <w:t>hàng</w:t>
+      </w:r>
+      <w:proofErr w:type="spellEnd"/>
+      <w:r>
+        <w:t xml:space="preserve"> </w:t>
+      </w:r>
+      <w:proofErr w:type="spellStart"/>
+      <w:r>
+        <w:t>cần</w:t>
+      </w:r>
+      <w:proofErr w:type="spellEnd"/>
+      <w:r>
+        <w:t xml:space="preserve"> </w:t>
+      </w:r>
+      <w:proofErr w:type="spellStart"/>
+      <w:r>
+        <w:t>tìm</w:t>
+      </w:r>
+      <w:proofErr w:type="spellEnd"/>
+      <w:r>
+        <w:t xml:space="preserve"> </w:t>
+      </w:r>
+      <w:proofErr w:type="spellStart"/>
+      <w:r>
+        <w:t>kiếm</w:t>
+      </w:r>
+      <w:proofErr w:type="spellEnd"/>
+      <w:r>
+        <w:t xml:space="preserve"> </w:t>
+      </w:r>
+      <w:proofErr w:type="spellStart"/>
+      <w:r>
+        <w:t>theo</w:t>
+      </w:r>
+      <w:proofErr w:type="spellEnd"/>
+      <w:r>
+        <w:t xml:space="preserve"> </w:t>
+      </w:r>
+      <w:proofErr w:type="spellStart"/>
+      <w:r>
+        <w:t>nhu</w:t>
+      </w:r>
+      <w:proofErr w:type="spellEnd"/>
+      <w:r>
+        <w:t xml:space="preserve"> </w:t>
+      </w:r>
+      <w:proofErr w:type="spellStart"/>
+      <w:r>
+        <w:t>cầu</w:t>
+      </w:r>
+      <w:proofErr w:type="spellEnd"/>
+      <w:r>
+        <w:t xml:space="preserve"> </w:t>
+      </w:r>
+      <w:proofErr w:type="spellStart"/>
+      <w:r>
+        <w:t>thông</w:t>
+      </w:r>
+      <w:proofErr w:type="spellEnd"/>
+      <w:r>
+        <w:t xml:space="preserve"> qua </w:t>
+      </w:r>
+      <w:proofErr w:type="spellStart"/>
+      <w:r>
+        <w:t>bộ</w:t>
+      </w:r>
+      <w:proofErr w:type="spellEnd"/>
+      <w:r>
+        <w:t xml:space="preserve"> </w:t>
+      </w:r>
+      <w:proofErr w:type="spellStart"/>
+      <w:r>
+        <w:t>lọc</w:t>
+      </w:r>
+      <w:proofErr w:type="spellEnd"/>
+      <w:r>
+        <w:t xml:space="preserve"> </w:t>
+      </w:r>
+      <w:proofErr w:type="spellStart"/>
+      <w:r>
+        <w:t>tìm</w:t>
+      </w:r>
+      <w:proofErr w:type="spellEnd"/>
+      <w:r>
+        <w:t xml:space="preserve"> </w:t>
+      </w:r>
+      <w:proofErr w:type="spellStart"/>
+      <w:r>
+        <w:t>kiếm</w:t>
+      </w:r>
+      <w:proofErr w:type="spellEnd"/>
+      <w:r>
+        <w:t xml:space="preserve"> </w:t>
+      </w:r>
+      <w:proofErr w:type="spellStart"/>
+      <w:r>
+        <w:t>được</w:t>
+      </w:r>
+      <w:proofErr w:type="spellEnd"/>
+      <w:r>
+        <w:t xml:space="preserve"> </w:t>
+      </w:r>
+      <w:proofErr w:type="spellStart"/>
+      <w:r>
+        <w:t>hiển</w:t>
+      </w:r>
+      <w:proofErr w:type="spellEnd"/>
+      <w:r>
+        <w:t xml:space="preserve"> </w:t>
+      </w:r>
+      <w:proofErr w:type="spellStart"/>
+      <w:r>
+        <w:t>thị</w:t>
+      </w:r>
+      <w:proofErr w:type="spellEnd"/>
+      <w:r>
+        <w:t xml:space="preserve"> </w:t>
+      </w:r>
+      <w:proofErr w:type="spellStart"/>
+      <w:r>
+        <w:t>trên</w:t>
+      </w:r>
+      <w:proofErr w:type="spellEnd"/>
+      <w:r>
+        <w:t xml:space="preserve"> </w:t>
+      </w:r>
+      <w:proofErr w:type="spellStart"/>
+      <w:proofErr w:type="gramStart"/>
+      <w:r>
+        <w:t>giao</w:t>
+      </w:r>
+      <w:proofErr w:type="spellEnd"/>
+      <w:r>
+        <w:t xml:space="preserve">  </w:t>
+      </w:r>
+      <w:proofErr w:type="spellStart"/>
+      <w:r>
+        <w:t>diện</w:t>
+      </w:r>
+      <w:proofErr w:type="spellEnd"/>
+      <w:proofErr w:type="gramEnd"/>
+      <w:r>
+        <w:t>.</w:t>
+      </w:r>
+    </w:p>
+    <w:p>
+      <w:pPr>
+        <w:pStyle w:val="BodyText"/>
+        <w:ind w:left="480" w:hanging="300"/>
+      </w:pPr>
+      <w:r>
+        <w:t>-</w:t>
+      </w:r>
+      <w:r>
+        <w:tab/>
+      </w:r>
+      <w:proofErr w:type="spellStart"/>
+      <w:proofErr w:type="gramStart"/>
+      <w:r>
+        <w:t>Khách</w:t>
+      </w:r>
+      <w:proofErr w:type="spellEnd"/>
+      <w:r>
+        <w:t xml:space="preserve">  </w:t>
+      </w:r>
+      <w:proofErr w:type="spellStart"/>
+      <w:r>
+        <w:t>hàng</w:t>
+      </w:r>
+      <w:proofErr w:type="spellEnd"/>
+      <w:proofErr w:type="gramEnd"/>
+      <w:r>
+        <w:t xml:space="preserve"> </w:t>
+      </w:r>
+      <w:proofErr w:type="spellStart"/>
+      <w:r>
+        <w:t>muốn</w:t>
+      </w:r>
+      <w:proofErr w:type="spellEnd"/>
+      <w:r>
+        <w:t xml:space="preserve"> </w:t>
+      </w:r>
+      <w:proofErr w:type="spellStart"/>
+      <w:r>
+        <w:t>đăng</w:t>
+      </w:r>
+      <w:proofErr w:type="spellEnd"/>
+      <w:r>
+        <w:t xml:space="preserve"> </w:t>
+      </w:r>
+      <w:proofErr w:type="spellStart"/>
+      <w:r>
+        <w:t>bài</w:t>
+      </w:r>
+      <w:proofErr w:type="spellEnd"/>
+      <w:r>
+        <w:t xml:space="preserve"> </w:t>
+      </w:r>
+      <w:proofErr w:type="spellStart"/>
+      <w:r>
+        <w:t>thì</w:t>
+      </w:r>
+      <w:proofErr w:type="spellEnd"/>
+      <w:r>
+        <w:t xml:space="preserve"> </w:t>
+      </w:r>
+      <w:proofErr w:type="spellStart"/>
+      <w:r>
+        <w:t>cần</w:t>
+      </w:r>
+      <w:proofErr w:type="spellEnd"/>
+      <w:r>
+        <w:t xml:space="preserve"> </w:t>
+      </w:r>
+      <w:proofErr w:type="spellStart"/>
+      <w:r>
+        <w:t>có</w:t>
+      </w:r>
+      <w:proofErr w:type="spellEnd"/>
+      <w:r>
+        <w:t xml:space="preserve"> </w:t>
+      </w:r>
+      <w:proofErr w:type="spellStart"/>
+      <w:r>
+        <w:t>tài</w:t>
+      </w:r>
+      <w:proofErr w:type="spellEnd"/>
+      <w:r>
+        <w:t xml:space="preserve"> </w:t>
+      </w:r>
+      <w:proofErr w:type="spellStart"/>
+      <w:r>
+        <w:t>khoản</w:t>
+      </w:r>
+      <w:proofErr w:type="spellEnd"/>
+      <w:r>
+        <w:t xml:space="preserve"> </w:t>
+      </w:r>
+      <w:proofErr w:type="spellStart"/>
+      <w:r>
+        <w:t>để</w:t>
+      </w:r>
+      <w:proofErr w:type="spellEnd"/>
+      <w:r>
+        <w:t xml:space="preserve"> </w:t>
+      </w:r>
+      <w:proofErr w:type="spellStart"/>
+      <w:r>
+        <w:t>đăng</w:t>
+      </w:r>
+      <w:proofErr w:type="spellEnd"/>
+      <w:r>
+        <w:t xml:space="preserve"> </w:t>
+      </w:r>
+      <w:proofErr w:type="spellStart"/>
+      <w:r>
+        <w:t>nhập</w:t>
+      </w:r>
+      <w:proofErr w:type="spellEnd"/>
+      <w:r>
+        <w:t xml:space="preserve"> </w:t>
+      </w:r>
+      <w:proofErr w:type="spellStart"/>
+      <w:r>
+        <w:t>vào</w:t>
+      </w:r>
+      <w:proofErr w:type="spellEnd"/>
+      <w:r>
+        <w:t xml:space="preserve"> </w:t>
+      </w:r>
+      <w:proofErr w:type="spellStart"/>
+      <w:r>
+        <w:t>rồi</w:t>
+      </w:r>
+      <w:proofErr w:type="spellEnd"/>
+      <w:r>
+        <w:t xml:space="preserve"> </w:t>
+      </w:r>
+      <w:proofErr w:type="spellStart"/>
+      <w:r>
+        <w:t>mới</w:t>
+      </w:r>
+      <w:proofErr w:type="spellEnd"/>
+      <w:r>
+        <w:t xml:space="preserve"> </w:t>
+      </w:r>
+      <w:proofErr w:type="spellStart"/>
+      <w:r>
+        <w:t>được</w:t>
+      </w:r>
+      <w:proofErr w:type="spellEnd"/>
+      <w:r>
+        <w:t xml:space="preserve"> </w:t>
+      </w:r>
+      <w:proofErr w:type="spellStart"/>
+      <w:r>
+        <w:t>phép</w:t>
+      </w:r>
+      <w:proofErr w:type="spellEnd"/>
+      <w:r>
+        <w:t xml:space="preserve"> </w:t>
+      </w:r>
+      <w:proofErr w:type="spellStart"/>
+      <w:r>
+        <w:t>đăng</w:t>
+      </w:r>
+      <w:proofErr w:type="spellEnd"/>
+      <w:r>
+        <w:t xml:space="preserve"> </w:t>
+      </w:r>
+      <w:proofErr w:type="spellStart"/>
+      <w:r>
+        <w:t>bài</w:t>
+      </w:r>
+      <w:proofErr w:type="spellEnd"/>
+      <w:r>
+        <w:t xml:space="preserve"> </w:t>
+      </w:r>
+      <w:proofErr w:type="spellStart"/>
+      <w:r>
+        <w:t>viết</w:t>
+      </w:r>
+      <w:proofErr w:type="spellEnd"/>
+      <w:r>
+        <w:t xml:space="preserve"> </w:t>
+      </w:r>
+      <w:proofErr w:type="spellStart"/>
+      <w:r>
+        <w:t>lên</w:t>
+      </w:r>
+      <w:proofErr w:type="spellEnd"/>
+      <w:r>
+        <w:t xml:space="preserve"> </w:t>
+      </w:r>
+      <w:r>
+        <w:t>(</w:t>
+      </w:r>
+      <w:proofErr w:type="spellStart"/>
+      <w:r>
+        <w:t>duy</w:t>
+      </w:r>
+      <w:proofErr w:type="spellEnd"/>
+      <w:r>
+        <w:t xml:space="preserve"> </w:t>
+      </w:r>
+      <w:proofErr w:type="spellStart"/>
+      <w:r>
+        <w:t>trình</w:t>
+      </w:r>
+      <w:proofErr w:type="spellEnd"/>
+      <w:r>
+        <w:t xml:space="preserve"> 1 </w:t>
+      </w:r>
+      <w:proofErr w:type="spellStart"/>
+      <w:r>
+        <w:t>tháng</w:t>
+      </w:r>
+      <w:proofErr w:type="spellEnd"/>
+      <w:r>
+        <w:t>)</w:t>
+      </w:r>
+      <w:r>
+        <w:t>.</w:t>
+      </w:r>
+    </w:p>
+    <w:p>
+      <w:pPr>
+        <w:pStyle w:val="BodyText"/>
+        <w:ind w:left="480" w:hanging="300"/>
+      </w:pPr>
+      <w:r>
+        <w:t>-</w:t>
+      </w:r>
+      <w:r>
+        <w:tab/>
+      </w:r>
+      <w:proofErr w:type="spellStart"/>
+      <w:r>
+        <w:t>Khách</w:t>
+      </w:r>
+      <w:proofErr w:type="spellEnd"/>
+      <w:r>
+        <w:t xml:space="preserve"> </w:t>
+      </w:r>
+      <w:proofErr w:type="spellStart"/>
+      <w:r>
+        <w:t>hàng</w:t>
+      </w:r>
+      <w:proofErr w:type="spellEnd"/>
+      <w:r>
+        <w:t xml:space="preserve"> </w:t>
+      </w:r>
+      <w:proofErr w:type="spellStart"/>
+      <w:r>
+        <w:t>muốn</w:t>
+      </w:r>
+      <w:proofErr w:type="spellEnd"/>
+      <w:r>
+        <w:t xml:space="preserve"> </w:t>
+      </w:r>
+      <w:proofErr w:type="spellStart"/>
+      <w:r>
+        <w:t>sự</w:t>
+      </w:r>
+      <w:proofErr w:type="spellEnd"/>
+      <w:r>
+        <w:t xml:space="preserve"> </w:t>
+      </w:r>
+      <w:proofErr w:type="spellStart"/>
+      <w:r>
+        <w:t>hỗ</w:t>
+      </w:r>
+      <w:proofErr w:type="spellEnd"/>
+      <w:r>
+        <w:t xml:space="preserve"> </w:t>
+      </w:r>
+      <w:proofErr w:type="spellStart"/>
+      <w:r>
+        <w:t>trợ</w:t>
+      </w:r>
+      <w:proofErr w:type="spellEnd"/>
+      <w:r>
+        <w:t xml:space="preserve"> </w:t>
+      </w:r>
+      <w:proofErr w:type="spellStart"/>
+      <w:r>
+        <w:t>từ</w:t>
+      </w:r>
+      <w:proofErr w:type="spellEnd"/>
+      <w:r>
+        <w:t xml:space="preserve"> admin </w:t>
+      </w:r>
+      <w:proofErr w:type="spellStart"/>
+      <w:r>
+        <w:t>cũng</w:t>
+      </w:r>
+      <w:proofErr w:type="spellEnd"/>
+      <w:r>
+        <w:t xml:space="preserve"> </w:t>
+      </w:r>
+      <w:proofErr w:type="spellStart"/>
+      <w:r>
+        <w:t>cần</w:t>
+      </w:r>
+      <w:proofErr w:type="spellEnd"/>
+      <w:r>
+        <w:t xml:space="preserve"> </w:t>
+      </w:r>
+      <w:proofErr w:type="spellStart"/>
+      <w:r>
+        <w:t>đăng</w:t>
+      </w:r>
+      <w:proofErr w:type="spellEnd"/>
+      <w:r>
+        <w:t xml:space="preserve"> </w:t>
+      </w:r>
+      <w:proofErr w:type="spellStart"/>
+      <w:r>
+        <w:t>nhập</w:t>
+      </w:r>
+      <w:proofErr w:type="spellEnd"/>
+      <w:r>
+        <w:t xml:space="preserve"> </w:t>
+      </w:r>
+      <w:proofErr w:type="spellStart"/>
+      <w:r>
+        <w:t>rồi</w:t>
+      </w:r>
+      <w:proofErr w:type="spellEnd"/>
+      <w:r>
+        <w:t xml:space="preserve"> admin </w:t>
+      </w:r>
+      <w:proofErr w:type="spellStart"/>
+      <w:r>
+        <w:t>mới</w:t>
+      </w:r>
+      <w:proofErr w:type="spellEnd"/>
+      <w:r>
+        <w:t xml:space="preserve"> </w:t>
+      </w:r>
+      <w:proofErr w:type="spellStart"/>
+      <w:r>
+        <w:t>hỗ</w:t>
+      </w:r>
+      <w:proofErr w:type="spellEnd"/>
+      <w:r>
+        <w:t xml:space="preserve"> </w:t>
+      </w:r>
+      <w:proofErr w:type="spellStart"/>
+      <w:r>
+        <w:t>trợ</w:t>
+      </w:r>
+      <w:proofErr w:type="spellEnd"/>
+      <w:r>
+        <w:t>.</w:t>
+      </w:r>
+    </w:p>
+    <w:p>
+      <w:pPr>
+        <w:pStyle w:val="BodyText"/>
+      </w:pPr>
+    </w:p>
+    <w:p>
+      <w:pPr>
+        <w:pStyle w:val="Heading3"/>
+        <w:ind w:left="180" w:firstLine="0"/>
+        <w:rPr>
+          <w:b/>
+          <w:bCs/>
+        </w:rPr>
+      </w:pPr>
+      <w:r>
+        <w:rPr>
+          <w:noProof/>
+        </w:rPr>
+        <w:lastRenderedPageBreak/>
+        <w:drawing>
+          <wp:anchor distT="0" distB="0" distL="114300" distR="114300" simplePos="0" relativeHeight="251643904" behindDoc="0" locked="0" layoutInCell="1" allowOverlap="1" wp14:anchorId="20FCA3A0" wp14:editId="0BD33F67">
+            <wp:simplePos x="0" y="0"/>
+            <wp:positionH relativeFrom="column">
+              <wp:posOffset>-498475</wp:posOffset>
+            </wp:positionH>
+            <wp:positionV relativeFrom="paragraph">
+              <wp:posOffset>753745</wp:posOffset>
+            </wp:positionV>
+            <wp:extent cx="6571615" cy="5229860"/>
+            <wp:effectExtent l="0" t="0" r="635" b="8890"/>
+            <wp:wrapTopAndBottom/>
+            <wp:docPr id="1" name="Picture 1"/>
+            <wp:cNvGraphicFramePr>
+              <a:graphicFrameLocks xmlns:a="http://schemas.openxmlformats.org/drawingml/2006/main" noChangeAspect="1"/>
+            </wp:cNvGraphicFramePr>
+            <a:graphic xmlns:a="http://schemas.openxmlformats.org/drawingml/2006/main">
+              <a:graphicData uri="http://schemas.openxmlformats.org/drawingml/2006/picture">
+                <pic:pic xmlns:pic="http://schemas.openxmlformats.org/drawingml/2006/picture">
+                  <pic:nvPicPr>
+                    <pic:cNvPr id="1" name=""/>
+                    <pic:cNvPicPr/>
+                  </pic:nvPicPr>
+                  <pic:blipFill>
+                    <a:blip r:embed="rId12">
+                      <a:extLst>
+                        <a:ext uri="{28A0092B-C50C-407E-A947-70E740481C1C}">
+                          <a14:useLocalDpi xmlns:a14="http://schemas.microsoft.com/office/drawing/2010/main" val="0"/>
+                        </a:ext>
+                      </a:extLst>
+                    </a:blip>
+                    <a:stretch>
+                      <a:fillRect/>
+                    </a:stretch>
+                  </pic:blipFill>
+                  <pic:spPr>
+                    <a:xfrm>
+                      <a:off x="0" y="0"/>
+                      <a:ext cx="6571615" cy="5229860"/>
+                    </a:xfrm>
+                    <a:prstGeom prst="rect">
+                      <a:avLst/>
+                    </a:prstGeom>
+                  </pic:spPr>
+                </pic:pic>
+              </a:graphicData>
+            </a:graphic>
+            <wp14:sizeRelH relativeFrom="margin">
+              <wp14:pctWidth>0</wp14:pctWidth>
+            </wp14:sizeRelH>
+            <wp14:sizeRelV relativeFrom="margin">
+              <wp14:pctHeight>0</wp14:pctHeight>
+            </wp14:sizeRelV>
+          </wp:anchor>
+        </w:drawing>
+      </w:r>
+      <w:r>
+        <w:rPr>
+          <w:b/>
+          <w:bCs/>
+        </w:rPr>
+        <w:t>3.1.1</w:t>
+      </w:r>
+      <w:r>
+        <w:rPr>
+          <w:b/>
+          <w:bCs/>
+        </w:rPr>
+        <w:t xml:space="preserve">Mô </w:t>
+      </w:r>
+      <w:proofErr w:type="spellStart"/>
+      <w:r>
+        <w:rPr>
+          <w:b/>
+          <w:bCs/>
+        </w:rPr>
+        <w:t>tả</w:t>
+      </w:r>
+      <w:proofErr w:type="spellEnd"/>
+      <w:r>
+        <w:rPr>
+          <w:b/>
+          <w:bCs/>
+        </w:rPr>
+        <w:t xml:space="preserve"> </w:t>
+      </w:r>
+      <w:proofErr w:type="spellStart"/>
+      <w:r>
+        <w:rPr>
+          <w:b/>
+          <w:bCs/>
+        </w:rPr>
+        <w:t>chức</w:t>
+      </w:r>
+      <w:proofErr w:type="spellEnd"/>
+      <w:r>
+        <w:rPr>
+          <w:b/>
+          <w:bCs/>
+        </w:rPr>
+        <w:t xml:space="preserve"> </w:t>
+      </w:r>
+      <w:proofErr w:type="spellStart"/>
+      <w:r>
+        <w:rPr>
+          <w:b/>
+          <w:bCs/>
+        </w:rPr>
+        <w:t>năng</w:t>
+      </w:r>
+      <w:proofErr w:type="spellEnd"/>
+      <w:r>
+        <w:rPr>
+          <w:b/>
+          <w:bCs/>
+        </w:rPr>
+        <w:t xml:space="preserve"> </w:t>
+      </w:r>
+      <w:proofErr w:type="spellStart"/>
+      <w:r>
+        <w:rPr>
+          <w:b/>
+          <w:bCs/>
+        </w:rPr>
+        <w:t>của</w:t>
+      </w:r>
+      <w:proofErr w:type="spellEnd"/>
+      <w:r>
+        <w:rPr>
+          <w:b/>
+          <w:bCs/>
+        </w:rPr>
+        <w:t xml:space="preserve"> </w:t>
+      </w:r>
+      <w:proofErr w:type="spellStart"/>
+      <w:r>
+        <w:rPr>
+          <w:b/>
+          <w:bCs/>
+        </w:rPr>
+        <w:t>Tìm</w:t>
+      </w:r>
+      <w:proofErr w:type="spellEnd"/>
+      <w:r>
+        <w:rPr>
+          <w:b/>
+          <w:bCs/>
+        </w:rPr>
+        <w:t xml:space="preserve"> </w:t>
+      </w:r>
+      <w:proofErr w:type="spellStart"/>
+      <w:r>
+        <w:rPr>
+          <w:b/>
+          <w:bCs/>
+        </w:rPr>
+        <w:t>Kiế</w:t>
+      </w:r>
+      <w:r>
+        <w:rPr>
+          <w:b/>
+          <w:bCs/>
+        </w:rPr>
+        <w:t>m</w:t>
+      </w:r>
+      <w:proofErr w:type="spellEnd"/>
+    </w:p>
+    <w:p>
+      <w:pPr>
+        <w:pStyle w:val="Heading3"/>
+        <w:rPr>
+          <w:b/>
+          <w:bCs/>
+        </w:rPr>
+      </w:pPr>
+    </w:p>
+    <w:p>
+      <w:pPr>
+        <w:pStyle w:val="BodyText"/>
+        <w:numPr>
+          <w:ilvl w:val="0"/>
+          <w:numId w:val="11"/>
+        </w:numPr>
+      </w:pPr>
+      <w:proofErr w:type="spellStart"/>
+      <w:r>
+        <w:t>Trong</w:t>
+      </w:r>
+      <w:proofErr w:type="spellEnd"/>
+      <w:r>
+        <w:t xml:space="preserve"> </w:t>
+      </w:r>
+      <w:proofErr w:type="spellStart"/>
+      <w:r>
+        <w:t>chức</w:t>
+      </w:r>
+      <w:proofErr w:type="spellEnd"/>
+      <w:r>
+        <w:t xml:space="preserve"> </w:t>
+      </w:r>
+      <w:proofErr w:type="spellStart"/>
+      <w:r>
+        <w:t>năng</w:t>
+      </w:r>
+      <w:proofErr w:type="spellEnd"/>
+      <w:r>
+        <w:t xml:space="preserve"> </w:t>
+      </w:r>
+      <w:proofErr w:type="spellStart"/>
+      <w:r>
+        <w:t>tìm</w:t>
+      </w:r>
+      <w:proofErr w:type="spellEnd"/>
+      <w:r>
+        <w:t xml:space="preserve"> </w:t>
+      </w:r>
+      <w:proofErr w:type="spellStart"/>
+      <w:r>
+        <w:t>kiếm</w:t>
+      </w:r>
+      <w:proofErr w:type="spellEnd"/>
+      <w:r>
+        <w:t xml:space="preserve"> </w:t>
+      </w:r>
+      <w:proofErr w:type="spellStart"/>
+      <w:r>
+        <w:t>có</w:t>
+      </w:r>
+      <w:proofErr w:type="spellEnd"/>
+      <w:r>
+        <w:t xml:space="preserve"> </w:t>
+      </w:r>
+      <w:proofErr w:type="spellStart"/>
+      <w:r>
+        <w:t>hiển</w:t>
+      </w:r>
+      <w:proofErr w:type="spellEnd"/>
+      <w:r>
+        <w:t xml:space="preserve"> </w:t>
+      </w:r>
+      <w:proofErr w:type="spellStart"/>
+      <w:r>
+        <w:t>thị</w:t>
+      </w:r>
+      <w:proofErr w:type="spellEnd"/>
+      <w:r>
+        <w:t xml:space="preserve"> </w:t>
+      </w:r>
+      <w:proofErr w:type="spellStart"/>
+      <w:r>
+        <w:t>kết</w:t>
+      </w:r>
+      <w:proofErr w:type="spellEnd"/>
+      <w:r>
+        <w:t xml:space="preserve"> qua </w:t>
+      </w:r>
+      <w:proofErr w:type="spellStart"/>
+      <w:r>
+        <w:t>gần</w:t>
+      </w:r>
+      <w:proofErr w:type="spellEnd"/>
+      <w:r>
+        <w:t xml:space="preserve"> </w:t>
+      </w:r>
+      <w:proofErr w:type="spellStart"/>
+      <w:r>
+        <w:t>đúng</w:t>
+      </w:r>
+      <w:proofErr w:type="spellEnd"/>
+      <w:r>
+        <w:t xml:space="preserve"> </w:t>
+      </w:r>
+      <w:proofErr w:type="spellStart"/>
+      <w:r>
+        <w:t>và</w:t>
+      </w:r>
+      <w:proofErr w:type="spellEnd"/>
+      <w:r>
+        <w:t xml:space="preserve"> </w:t>
+      </w:r>
+      <w:proofErr w:type="spellStart"/>
+      <w:r>
+        <w:t>đúng</w:t>
+      </w:r>
+      <w:proofErr w:type="spellEnd"/>
+      <w:r>
+        <w:t xml:space="preserve"> </w:t>
+      </w:r>
+      <w:proofErr w:type="spellStart"/>
+      <w:r>
+        <w:t>nhất</w:t>
+      </w:r>
+      <w:proofErr w:type="spellEnd"/>
+      <w:r>
+        <w:t>.</w:t>
+      </w:r>
+    </w:p>
+    <w:p>
+      <w:pPr>
+        <w:pStyle w:val="BodyText"/>
+        <w:numPr>
+          <w:ilvl w:val="0"/>
+          <w:numId w:val="11"/>
+        </w:numPr>
+      </w:pPr>
+      <w:proofErr w:type="spellStart"/>
+      <w:r>
+        <w:t>Khách</w:t>
+      </w:r>
+      <w:proofErr w:type="spellEnd"/>
+      <w:r>
+        <w:t xml:space="preserve"> </w:t>
+      </w:r>
+      <w:proofErr w:type="spellStart"/>
+      <w:r>
+        <w:t>hàng</w:t>
+      </w:r>
+      <w:proofErr w:type="spellEnd"/>
+      <w:r>
+        <w:t xml:space="preserve"> </w:t>
+      </w:r>
+      <w:proofErr w:type="spellStart"/>
+      <w:r>
+        <w:t>muốn</w:t>
+      </w:r>
+      <w:proofErr w:type="spellEnd"/>
+      <w:r>
+        <w:t xml:space="preserve"> </w:t>
+      </w:r>
+      <w:proofErr w:type="spellStart"/>
+      <w:r>
+        <w:t>tìm</w:t>
+      </w:r>
+      <w:proofErr w:type="spellEnd"/>
+      <w:r>
+        <w:t xml:space="preserve"> </w:t>
+      </w:r>
+      <w:proofErr w:type="spellStart"/>
+      <w:r>
+        <w:t>kiếm</w:t>
+      </w:r>
+      <w:proofErr w:type="spellEnd"/>
+      <w:r>
+        <w:t xml:space="preserve"> chi </w:t>
+      </w:r>
+      <w:proofErr w:type="spellStart"/>
+      <w:r>
+        <w:t>tiết</w:t>
+      </w:r>
+      <w:proofErr w:type="spellEnd"/>
+      <w:r>
+        <w:t xml:space="preserve"> </w:t>
+      </w:r>
+      <w:proofErr w:type="spellStart"/>
+      <w:r>
+        <w:t>thông</w:t>
+      </w:r>
+      <w:proofErr w:type="spellEnd"/>
+      <w:r>
+        <w:t xml:space="preserve"> qua </w:t>
+      </w:r>
+      <w:proofErr w:type="spellStart"/>
+      <w:r>
+        <w:t>bộ</w:t>
+      </w:r>
+      <w:proofErr w:type="spellEnd"/>
+      <w:r>
+        <w:t xml:space="preserve"> </w:t>
+      </w:r>
+      <w:proofErr w:type="spellStart"/>
+      <w:r>
+        <w:t>lọc</w:t>
+      </w:r>
+      <w:proofErr w:type="spellEnd"/>
+      <w:r>
+        <w:t xml:space="preserve"> </w:t>
+      </w:r>
+    </w:p>
+    <w:p>
+      <w:pPr>
+        <w:pStyle w:val="BodyText"/>
+        <w:numPr>
+          <w:ilvl w:val="0"/>
+          <w:numId w:val="11"/>
+        </w:numPr>
+      </w:pPr>
+      <w:proofErr w:type="spellStart"/>
+      <w:r>
+        <w:t>Nội</w:t>
+      </w:r>
+      <w:proofErr w:type="spellEnd"/>
+      <w:r>
+        <w:t xml:space="preserve"> dung </w:t>
+      </w:r>
+      <w:proofErr w:type="spellStart"/>
+      <w:r>
+        <w:t>hiển</w:t>
+      </w:r>
+      <w:proofErr w:type="spellEnd"/>
+      <w:r>
+        <w:t xml:space="preserve"> </w:t>
+      </w:r>
+      <w:proofErr w:type="spellStart"/>
+      <w:r>
+        <w:t>thị</w:t>
+      </w:r>
+      <w:proofErr w:type="spellEnd"/>
+      <w:r>
+        <w:t xml:space="preserve"> </w:t>
+      </w:r>
+      <w:proofErr w:type="spellStart"/>
+      <w:r>
+        <w:t>trên</w:t>
+      </w:r>
+      <w:proofErr w:type="spellEnd"/>
+      <w:r>
+        <w:t xml:space="preserve"> </w:t>
+      </w:r>
+      <w:proofErr w:type="spellStart"/>
+      <w:r>
+        <w:t>giao</w:t>
+      </w:r>
+      <w:proofErr w:type="spellEnd"/>
+      <w:r>
+        <w:t xml:space="preserve"> </w:t>
+      </w:r>
+      <w:proofErr w:type="spellStart"/>
+      <w:proofErr w:type="gramStart"/>
+      <w:r>
+        <w:t>diện:hình</w:t>
+      </w:r>
+      <w:proofErr w:type="spellEnd"/>
+      <w:proofErr w:type="gramEnd"/>
+      <w:r>
+        <w:t xml:space="preserve"> </w:t>
+      </w:r>
+      <w:proofErr w:type="spellStart"/>
+      <w:r>
+        <w:t>ảnh</w:t>
+      </w:r>
+      <w:proofErr w:type="spellEnd"/>
+      <w:r>
+        <w:t xml:space="preserve"> </w:t>
+      </w:r>
+      <w:proofErr w:type="spellStart"/>
+      <w:r>
+        <w:t>minh</w:t>
+      </w:r>
+      <w:proofErr w:type="spellEnd"/>
+      <w:r>
+        <w:t xml:space="preserve"> </w:t>
+      </w:r>
+      <w:proofErr w:type="spellStart"/>
+      <w:r>
+        <w:t>họa</w:t>
+      </w:r>
+      <w:proofErr w:type="spellEnd"/>
+      <w:r>
+        <w:t xml:space="preserve">, </w:t>
+      </w:r>
+      <w:proofErr w:type="spellStart"/>
+      <w:r>
+        <w:t>tên</w:t>
+      </w:r>
+      <w:proofErr w:type="spellEnd"/>
+      <w:r>
+        <w:t xml:space="preserve"> </w:t>
+      </w:r>
+      <w:proofErr w:type="spellStart"/>
+      <w:r>
+        <w:t>tiêu</w:t>
+      </w:r>
+      <w:proofErr w:type="spellEnd"/>
+      <w:r>
+        <w:t xml:space="preserve"> </w:t>
+      </w:r>
+      <w:proofErr w:type="spellStart"/>
+      <w:r>
+        <w:t>đề</w:t>
+      </w:r>
+      <w:proofErr w:type="spellEnd"/>
+      <w:r>
+        <w:t xml:space="preserve"> ,</w:t>
+      </w:r>
+      <w:proofErr w:type="spellStart"/>
+      <w:r>
+        <w:t>giá</w:t>
+      </w:r>
+      <w:proofErr w:type="spellEnd"/>
+      <w:r>
+        <w:t xml:space="preserve"> , </w:t>
+      </w:r>
+      <w:proofErr w:type="spellStart"/>
+      <w:r>
+        <w:t>diện</w:t>
+      </w:r>
+      <w:proofErr w:type="spellEnd"/>
+      <w:r>
+        <w:t xml:space="preserve"> </w:t>
+      </w:r>
+      <w:proofErr w:type="spellStart"/>
+      <w:r>
+        <w:t>tích</w:t>
+      </w:r>
+      <w:proofErr w:type="spellEnd"/>
+      <w:r>
+        <w:t>.</w:t>
+      </w:r>
+    </w:p>
+    <w:p>
+      <w:pPr>
+        <w:pStyle w:val="BodyText"/>
+        <w:numPr>
+          <w:ilvl w:val="0"/>
+          <w:numId w:val="11"/>
+        </w:numPr>
+      </w:pPr>
+      <w:proofErr w:type="spellStart"/>
+      <w:r>
+        <w:t>Từ</w:t>
+      </w:r>
+      <w:proofErr w:type="spellEnd"/>
+      <w:r>
+        <w:t xml:space="preserve"> </w:t>
+      </w:r>
+      <w:proofErr w:type="spellStart"/>
+      <w:r>
+        <w:t>trang</w:t>
+      </w:r>
+      <w:proofErr w:type="spellEnd"/>
+      <w:r>
+        <w:t xml:space="preserve"> </w:t>
+      </w:r>
+      <w:proofErr w:type="spellStart"/>
+      <w:r>
+        <w:t>giao</w:t>
+      </w:r>
+      <w:proofErr w:type="spellEnd"/>
+      <w:r>
+        <w:t xml:space="preserve"> </w:t>
+      </w:r>
+      <w:proofErr w:type="spellStart"/>
+      <w:r>
+        <w:t>diện</w:t>
+      </w:r>
+      <w:proofErr w:type="spellEnd"/>
+      <w:r>
+        <w:t xml:space="preserve"> </w:t>
+      </w:r>
+      <w:proofErr w:type="spellStart"/>
+      <w:r>
+        <w:t>sẽ</w:t>
+      </w:r>
+      <w:proofErr w:type="spellEnd"/>
+      <w:r>
+        <w:t xml:space="preserve"> </w:t>
+      </w:r>
+      <w:proofErr w:type="spellStart"/>
+      <w:r>
+        <w:t>khi</w:t>
+      </w:r>
+      <w:proofErr w:type="spellEnd"/>
+      <w:r>
+        <w:t xml:space="preserve"> </w:t>
+      </w:r>
+      <w:proofErr w:type="spellStart"/>
+      <w:r>
+        <w:t>chọn</w:t>
+      </w:r>
+      <w:proofErr w:type="spellEnd"/>
+      <w:r>
+        <w:t xml:space="preserve"> </w:t>
+      </w:r>
+      <w:proofErr w:type="spellStart"/>
+      <w:r>
+        <w:t>vào</w:t>
+      </w:r>
+      <w:proofErr w:type="spellEnd"/>
+      <w:r>
+        <w:t xml:space="preserve"> </w:t>
+      </w:r>
+      <w:proofErr w:type="spellStart"/>
+      <w:r>
+        <w:t>sẽ</w:t>
+      </w:r>
+      <w:proofErr w:type="spellEnd"/>
+      <w:r>
+        <w:t xml:space="preserve"> </w:t>
+      </w:r>
+      <w:proofErr w:type="spellStart"/>
+      <w:r>
+        <w:t>đến</w:t>
+      </w:r>
+      <w:proofErr w:type="spellEnd"/>
+      <w:r>
+        <w:t xml:space="preserve"> </w:t>
+      </w:r>
+      <w:proofErr w:type="spellStart"/>
+      <w:r>
+        <w:t>trang</w:t>
+      </w:r>
+      <w:proofErr w:type="spellEnd"/>
+      <w:r>
+        <w:t xml:space="preserve"> chi </w:t>
+      </w:r>
+      <w:proofErr w:type="spellStart"/>
+      <w:r>
+        <w:t>tiết</w:t>
+      </w:r>
+      <w:proofErr w:type="spellEnd"/>
+      <w:r>
+        <w:t xml:space="preserve"> </w:t>
+      </w:r>
+      <w:proofErr w:type="spellStart"/>
+      <w:r>
+        <w:t>đăng</w:t>
+      </w:r>
+      <w:proofErr w:type="spellEnd"/>
+      <w:r>
+        <w:t xml:space="preserve"> </w:t>
+      </w:r>
+      <w:proofErr w:type="spellStart"/>
+      <w:r>
+        <w:t>bài</w:t>
+      </w:r>
+      <w:proofErr w:type="spellEnd"/>
+      <w:r>
+        <w:t xml:space="preserve"> </w:t>
+      </w:r>
+      <w:proofErr w:type="spellStart"/>
+      <w:r>
+        <w:t>trong</w:t>
+      </w:r>
+      <w:proofErr w:type="spellEnd"/>
+      <w:r>
+        <w:t xml:space="preserve"> </w:t>
+      </w:r>
+      <w:proofErr w:type="spellStart"/>
+      <w:r>
+        <w:t>đó</w:t>
+      </w:r>
+      <w:proofErr w:type="spellEnd"/>
+      <w:r>
+        <w:t xml:space="preserve"> </w:t>
+      </w:r>
+      <w:proofErr w:type="spellStart"/>
+      <w:r>
+        <w:t>có</w:t>
+      </w:r>
+      <w:proofErr w:type="spellEnd"/>
+      <w:r>
+        <w:t xml:space="preserve"> </w:t>
+      </w:r>
+      <w:proofErr w:type="spellStart"/>
+      <w:r>
+        <w:t>đầy</w:t>
+      </w:r>
+      <w:proofErr w:type="spellEnd"/>
+      <w:r>
+        <w:t xml:space="preserve"> </w:t>
+      </w:r>
+      <w:proofErr w:type="spellStart"/>
+      <w:r>
+        <w:t>đủ</w:t>
+      </w:r>
+      <w:proofErr w:type="spellEnd"/>
+      <w:r>
+        <w:t xml:space="preserve"> </w:t>
+      </w:r>
+      <w:proofErr w:type="spellStart"/>
+      <w:r>
+        <w:t>thông</w:t>
+      </w:r>
+      <w:proofErr w:type="spellEnd"/>
+      <w:r>
+        <w:t xml:space="preserve"> tin </w:t>
+      </w:r>
+      <w:proofErr w:type="spellStart"/>
+      <w:r>
+        <w:t>mà</w:t>
+      </w:r>
+      <w:proofErr w:type="spellEnd"/>
+      <w:r>
+        <w:t xml:space="preserve"> </w:t>
+      </w:r>
+      <w:proofErr w:type="spellStart"/>
+      <w:r>
+        <w:t>người</w:t>
+      </w:r>
+      <w:proofErr w:type="spellEnd"/>
+      <w:r>
+        <w:t xml:space="preserve"> </w:t>
+      </w:r>
+      <w:proofErr w:type="spellStart"/>
+      <w:proofErr w:type="gramStart"/>
+      <w:r>
+        <w:t>đăng</w:t>
+      </w:r>
+      <w:proofErr w:type="spellEnd"/>
+      <w:r>
+        <w:t xml:space="preserve">  </w:t>
+      </w:r>
+      <w:proofErr w:type="spellStart"/>
+      <w:r>
+        <w:t>bài</w:t>
+      </w:r>
+      <w:proofErr w:type="spellEnd"/>
+      <w:proofErr w:type="gramEnd"/>
+      <w:r>
+        <w:t xml:space="preserve"> </w:t>
+      </w:r>
+      <w:proofErr w:type="spellStart"/>
+      <w:r>
+        <w:t>muốn</w:t>
+      </w:r>
+      <w:proofErr w:type="spellEnd"/>
+      <w:r>
+        <w:t xml:space="preserve"> </w:t>
+      </w:r>
+      <w:proofErr w:type="spellStart"/>
+      <w:r>
+        <w:t>đăng</w:t>
+      </w:r>
+      <w:proofErr w:type="spellEnd"/>
+      <w:r>
+        <w:t xml:space="preserve">, </w:t>
+      </w:r>
+      <w:proofErr w:type="spellStart"/>
+      <w:r>
+        <w:t>nội</w:t>
+      </w:r>
+      <w:proofErr w:type="spellEnd"/>
+      <w:r>
+        <w:t xml:space="preserve"> dung </w:t>
+      </w:r>
+      <w:proofErr w:type="spellStart"/>
+      <w:r>
+        <w:t>và</w:t>
+      </w:r>
+      <w:proofErr w:type="spellEnd"/>
+      <w:r>
+        <w:t xml:space="preserve"> </w:t>
+      </w:r>
+      <w:proofErr w:type="spellStart"/>
+      <w:r>
+        <w:t>hình</w:t>
+      </w:r>
+      <w:proofErr w:type="spellEnd"/>
+      <w:r>
+        <w:t xml:space="preserve"> </w:t>
+      </w:r>
+      <w:proofErr w:type="spellStart"/>
+      <w:r>
+        <w:t>ảnh</w:t>
+      </w:r>
+      <w:proofErr w:type="spellEnd"/>
+      <w:r>
+        <w:t>.</w:t>
+      </w:r>
+    </w:p>
+    <w:p>
+      <w:pPr>
+        <w:pStyle w:val="BodyText"/>
+        <w:numPr>
+          <w:ilvl w:val="0"/>
+          <w:numId w:val="11"/>
+        </w:numPr>
+      </w:pPr>
+      <w:proofErr w:type="spellStart"/>
+      <w:r>
+        <w:lastRenderedPageBreak/>
+        <w:t>Có</w:t>
+      </w:r>
+      <w:proofErr w:type="spellEnd"/>
+      <w:r>
+        <w:t xml:space="preserve"> </w:t>
+      </w:r>
+      <w:proofErr w:type="spellStart"/>
+      <w:r>
+        <w:t>thể</w:t>
+      </w:r>
+      <w:proofErr w:type="spellEnd"/>
+      <w:r>
+        <w:t xml:space="preserve"> </w:t>
+      </w:r>
+      <w:proofErr w:type="spellStart"/>
+      <w:r>
+        <w:t>chọn</w:t>
+      </w:r>
+      <w:proofErr w:type="spellEnd"/>
+      <w:r>
+        <w:t xml:space="preserve"> </w:t>
+      </w:r>
+      <w:proofErr w:type="spellStart"/>
+      <w:r>
+        <w:t>vào</w:t>
+      </w:r>
+      <w:proofErr w:type="spellEnd"/>
+      <w:r>
+        <w:t xml:space="preserve"> </w:t>
+      </w:r>
+      <w:proofErr w:type="spellStart"/>
+      <w:r>
+        <w:t>đăng</w:t>
+      </w:r>
+      <w:proofErr w:type="spellEnd"/>
+      <w:r>
+        <w:t xml:space="preserve"> </w:t>
+      </w:r>
+      <w:proofErr w:type="spellStart"/>
+      <w:r>
+        <w:t>nhập</w:t>
+      </w:r>
+      <w:proofErr w:type="spellEnd"/>
+      <w:r>
+        <w:t xml:space="preserve"> </w:t>
+      </w:r>
+      <w:proofErr w:type="spellStart"/>
+      <w:r>
+        <w:t>để</w:t>
+      </w:r>
+      <w:proofErr w:type="spellEnd"/>
+      <w:r>
+        <w:t xml:space="preserve"> </w:t>
+      </w:r>
+      <w:proofErr w:type="spellStart"/>
+      <w:r>
+        <w:t>kiểm</w:t>
+      </w:r>
+      <w:proofErr w:type="spellEnd"/>
+      <w:r>
+        <w:t xml:space="preserve"> </w:t>
+      </w:r>
+      <w:proofErr w:type="spellStart"/>
+      <w:r>
+        <w:t>tra</w:t>
+      </w:r>
+      <w:proofErr w:type="spellEnd"/>
+      <w:r>
+        <w:t xml:space="preserve"> </w:t>
+      </w:r>
+      <w:proofErr w:type="spellStart"/>
+      <w:r>
+        <w:t>bài</w:t>
+      </w:r>
+      <w:proofErr w:type="spellEnd"/>
+      <w:r>
+        <w:t xml:space="preserve"> </w:t>
+      </w:r>
+      <w:proofErr w:type="spellStart"/>
+      <w:r>
+        <w:t>viết</w:t>
+      </w:r>
+      <w:proofErr w:type="spellEnd"/>
+      <w:r>
+        <w:t xml:space="preserve"> </w:t>
+      </w:r>
+      <w:proofErr w:type="spellStart"/>
+      <w:r>
+        <w:t>của</w:t>
+      </w:r>
+      <w:proofErr w:type="spellEnd"/>
+      <w:r>
+        <w:t xml:space="preserve"> </w:t>
+      </w:r>
+      <w:proofErr w:type="spellStart"/>
+      <w:r>
+        <w:t>từng</w:t>
+      </w:r>
+      <w:proofErr w:type="spellEnd"/>
+      <w:r>
+        <w:t xml:space="preserve"> </w:t>
+      </w:r>
+      <w:proofErr w:type="spellStart"/>
+      <w:r>
+        <w:t>tài</w:t>
+      </w:r>
+      <w:proofErr w:type="spellEnd"/>
+      <w:r>
+        <w:t xml:space="preserve"> </w:t>
+      </w:r>
+      <w:proofErr w:type="spellStart"/>
+      <w:r>
+        <w:t>khoản</w:t>
+      </w:r>
+      <w:proofErr w:type="spellEnd"/>
+      <w:r>
+        <w:t>.</w:t>
+      </w:r>
+    </w:p>
+    <w:p>
+      <w:pPr>
+        <w:pStyle w:val="BodyText"/>
+        <w:numPr>
+          <w:ilvl w:val="0"/>
+          <w:numId w:val="11"/>
+        </w:numPr>
+      </w:pPr>
+      <w:proofErr w:type="spellStart"/>
+      <w:r>
+        <w:t>Đăng</w:t>
+      </w:r>
+      <w:proofErr w:type="spellEnd"/>
+      <w:r>
+        <w:t xml:space="preserve"> </w:t>
+      </w:r>
+      <w:proofErr w:type="spellStart"/>
+      <w:r>
+        <w:t>ký</w:t>
+      </w:r>
+      <w:proofErr w:type="spellEnd"/>
+      <w:r>
+        <w:t xml:space="preserve"> </w:t>
+      </w:r>
+      <w:proofErr w:type="spellStart"/>
+      <w:r>
+        <w:t>tài</w:t>
+      </w:r>
+      <w:proofErr w:type="spellEnd"/>
+      <w:r>
+        <w:t xml:space="preserve"> </w:t>
+      </w:r>
+      <w:proofErr w:type="spellStart"/>
+      <w:r>
+        <w:t>khoản</w:t>
+      </w:r>
+      <w:proofErr w:type="spellEnd"/>
+      <w:r>
+        <w:t xml:space="preserve"> </w:t>
+      </w:r>
+      <w:proofErr w:type="spellStart"/>
+      <w:r>
+        <w:t>mới</w:t>
+      </w:r>
+      <w:proofErr w:type="spellEnd"/>
+      <w:r>
+        <w:t xml:space="preserve"> </w:t>
+      </w:r>
+      <w:proofErr w:type="spellStart"/>
+      <w:r>
+        <w:t>cho</w:t>
+      </w:r>
+      <w:proofErr w:type="spellEnd"/>
+      <w:r>
+        <w:t xml:space="preserve"> </w:t>
+      </w:r>
+      <w:proofErr w:type="spellStart"/>
+      <w:r>
+        <w:t>người</w:t>
+      </w:r>
+      <w:proofErr w:type="spellEnd"/>
+      <w:r>
+        <w:t xml:space="preserve"> </w:t>
+      </w:r>
+      <w:proofErr w:type="spellStart"/>
+      <w:r>
+        <w:t>mới</w:t>
+      </w:r>
+      <w:proofErr w:type="spellEnd"/>
+      <w:r>
+        <w:t xml:space="preserve"> </w:t>
+      </w:r>
+      <w:proofErr w:type="spellStart"/>
+      <w:r>
+        <w:t>tham</w:t>
+      </w:r>
+      <w:proofErr w:type="spellEnd"/>
+      <w:r>
+        <w:t xml:space="preserve"> </w:t>
+      </w:r>
+      <w:proofErr w:type="spellStart"/>
+      <w:r>
+        <w:t>gia</w:t>
+      </w:r>
+      <w:proofErr w:type="spellEnd"/>
+      <w:r>
+        <w:t>.</w:t>
+      </w:r>
+    </w:p>
+    <w:p>
+      <w:pPr>
+        <w:pStyle w:val="Heading3"/>
+        <w:numPr>
+          <w:ilvl w:val="2"/>
+          <w:numId w:val="10"/>
+        </w:numPr>
+      </w:pPr>
+      <w:r>
+        <w:rPr>
+          <w:noProof/>
+        </w:rPr>
+        <w:drawing>
+          <wp:anchor distT="0" distB="0" distL="114300" distR="114300" simplePos="0" relativeHeight="251658240" behindDoc="0" locked="0" layoutInCell="1" allowOverlap="1" wp14:anchorId="6CD887DF" wp14:editId="4234140E">
+            <wp:simplePos x="0" y="0"/>
+            <wp:positionH relativeFrom="column">
+              <wp:posOffset>-204445</wp:posOffset>
+            </wp:positionH>
+            <wp:positionV relativeFrom="paragraph">
+              <wp:posOffset>756717</wp:posOffset>
+            </wp:positionV>
+            <wp:extent cx="6352616" cy="4498165"/>
+            <wp:effectExtent l="0" t="0" r="0" b="0"/>
+            <wp:wrapTopAndBottom/>
+            <wp:docPr id="13" name="Picture 13"/>
+            <wp:cNvGraphicFramePr>
+              <a:graphicFrameLocks xmlns:a="http://schemas.openxmlformats.org/drawingml/2006/main" noChangeAspect="1"/>
+            </wp:cNvGraphicFramePr>
+            <a:graphic xmlns:a="http://schemas.openxmlformats.org/drawingml/2006/main">
+              <a:graphicData uri="http://schemas.openxmlformats.org/drawingml/2006/picture">
+                <pic:pic xmlns:pic="http://schemas.openxmlformats.org/drawingml/2006/picture">
+                  <pic:nvPicPr>
+                    <pic:cNvPr id="1" name=""/>
+                    <pic:cNvPicPr/>
+                  </pic:nvPicPr>
+                  <pic:blipFill>
+                    <a:blip r:embed="rId13">
+                      <a:extLst>
+                        <a:ext uri="{28A0092B-C50C-407E-A947-70E740481C1C}">
+                          <a14:useLocalDpi xmlns:a14="http://schemas.microsoft.com/office/drawing/2010/main" val="0"/>
+                        </a:ext>
+                      </a:extLst>
+                    </a:blip>
+                    <a:stretch>
+                      <a:fillRect/>
+                    </a:stretch>
+                  </pic:blipFill>
+                  <pic:spPr>
+                    <a:xfrm>
+                      <a:off x="0" y="0"/>
+                      <a:ext cx="6352616" cy="4498165"/>
+                    </a:xfrm>
+                    <a:prstGeom prst="rect">
+                      <a:avLst/>
+                    </a:prstGeom>
+                  </pic:spPr>
+                </pic:pic>
+              </a:graphicData>
+            </a:graphic>
+            <wp14:sizeRelH relativeFrom="margin">
+              <wp14:pctWidth>0</wp14:pctWidth>
+            </wp14:sizeRelH>
+            <wp14:sizeRelV relativeFrom="margin">
+              <wp14:pctHeight>0</wp14:pctHeight>
+            </wp14:sizeRelV>
+          </wp:anchor>
+        </w:drawing>
+      </w:r>
+      <w:proofErr w:type="spellStart"/>
+      <w:r>
+        <w:rPr>
+          <w:b/>
+          <w:bCs/>
+        </w:rPr>
+        <w:t>Mô</w:t>
+      </w:r>
+      <w:proofErr w:type="spellEnd"/>
+      <w:r>
+        <w:rPr>
+          <w:b/>
+          <w:bCs/>
+        </w:rPr>
+        <w:t xml:space="preserve"> </w:t>
+      </w:r>
+      <w:proofErr w:type="spellStart"/>
+      <w:r>
+        <w:rPr>
+          <w:b/>
+          <w:bCs/>
+        </w:rPr>
+        <w:t>tả</w:t>
+      </w:r>
+      <w:proofErr w:type="spellEnd"/>
+      <w:r>
+        <w:rPr>
+          <w:b/>
+          <w:bCs/>
+        </w:rPr>
+        <w:t xml:space="preserve"> </w:t>
+      </w:r>
+      <w:proofErr w:type="spellStart"/>
+      <w:r>
+        <w:rPr>
+          <w:b/>
+          <w:bCs/>
+        </w:rPr>
+        <w:t>chức</w:t>
+      </w:r>
+      <w:proofErr w:type="spellEnd"/>
+      <w:r>
+        <w:rPr>
+          <w:b/>
+          <w:bCs/>
+        </w:rPr>
+        <w:t xml:space="preserve"> </w:t>
+      </w:r>
+      <w:proofErr w:type="spellStart"/>
+      <w:r>
+        <w:rPr>
+          <w:b/>
+          <w:bCs/>
+        </w:rPr>
+        <w:t>năng</w:t>
+      </w:r>
+      <w:proofErr w:type="spellEnd"/>
+      <w:r>
+        <w:rPr>
+          <w:b/>
+          <w:bCs/>
+        </w:rPr>
+        <w:t xml:space="preserve"> </w:t>
+      </w:r>
+      <w:proofErr w:type="spellStart"/>
+      <w:r>
+        <w:rPr>
+          <w:b/>
+          <w:bCs/>
+        </w:rPr>
+        <w:t>của</w:t>
+      </w:r>
+      <w:proofErr w:type="spellEnd"/>
+      <w:r>
+        <w:rPr>
+          <w:b/>
+          <w:bCs/>
+        </w:rPr>
+        <w:t xml:space="preserve"> </w:t>
+      </w:r>
+      <w:proofErr w:type="spellStart"/>
+      <w:r>
+        <w:rPr>
+          <w:b/>
+          <w:bCs/>
+        </w:rPr>
+        <w:t>Đăng</w:t>
+      </w:r>
+      <w:proofErr w:type="spellEnd"/>
+      <w:r>
+        <w:rPr>
+          <w:b/>
+          <w:bCs/>
+        </w:rPr>
+        <w:t xml:space="preserve"> </w:t>
+      </w:r>
+      <w:proofErr w:type="spellStart"/>
+      <w:r>
+        <w:rPr>
+          <w:b/>
+          <w:bCs/>
+        </w:rPr>
+        <w:t>Bài</w:t>
+      </w:r>
+      <w:proofErr w:type="spellEnd"/>
+      <w:r>
+        <w:t xml:space="preserve"> </w:t>
+      </w:r>
+    </w:p>
+    <w:p>
+      <w:pPr>
+        <w:pStyle w:val="BodyText"/>
+      </w:pPr>
+    </w:p>
+    <w:p>
+      <w:pPr>
+        <w:pStyle w:val="BodyText"/>
+        <w:numPr>
+          <w:ilvl w:val="0"/>
+          <w:numId w:val="11"/>
+        </w:numPr>
+      </w:pPr>
+      <w:proofErr w:type="spellStart"/>
+      <w:r>
+        <w:t>Cần</w:t>
+      </w:r>
+      <w:proofErr w:type="spellEnd"/>
+      <w:r>
+        <w:t xml:space="preserve"> </w:t>
+      </w:r>
+      <w:proofErr w:type="spellStart"/>
+      <w:r>
+        <w:t>đăng</w:t>
+      </w:r>
+      <w:proofErr w:type="spellEnd"/>
+      <w:r>
+        <w:t xml:space="preserve"> </w:t>
+      </w:r>
+      <w:proofErr w:type="spellStart"/>
+      <w:r>
+        <w:t>nhập</w:t>
+      </w:r>
+      <w:proofErr w:type="spellEnd"/>
+      <w:r>
+        <w:t xml:space="preserve"> </w:t>
+      </w:r>
+      <w:proofErr w:type="spellStart"/>
+      <w:r>
+        <w:t>tài</w:t>
+      </w:r>
+      <w:proofErr w:type="spellEnd"/>
+      <w:r>
+        <w:t xml:space="preserve"> </w:t>
+      </w:r>
+      <w:proofErr w:type="spellStart"/>
+      <w:r>
+        <w:t>khoản</w:t>
+      </w:r>
+      <w:proofErr w:type="spellEnd"/>
+      <w:r>
+        <w:t xml:space="preserve"> </w:t>
+      </w:r>
+      <w:proofErr w:type="spellStart"/>
+      <w:r>
+        <w:t>mới</w:t>
+      </w:r>
+      <w:proofErr w:type="spellEnd"/>
+      <w:r>
+        <w:t xml:space="preserve"> </w:t>
+      </w:r>
+      <w:proofErr w:type="spellStart"/>
+      <w:r>
+        <w:t>được</w:t>
+      </w:r>
+      <w:proofErr w:type="spellEnd"/>
+      <w:r>
+        <w:t xml:space="preserve"> </w:t>
+      </w:r>
+      <w:proofErr w:type="spellStart"/>
+      <w:r>
+        <w:t>đăng</w:t>
+      </w:r>
+      <w:proofErr w:type="spellEnd"/>
+      <w:r>
+        <w:t xml:space="preserve"> </w:t>
+      </w:r>
+      <w:proofErr w:type="spellStart"/>
+      <w:r>
+        <w:t>bài</w:t>
+      </w:r>
+      <w:proofErr w:type="spellEnd"/>
+    </w:p>
+    <w:p>
+      <w:pPr>
+        <w:pStyle w:val="BodyText"/>
+        <w:numPr>
+          <w:ilvl w:val="0"/>
+          <w:numId w:val="11"/>
+        </w:numPr>
+      </w:pPr>
+      <w:proofErr w:type="spellStart"/>
+      <w:r>
+        <w:t>Thông</w:t>
+      </w:r>
+      <w:proofErr w:type="spellEnd"/>
+      <w:r>
+        <w:t xml:space="preserve"> tin chi </w:t>
+      </w:r>
+      <w:proofErr w:type="spellStart"/>
+      <w:r>
+        <w:t>tiết</w:t>
+      </w:r>
+      <w:proofErr w:type="spellEnd"/>
+      <w:r>
+        <w:t xml:space="preserve"> </w:t>
+      </w:r>
+      <w:proofErr w:type="spellStart"/>
+      <w:r>
+        <w:t>của</w:t>
+      </w:r>
+      <w:proofErr w:type="spellEnd"/>
+      <w:r>
+        <w:t xml:space="preserve"> </w:t>
+      </w:r>
+      <w:proofErr w:type="spellStart"/>
+      <w:r>
+        <w:t>bài</w:t>
+      </w:r>
+      <w:proofErr w:type="spellEnd"/>
+      <w:r>
+        <w:t xml:space="preserve"> </w:t>
+      </w:r>
+      <w:proofErr w:type="spellStart"/>
+      <w:r>
+        <w:t>đăng</w:t>
+      </w:r>
+      <w:proofErr w:type="spellEnd"/>
+    </w:p>
+    <w:p>
+      <w:pPr>
+        <w:pStyle w:val="BodyText"/>
+        <w:numPr>
+          <w:ilvl w:val="0"/>
+          <w:numId w:val="11"/>
+        </w:numPr>
+      </w:pPr>
+      <w:proofErr w:type="spellStart"/>
+      <w:r>
+        <w:t>Cập</w:t>
+      </w:r>
+      <w:proofErr w:type="spellEnd"/>
+      <w:r>
+        <w:t xml:space="preserve"> </w:t>
+      </w:r>
+      <w:proofErr w:type="spellStart"/>
+      <w:r>
+        <w:t>nhật</w:t>
+      </w:r>
+      <w:proofErr w:type="spellEnd"/>
+      <w:r>
+        <w:t xml:space="preserve"> </w:t>
+      </w:r>
+      <w:proofErr w:type="spellStart"/>
+      <w:r>
+        <w:t>thông</w:t>
+      </w:r>
+      <w:proofErr w:type="spellEnd"/>
+      <w:r>
+        <w:t xml:space="preserve"> tin </w:t>
+      </w:r>
+      <w:proofErr w:type="spellStart"/>
+      <w:r>
+        <w:t>bài</w:t>
+      </w:r>
+      <w:proofErr w:type="spellEnd"/>
+      <w:r>
+        <w:t xml:space="preserve"> </w:t>
+      </w:r>
+      <w:proofErr w:type="spellStart"/>
+      <w:r>
+        <w:t>đăng</w:t>
+      </w:r>
+      <w:proofErr w:type="spellEnd"/>
+      <w:r>
+        <w:t xml:space="preserve"> bao </w:t>
+      </w:r>
+      <w:proofErr w:type="spellStart"/>
+      <w:r>
+        <w:t>gồm</w:t>
+      </w:r>
+      <w:proofErr w:type="spellEnd"/>
+      <w:r>
+        <w:t xml:space="preserve"> </w:t>
+      </w:r>
+      <w:proofErr w:type="spellStart"/>
+      <w:r>
+        <w:t>nội</w:t>
+      </w:r>
+      <w:proofErr w:type="spellEnd"/>
+      <w:r>
+        <w:t xml:space="preserve"> dung, </w:t>
+      </w:r>
+      <w:proofErr w:type="spellStart"/>
+      <w:r>
+        <w:t>hình</w:t>
+      </w:r>
+      <w:proofErr w:type="spellEnd"/>
+      <w:r>
+        <w:t xml:space="preserve"> </w:t>
+      </w:r>
+      <w:proofErr w:type="spellStart"/>
+      <w:proofErr w:type="gramStart"/>
+      <w:r>
+        <w:t>ảnh</w:t>
+      </w:r>
+      <w:proofErr w:type="spellEnd"/>
+      <w:r>
+        <w:t xml:space="preserve"> ,</w:t>
+      </w:r>
+      <w:proofErr w:type="gramEnd"/>
+      <w:r>
+        <w:t xml:space="preserve"> chi </w:t>
+      </w:r>
+      <w:proofErr w:type="spellStart"/>
+      <w:r>
+        <w:t>tiết</w:t>
+      </w:r>
+      <w:proofErr w:type="spellEnd"/>
+      <w:r>
+        <w:t xml:space="preserve"> </w:t>
+      </w:r>
+      <w:proofErr w:type="spellStart"/>
+      <w:r>
+        <w:t>từng</w:t>
+      </w:r>
+      <w:proofErr w:type="spellEnd"/>
+      <w:r>
+        <w:t xml:space="preserve"> </w:t>
+      </w:r>
+      <w:proofErr w:type="spellStart"/>
+      <w:r>
+        <w:t>bài</w:t>
+      </w:r>
+      <w:proofErr w:type="spellEnd"/>
+      <w:r>
+        <w:t xml:space="preserve"> </w:t>
+      </w:r>
+      <w:proofErr w:type="spellStart"/>
+      <w:r>
+        <w:t>thông</w:t>
+      </w:r>
+      <w:proofErr w:type="spellEnd"/>
+      <w:r>
+        <w:t xml:space="preserve"> qua </w:t>
+      </w:r>
+      <w:proofErr w:type="spellStart"/>
+      <w:r>
+        <w:t>trang</w:t>
+      </w:r>
+      <w:proofErr w:type="spellEnd"/>
+      <w:r>
+        <w:t xml:space="preserve"> </w:t>
+      </w:r>
+      <w:proofErr w:type="spellStart"/>
+      <w:r>
+        <w:t>đăng</w:t>
+      </w:r>
+      <w:proofErr w:type="spellEnd"/>
+      <w:r>
+        <w:t xml:space="preserve"> tin.</w:t>
+      </w:r>
+    </w:p>
+    <w:p>
+      <w:pPr>
+        <w:pStyle w:val="Heading1"/>
+        <w:jc w:val="left"/>
+      </w:pPr>
+      <w:bookmarkStart w:id="2" w:name="_Toc19719960"/>
+      <w:bookmarkEnd w:id="2"/>
+      <w:proofErr w:type="spellStart"/>
+      <w:r>
+        <w:lastRenderedPageBreak/>
+        <w:t>Chương</w:t>
+      </w:r>
+      <w:proofErr w:type="spellEnd"/>
+      <w:r>
+        <w:t xml:space="preserve"> 4:</w:t>
+      </w:r>
+      <w:r>
+        <w:tab/>
+      </w:r>
+      <w:proofErr w:type="spellStart"/>
+      <w:r>
+        <w:t>Giải</w:t>
+      </w:r>
+      <w:proofErr w:type="spellEnd"/>
+      <w:r>
+        <w:t xml:space="preserve"> </w:t>
+      </w:r>
+      <w:proofErr w:type="spellStart"/>
+      <w:r>
+        <w:t>pháp</w:t>
+      </w:r>
+      <w:proofErr w:type="spellEnd"/>
+      <w:r>
+        <w:t xml:space="preserve"> </w:t>
+      </w:r>
+      <w:proofErr w:type="spellStart"/>
+      <w:r>
+        <w:t>đề</w:t>
+      </w:r>
+      <w:proofErr w:type="spellEnd"/>
+      <w:r>
+        <w:t xml:space="preserve"> </w:t>
+      </w:r>
+      <w:proofErr w:type="spellStart"/>
+      <w:r>
+        <w:t>xuất</w:t>
+      </w:r>
+      <w:proofErr w:type="spellEnd"/>
+    </w:p>
+    <w:p>
+      <w:pPr>
+        <w:pStyle w:val="Heading2"/>
+        <w:numPr>
+          <w:ilvl w:val="1"/>
+          <w:numId w:val="12"/>
+        </w:numPr>
+      </w:pPr>
+      <w:bookmarkStart w:id="3" w:name="_Toc19719961"/>
+      <w:bookmarkEnd w:id="3"/>
+      <w:r>
+        <w:rPr>
+          <w:noProof/>
+        </w:rPr>
+        <w:drawing>
+          <wp:anchor distT="0" distB="0" distL="114300" distR="114300" simplePos="0" relativeHeight="251662336" behindDoc="0" locked="0" layoutInCell="1" allowOverlap="1" wp14:anchorId="3AE3C61A" wp14:editId="62F23B6B">
+            <wp:simplePos x="0" y="0"/>
+            <wp:positionH relativeFrom="column">
+              <wp:posOffset>-2210</wp:posOffset>
+            </wp:positionH>
+            <wp:positionV relativeFrom="paragraph">
+              <wp:posOffset>635356</wp:posOffset>
+            </wp:positionV>
+            <wp:extent cx="5760085" cy="4493895"/>
+            <wp:effectExtent l="0" t="0" r="0" b="1905"/>
+            <wp:wrapTopAndBottom/>
+            <wp:docPr id="3" name="Picture 3"/>
+            <wp:cNvGraphicFramePr>
+              <a:graphicFrameLocks xmlns:a="http://schemas.openxmlformats.org/drawingml/2006/main" noChangeAspect="1"/>
+            </wp:cNvGraphicFramePr>
+            <a:graphic xmlns:a="http://schemas.openxmlformats.org/drawingml/2006/main">
+              <a:graphicData uri="http://schemas.openxmlformats.org/drawingml/2006/picture">
+                <pic:pic xmlns:pic="http://schemas.openxmlformats.org/drawingml/2006/picture">
+                  <pic:nvPicPr>
+                    <pic:cNvPr id="0" name="Picture 11"/>
+                    <pic:cNvPicPr>
+                      <a:picLocks noChangeAspect="1" noChangeArrowheads="1"/>
+                    </pic:cNvPicPr>
+                  </pic:nvPicPr>
+                  <pic:blipFill>
+                    <a:blip r:embed="rId14">
+                      <a:extLst>
+                        <a:ext uri="{28A0092B-C50C-407E-A947-70E740481C1C}">
+                          <a14:useLocalDpi xmlns:a14="http://schemas.microsoft.com/office/drawing/2010/main" val="0"/>
+                        </a:ext>
+                      </a:extLst>
+                    </a:blip>
+                    <a:srcRect/>
+                    <a:stretch>
+                      <a:fillRect/>
+                    </a:stretch>
+                  </pic:blipFill>
+                  <pic:spPr bwMode="auto">
+                    <a:xfrm>
+                      <a:off x="0" y="0"/>
+                      <a:ext cx="5760085" cy="4493895"/>
+                    </a:xfrm>
+                    <a:prstGeom prst="rect">
+                      <a:avLst/>
+                    </a:prstGeom>
+                    <a:noFill/>
+                    <a:ln>
+                      <a:noFill/>
+                    </a:ln>
+                  </pic:spPr>
+                </pic:pic>
+              </a:graphicData>
+            </a:graphic>
+          </wp:anchor>
+        </w:drawing>
+      </w:r>
+      <w:proofErr w:type="spellStart"/>
+      <w:r>
+        <w:t>Kiến</w:t>
+      </w:r>
+      <w:proofErr w:type="spellEnd"/>
+      <w:r>
+        <w:t xml:space="preserve"> </w:t>
+      </w:r>
+      <w:proofErr w:type="spellStart"/>
+      <w:r>
+        <w:t>trúc</w:t>
+      </w:r>
+      <w:proofErr w:type="spellEnd"/>
+      <w:r>
+        <w:t xml:space="preserve"> </w:t>
+      </w:r>
+      <w:proofErr w:type="spellStart"/>
+      <w:r>
+        <w:t>tổng</w:t>
+      </w:r>
+      <w:proofErr w:type="spellEnd"/>
+      <w:r>
+        <w:t xml:space="preserve"> </w:t>
+      </w:r>
+      <w:proofErr w:type="spellStart"/>
+      <w:r>
+        <w:t>thể</w:t>
+      </w:r>
+      <w:proofErr w:type="spellEnd"/>
+    </w:p>
+    <w:p>
+      <w:pPr>
+        <w:pStyle w:val="BodyText"/>
+        <w:keepNext/>
+      </w:pPr>
+      <w:r>
+        <w:t xml:space="preserve"> </w:t>
+      </w:r>
+    </w:p>
+    <w:p>
+      <w:pPr>
+        <w:pStyle w:val="Caption"/>
+        <w:ind w:left="3360" w:firstLine="420"/>
+      </w:pPr>
+      <w:bookmarkStart w:id="4" w:name="_Toc401217057"/>
+      <w:bookmarkEnd w:id="4"/>
+      <w:proofErr w:type="spellStart"/>
+      <w:r>
+        <w:t>Hình</w:t>
+      </w:r>
+      <w:proofErr w:type="spellEnd"/>
+      <w:r>
+        <w:t xml:space="preserve"> 4</w:t>
+      </w:r>
+      <w:r>
+        <w:noBreakHyphen/>
+        <w:t xml:space="preserve">1. </w:t>
+      </w:r>
+    </w:p>
+    <w:p>
+      <w:pPr>
+        <w:pStyle w:val="ListBullet"/>
+        <w:numPr>
+          <w:ilvl w:val="0"/>
+          <w:numId w:val="6"/>
+        </w:numPr>
+        <w:ind w:left="567" w:firstLine="0"/>
+      </w:pPr>
+      <w:proofErr w:type="spellStart"/>
+      <w:r>
+        <w:t>các</w:t>
+      </w:r>
+      <w:proofErr w:type="spellEnd"/>
+      <w:r>
+        <w:t xml:space="preserve"> </w:t>
+      </w:r>
+      <w:proofErr w:type="spellStart"/>
+      <w:r>
+        <w:t>đối</w:t>
+      </w:r>
+      <w:proofErr w:type="spellEnd"/>
+      <w:r>
+        <w:t xml:space="preserve"> </w:t>
+      </w:r>
+      <w:proofErr w:type="spellStart"/>
+      <w:r>
+        <w:t>tượng</w:t>
+      </w:r>
+      <w:proofErr w:type="spellEnd"/>
+      <w:r>
+        <w:t xml:space="preserve"> </w:t>
+      </w:r>
+      <w:proofErr w:type="spellStart"/>
+      <w:r>
+        <w:t>tham</w:t>
+      </w:r>
+      <w:proofErr w:type="spellEnd"/>
+      <w:r>
+        <w:t xml:space="preserve"> </w:t>
+      </w:r>
+      <w:proofErr w:type="spellStart"/>
+      <w:r>
+        <w:t>gia</w:t>
+      </w:r>
+      <w:proofErr w:type="spellEnd"/>
+      <w:r>
+        <w:t xml:space="preserve"> </w:t>
+      </w:r>
+      <w:proofErr w:type="spellStart"/>
+      <w:r>
+        <w:t>khai</w:t>
+      </w:r>
+      <w:proofErr w:type="spellEnd"/>
+      <w:r>
+        <w:t xml:space="preserve"> </w:t>
+      </w:r>
+      <w:proofErr w:type="spellStart"/>
+      <w:r>
+        <w:t>thác</w:t>
+      </w:r>
+      <w:proofErr w:type="spellEnd"/>
+    </w:p>
+    <w:p>
+      <w:pPr>
+        <w:pStyle w:val="ListBullet"/>
+        <w:numPr>
+          <w:ilvl w:val="0"/>
+          <w:numId w:val="6"/>
+        </w:numPr>
+        <w:ind w:left="567" w:firstLine="0"/>
+      </w:pPr>
+      <w:proofErr w:type="spellStart"/>
+      <w:r>
+        <w:t>các</w:t>
+      </w:r>
+      <w:proofErr w:type="spellEnd"/>
+      <w:r>
+        <w:t xml:space="preserve"> CSDL</w:t>
+      </w:r>
+    </w:p>
+    <w:p>
+      <w:pPr>
+        <w:pStyle w:val="ListBullet"/>
+      </w:pPr>
+    </w:p>
+    <w:p>
+      <w:pPr>
+        <w:pStyle w:val="ListBullet"/>
+      </w:pPr>
+    </w:p>
+    <w:p>
+      <w:pPr>
+        <w:pStyle w:val="ListBullet"/>
+      </w:pPr>
+    </w:p>
+    <w:p>
+      <w:pPr>
+        <w:pStyle w:val="ListBullet"/>
+      </w:pPr>
+      <w:r>
+        <w:t>-</w:t>
+      </w:r>
+      <w:proofErr w:type="spellStart"/>
+      <w:r>
+        <w:t>Những</w:t>
+      </w:r>
+      <w:proofErr w:type="spellEnd"/>
+      <w:r>
+        <w:t xml:space="preserve"> </w:t>
+      </w:r>
+      <w:proofErr w:type="spellStart"/>
+      <w:r>
+        <w:t>người</w:t>
+      </w:r>
+      <w:proofErr w:type="spellEnd"/>
+      <w:r>
+        <w:t xml:space="preserve"> </w:t>
+      </w:r>
+      <w:proofErr w:type="spellStart"/>
+      <w:r>
+        <w:t>Hoặc</w:t>
+      </w:r>
+      <w:proofErr w:type="spellEnd"/>
+      <w:r>
+        <w:t xml:space="preserve"> </w:t>
+      </w:r>
+      <w:proofErr w:type="spellStart"/>
+      <w:r>
+        <w:t>những</w:t>
+      </w:r>
+      <w:proofErr w:type="spellEnd"/>
+      <w:r>
+        <w:t xml:space="preserve"> </w:t>
+      </w:r>
+      <w:proofErr w:type="spellStart"/>
+      <w:r>
+        <w:t>tổ</w:t>
+      </w:r>
+      <w:proofErr w:type="spellEnd"/>
+      <w:r>
+        <w:t xml:space="preserve"> </w:t>
+      </w:r>
+      <w:proofErr w:type="spellStart"/>
+      <w:r>
+        <w:t>chức</w:t>
+      </w:r>
+      <w:proofErr w:type="spellEnd"/>
+      <w:r>
+        <w:t xml:space="preserve"> </w:t>
+      </w:r>
+      <w:proofErr w:type="spellStart"/>
+      <w:r>
+        <w:t>nào</w:t>
+      </w:r>
+      <w:proofErr w:type="spellEnd"/>
+      <w:r>
+        <w:t xml:space="preserve"> </w:t>
+      </w:r>
+      <w:proofErr w:type="spellStart"/>
+      <w:r>
+        <w:t>sử</w:t>
+      </w:r>
+      <w:proofErr w:type="spellEnd"/>
+      <w:r>
+        <w:t xml:space="preserve"> dung </w:t>
+      </w:r>
+      <w:proofErr w:type="spellStart"/>
+      <w:r>
+        <w:t>hệ</w:t>
+      </w:r>
+      <w:proofErr w:type="spellEnd"/>
+      <w:r>
+        <w:t xml:space="preserve"> </w:t>
+      </w:r>
+      <w:proofErr w:type="spellStart"/>
+      <w:r>
+        <w:t>thống</w:t>
+      </w:r>
+      <w:proofErr w:type="spellEnd"/>
+      <w:r>
+        <w:t xml:space="preserve"> </w:t>
+      </w:r>
+      <w:proofErr w:type="spellStart"/>
+      <w:r>
+        <w:t>của</w:t>
+      </w:r>
+      <w:proofErr w:type="spellEnd"/>
+      <w:r>
+        <w:t xml:space="preserve"> </w:t>
+      </w:r>
+      <w:proofErr w:type="spellStart"/>
+      <w:r>
+        <w:t>mình</w:t>
+      </w:r>
+      <w:proofErr w:type="spellEnd"/>
+    </w:p>
+    <w:p>
+      <w:pPr>
+        <w:pStyle w:val="ListBullet"/>
+        <w:ind w:firstLine="273"/>
+      </w:pPr>
+      <w:r>
+        <w:t>+</w:t>
+      </w:r>
+      <w:r>
+        <w:tab/>
+      </w:r>
+      <w:proofErr w:type="spellStart"/>
+      <w:r>
+        <w:t>Nhưng</w:t>
+      </w:r>
+      <w:proofErr w:type="spellEnd"/>
+      <w:r>
+        <w:t xml:space="preserve"> </w:t>
+      </w:r>
+      <w:proofErr w:type="spellStart"/>
+      <w:r>
+        <w:t>người</w:t>
+      </w:r>
+      <w:proofErr w:type="spellEnd"/>
+      <w:r>
+        <w:t xml:space="preserve"> </w:t>
+      </w:r>
+      <w:proofErr w:type="spellStart"/>
+      <w:r>
+        <w:t>có</w:t>
+      </w:r>
+      <w:proofErr w:type="spellEnd"/>
+      <w:r>
+        <w:t xml:space="preserve"> </w:t>
+      </w:r>
+      <w:proofErr w:type="spellStart"/>
+      <w:r>
+        <w:t>nhu</w:t>
+      </w:r>
+      <w:proofErr w:type="spellEnd"/>
+      <w:r>
+        <w:t xml:space="preserve"> </w:t>
+      </w:r>
+      <w:proofErr w:type="spellStart"/>
+      <w:r>
+        <w:t>cầu</w:t>
+      </w:r>
+      <w:proofErr w:type="spellEnd"/>
+      <w:r>
+        <w:t xml:space="preserve"> </w:t>
+      </w:r>
+      <w:proofErr w:type="spellStart"/>
+      <w:r>
+        <w:t>tìm</w:t>
+      </w:r>
+      <w:proofErr w:type="spellEnd"/>
+      <w:r>
+        <w:t xml:space="preserve"> </w:t>
+      </w:r>
+      <w:proofErr w:type="spellStart"/>
+      <w:r>
+        <w:t>trọ</w:t>
+      </w:r>
+      <w:proofErr w:type="spellEnd"/>
+      <w:r>
+        <w:t>.</w:t>
+      </w:r>
+    </w:p>
+    <w:p>
+      <w:pPr>
+        <w:pStyle w:val="ListBullet"/>
+        <w:ind w:firstLine="273"/>
+      </w:pPr>
+      <w:r>
+        <w:t>+</w:t>
+      </w:r>
+      <w:r>
+        <w:tab/>
+      </w:r>
+      <w:proofErr w:type="spellStart"/>
+      <w:r>
+        <w:t>Chủ</w:t>
+      </w:r>
+      <w:proofErr w:type="spellEnd"/>
+      <w:r>
+        <w:t xml:space="preserve"> </w:t>
+      </w:r>
+      <w:proofErr w:type="spellStart"/>
+      <w:r>
+        <w:t>trọ</w:t>
+      </w:r>
+      <w:proofErr w:type="spellEnd"/>
+      <w:r>
+        <w:t xml:space="preserve"> </w:t>
+      </w:r>
+      <w:proofErr w:type="spellStart"/>
+      <w:r>
+        <w:t>có</w:t>
+      </w:r>
+      <w:proofErr w:type="spellEnd"/>
+      <w:r>
+        <w:t xml:space="preserve"> </w:t>
+      </w:r>
+      <w:proofErr w:type="spellStart"/>
+      <w:r>
+        <w:t>phòng</w:t>
+      </w:r>
+      <w:proofErr w:type="spellEnd"/>
+      <w:r>
+        <w:t xml:space="preserve"> </w:t>
+      </w:r>
+      <w:proofErr w:type="spellStart"/>
+      <w:r>
+        <w:t>trống</w:t>
+      </w:r>
+      <w:proofErr w:type="spellEnd"/>
+      <w:r>
+        <w:t xml:space="preserve"> </w:t>
+      </w:r>
+      <w:proofErr w:type="spellStart"/>
+      <w:r>
+        <w:t>cần</w:t>
+      </w:r>
+      <w:proofErr w:type="spellEnd"/>
+      <w:r>
+        <w:t xml:space="preserve"> </w:t>
+      </w:r>
+      <w:proofErr w:type="spellStart"/>
+      <w:r>
+        <w:t>cho</w:t>
+      </w:r>
+      <w:proofErr w:type="spellEnd"/>
+      <w:r>
+        <w:t xml:space="preserve"> </w:t>
+      </w:r>
+      <w:proofErr w:type="spellStart"/>
+      <w:r>
+        <w:t>thuê</w:t>
+      </w:r>
+      <w:proofErr w:type="spellEnd"/>
+      <w:r>
+        <w:t>.</w:t>
+      </w:r>
+    </w:p>
+    <w:p>
+      <w:pPr>
+        <w:pStyle w:val="ListBullet"/>
+      </w:pPr>
+      <w:r>
+        <w:t>-</w:t>
+      </w:r>
+      <w:proofErr w:type="spellStart"/>
+      <w:r>
+        <w:t>Ứng</w:t>
+      </w:r>
+      <w:proofErr w:type="spellEnd"/>
+      <w:r>
+        <w:t xml:space="preserve"> </w:t>
+      </w:r>
+      <w:proofErr w:type="spellStart"/>
+      <w:r>
+        <w:t>dụng</w:t>
+      </w:r>
+      <w:proofErr w:type="spellEnd"/>
+      <w:r>
+        <w:t xml:space="preserve"> </w:t>
+      </w:r>
+      <w:proofErr w:type="spellStart"/>
+      <w:r>
+        <w:t>mình</w:t>
+      </w:r>
+      <w:proofErr w:type="spellEnd"/>
+      <w:r>
+        <w:t xml:space="preserve"> </w:t>
+      </w:r>
+      <w:proofErr w:type="spellStart"/>
+      <w:r>
+        <w:t>sẽ</w:t>
+      </w:r>
+      <w:proofErr w:type="spellEnd"/>
+      <w:r>
+        <w:t xml:space="preserve"> </w:t>
+      </w:r>
+      <w:proofErr w:type="spellStart"/>
+      <w:r>
+        <w:t>sử</w:t>
+      </w:r>
+      <w:proofErr w:type="spellEnd"/>
+      <w:r>
+        <w:t xml:space="preserve"> </w:t>
+      </w:r>
+      <w:proofErr w:type="spellStart"/>
+      <w:r>
+        <w:t>dụng</w:t>
+      </w:r>
+      <w:proofErr w:type="spellEnd"/>
+      <w:r>
+        <w:t xml:space="preserve"> </w:t>
+      </w:r>
+      <w:proofErr w:type="spellStart"/>
+      <w:r>
+        <w:t>theo</w:t>
+      </w:r>
+      <w:proofErr w:type="spellEnd"/>
+      <w:r>
+        <w:t xml:space="preserve"> </w:t>
+      </w:r>
+      <w:proofErr w:type="spellStart"/>
+      <w:r>
+        <w:t>mô</w:t>
+      </w:r>
+      <w:proofErr w:type="spellEnd"/>
+      <w:r>
+        <w:t xml:space="preserve"> </w:t>
+      </w:r>
+      <w:proofErr w:type="spellStart"/>
+      <w:r>
+        <w:t>hình</w:t>
+      </w:r>
+      <w:proofErr w:type="spellEnd"/>
+      <w:r>
+        <w:t xml:space="preserve"> </w:t>
+      </w:r>
+      <w:proofErr w:type="spellStart"/>
+      <w:r>
+        <w:t>nào</w:t>
+      </w:r>
+      <w:proofErr w:type="spellEnd"/>
+      <w:r>
+        <w:t xml:space="preserve"> </w:t>
+      </w:r>
+    </w:p>
+    <w:p>
+      <w:pPr>
+        <w:pStyle w:val="ListBullet"/>
+      </w:pPr>
+      <w:r>
+        <w:t>-</w:t>
+      </w:r>
+      <w:r>
+        <w:tab/>
+      </w:r>
+      <w:r>
+        <w:t>C</w:t>
+      </w:r>
+      <w:r>
+        <w:t>hrome</w:t>
+      </w:r>
+      <w:r>
+        <w:t xml:space="preserve">, </w:t>
+      </w:r>
+      <w:proofErr w:type="spellStart"/>
+      <w:r>
+        <w:t>cốc</w:t>
+      </w:r>
+      <w:proofErr w:type="spellEnd"/>
+      <w:r>
+        <w:t xml:space="preserve"> </w:t>
+      </w:r>
+      <w:proofErr w:type="spellStart"/>
+      <w:proofErr w:type="gramStart"/>
+      <w:r>
+        <w:t>cốc</w:t>
+      </w:r>
+      <w:proofErr w:type="spellEnd"/>
+      <w:r>
+        <w:t xml:space="preserve"> </w:t>
+      </w:r>
+      <w:r>
+        <w:t>,</w:t>
+      </w:r>
+      <w:proofErr w:type="gramEnd"/>
+      <w:r>
+        <w:t xml:space="preserve"> </w:t>
+      </w:r>
+      <w:r>
+        <w:t xml:space="preserve">Microsoft </w:t>
+      </w:r>
+      <w:r>
+        <w:t>ed</w:t>
+      </w:r>
+      <w:r>
+        <w:t>g</w:t>
+      </w:r>
+      <w:r>
+        <w:t>e</w:t>
+      </w:r>
+      <w:r>
+        <w:t xml:space="preserve">, </w:t>
+      </w:r>
+      <w:proofErr w:type="spellStart"/>
+      <w:r>
+        <w:t>FireFox</w:t>
+      </w:r>
+      <w:proofErr w:type="spellEnd"/>
+      <w:r>
+        <w:t>,….</w:t>
+      </w:r>
+    </w:p>
+    <w:p>
+      <w:pPr>
+        <w:pStyle w:val="ListBullet"/>
+      </w:pPr>
+      <w:r>
+        <w:rPr>
+          <w:noProof/>
+        </w:rPr>
+        <w:drawing>
+          <wp:anchor distT="0" distB="0" distL="114300" distR="114300" simplePos="0" relativeHeight="251668480" behindDoc="0" locked="0" layoutInCell="1" allowOverlap="1" wp14:anchorId="1FBE2211" wp14:editId="01DE6C04">
+            <wp:simplePos x="0" y="0"/>
+            <wp:positionH relativeFrom="column">
+              <wp:posOffset>289840</wp:posOffset>
+            </wp:positionH>
+            <wp:positionV relativeFrom="paragraph">
+              <wp:posOffset>638530</wp:posOffset>
+            </wp:positionV>
+            <wp:extent cx="4592320" cy="4681220"/>
+            <wp:effectExtent l="0" t="0" r="0" b="5080"/>
+            <wp:wrapTopAndBottom/>
+            <wp:docPr id="19" name="Picture 19"/>
+            <wp:cNvGraphicFramePr>
+              <a:graphicFrameLocks xmlns:a="http://schemas.openxmlformats.org/drawingml/2006/main" noChangeAspect="1"/>
+            </wp:cNvGraphicFramePr>
+            <a:graphic xmlns:a="http://schemas.openxmlformats.org/drawingml/2006/main">
+              <a:graphicData uri="http://schemas.openxmlformats.org/drawingml/2006/picture">
+                <pic:pic xmlns:pic="http://schemas.openxmlformats.org/drawingml/2006/picture">
+                  <pic:nvPicPr>
+                    <pic:cNvPr id="0" name="Picture 18"/>
+                    <pic:cNvPicPr>
+                      <a:picLocks noChangeAspect="1" noChangeArrowheads="1"/>
+                    </pic:cNvPicPr>
+                  </pic:nvPicPr>
+                  <pic:blipFill>
+                    <a:blip r:embed="rId15">
+                      <a:extLst>
+                        <a:ext uri="{28A0092B-C50C-407E-A947-70E740481C1C}">
+                          <a14:useLocalDpi xmlns:a14="http://schemas.microsoft.com/office/drawing/2010/main" val="0"/>
+                        </a:ext>
+                      </a:extLst>
+                    </a:blip>
+                    <a:srcRect/>
+                    <a:stretch>
+                      <a:fillRect/>
+                    </a:stretch>
+                  </pic:blipFill>
+                  <pic:spPr bwMode="auto">
+                    <a:xfrm>
+                      <a:off x="0" y="0"/>
+                      <a:ext cx="4592320" cy="4681220"/>
+                    </a:xfrm>
+                    <a:prstGeom prst="rect">
+                      <a:avLst/>
+                    </a:prstGeom>
+                    <a:noFill/>
+                    <a:ln>
+                      <a:noFill/>
+                    </a:ln>
+                  </pic:spPr>
+                </pic:pic>
+              </a:graphicData>
+            </a:graphic>
+            <wp14:sizeRelH relativeFrom="margin">
+              <wp14:pctWidth>0</wp14:pctWidth>
+            </wp14:sizeRelH>
+            <wp14:sizeRelV relativeFrom="margin">
+              <wp14:pctHeight>0</wp14:pctHeight>
+            </wp14:sizeRelV>
+          </wp:anchor>
+        </w:drawing>
+      </w:r>
+      <w:r>
+        <w:t>-</w:t>
+      </w:r>
+      <w:r>
+        <w:t>T</w:t>
+      </w:r>
+      <w:r>
+        <w:t xml:space="preserve">in </w:t>
+      </w:r>
+      <w:proofErr w:type="spellStart"/>
+      <w:r>
+        <w:t>học</w:t>
+      </w:r>
+      <w:proofErr w:type="spellEnd"/>
+      <w:r>
+        <w:t xml:space="preserve"> </w:t>
+      </w:r>
+      <w:proofErr w:type="spellStart"/>
+      <w:r>
+        <w:t>hóa</w:t>
+      </w:r>
+      <w:proofErr w:type="spellEnd"/>
+      <w:r>
+        <w:t xml:space="preserve"> </w:t>
+      </w:r>
+      <w:proofErr w:type="spellStart"/>
+      <w:r>
+        <w:t>các</w:t>
+      </w:r>
+      <w:proofErr w:type="spellEnd"/>
+      <w:r>
+        <w:t xml:space="preserve"> </w:t>
+      </w:r>
+      <w:proofErr w:type="spellStart"/>
+      <w:r>
+        <w:t>công</w:t>
+      </w:r>
+      <w:proofErr w:type="spellEnd"/>
+      <w:r>
+        <w:t xml:space="preserve"> </w:t>
+      </w:r>
+      <w:proofErr w:type="spellStart"/>
+      <w:r>
+        <w:t>việc</w:t>
+      </w:r>
+      <w:proofErr w:type="spellEnd"/>
+      <w:r>
+        <w:t xml:space="preserve"> </w:t>
+      </w:r>
+      <w:proofErr w:type="spellStart"/>
+      <w:r>
+        <w:t>thành</w:t>
+      </w:r>
+      <w:proofErr w:type="spellEnd"/>
+      <w:r>
+        <w:t xml:space="preserve"> module</w:t>
+      </w:r>
+    </w:p>
+    <w:p>
+      <w:pPr>
+        <w:pStyle w:val="ListBullet"/>
+        <w:ind w:left="0"/>
+      </w:pPr>
+    </w:p>
+    <w:p>
+      <w:pPr>
+        <w:pStyle w:val="ListBullet"/>
       </w:pPr>
     </w:p>
     <w:sectPr>
@@ -5368,6 +8302,490 @@
 <file path=word/numbering.xml><?xml version="1.0" encoding="utf-8"?>
 <w:numbering xmlns:wpc="http://schemas.microsoft.com/office/word/2010/wordprocessingCanvas" xmlns:cx="http://schemas.microsoft.com/office/drawing/2014/chartex" xmlns:cx1="http://schemas.microsoft.com/office/drawing/2015/9/8/chartex" xmlns:cx2="http://schemas.microsoft.com/office/drawing/2015/10/21/chartex" xmlns:cx3="http://schemas.microsoft.com/office/drawing/2016/5/9/chartex" xmlns:cx4="http://schemas.microsoft.com/office/drawing/2016/5/10/chartex" xmlns:cx5="http://schemas.microsoft.com/office/drawing/2016/5/11/chartex" xmlns:cx6="http://schemas.microsoft.com/office/drawing/2016/5/12/chartex" xmlns:cx7="http://schemas.microsoft.com/office/drawing/2016/5/13/chartex" xmlns:cx8="http://schemas.microsoft.com/office/drawing/2016/5/14/chartex" xmlns:mc="http://schemas.openxmlformats.org/markup-compatibility/2006" xmlns:aink="http://schemas.microsoft.com/office/drawing/2016/ink" xmlns:am3d="http://schemas.microsoft.com/office/drawing/2017/model3d" xmlns:o="urn:schemas-microsoft-com:office:office" xmlns:r="http://schemas.openxmlformats.org/officeDocument/2006/relationships" xmlns:m="http://schemas.openxmlformats.org/officeDocument/2006/math" xmlns:v="urn:schemas-microsoft-com:vml" xmlns:wp14="http://schemas.microsoft.com/office/word/2010/wordprocessingDrawing" xmlns:wp="http://schemas.openxmlformats.org/drawingml/2006/wordprocessingDrawing" xmlns:w10="urn:schemas-microsoft-com:office:word" xmlns:w="http://schemas.openxmlformats.org/wordprocessingml/2006/main" xmlns:w14="http://schemas.microsoft.com/office/word/2010/wordml" xmlns:w15="http://schemas.microsoft.com/office/word/2012/wordml" xmlns:w16cex="http://schemas.microsoft.com/office/word/2018/wordml/cex" xmlns:w16cid="http://schemas.microsoft.com/office/word/2016/wordml/cid" xmlns:w16="http://schemas.microsoft.com/office/word/2018/wordml" xmlns:w16se="http://schemas.microsoft.com/office/word/2015/wordml/symex" xmlns:wpg="http://schemas.microsoft.com/office/word/2010/wordprocessingGroup" xmlns:wpi="http://schemas.microsoft.com/office/word/2010/wordprocessingInk" xmlns:wne="http://schemas.microsoft.com/office/word/2006/wordml" xmlns:wps="http://schemas.microsoft.com/office/word/2010/wordprocessingShape" mc:Ignorable="w14 w15 w16se w16cid w16 w16cex wp14">
   <w:abstractNum w:abstractNumId="0" w15:restartNumberingAfterBreak="0">
+    <w:nsid w:val="01751455"/>
+    <w:multiLevelType w:val="multilevel"/>
+    <w:tmpl w:val="441EA25C"/>
+    <w:lvl w:ilvl="0">
+      <w:start w:val="1"/>
+      <w:numFmt w:val="decimal"/>
+      <w:suff w:val="space"/>
+      <w:lvlText w:val="Chương %1."/>
+      <w:lvlJc w:val="left"/>
+      <w:pPr>
+        <w:ind w:left="0" w:firstLine="0"/>
+      </w:pPr>
+      <w:rPr>
+        <w:rFonts w:ascii="Times New Roman" w:hAnsi="Times New Roman" w:cs="Times New Roman" w:hint="default"/>
+        <w:b w:val="0"/>
+        <w:bCs w:val="0"/>
+        <w:i w:val="0"/>
+        <w:iCs w:val="0"/>
+        <w:sz w:val="48"/>
+        <w:szCs w:val="48"/>
+      </w:rPr>
+    </w:lvl>
+    <w:lvl w:ilvl="1">
+      <w:start w:val="1"/>
+      <w:numFmt w:val="decimal"/>
+      <w:suff w:val="space"/>
+      <w:lvlText w:val="%1.%2"/>
+      <w:lvlJc w:val="left"/>
+      <w:pPr>
+        <w:ind w:left="360" w:hanging="360"/>
+      </w:pPr>
+      <w:rPr>
+        <w:rFonts w:ascii="Times New Roman" w:hAnsi="Times New Roman" w:cs="Times New Roman" w:hint="default"/>
+        <w:b/>
+        <w:bCs/>
+        <w:i w:val="0"/>
+        <w:iCs w:val="0"/>
+      </w:rPr>
+    </w:lvl>
+    <w:lvl w:ilvl="2">
+      <w:start w:val="1"/>
+      <w:numFmt w:val="decimal"/>
+      <w:suff w:val="space"/>
+      <w:lvlText w:val="%1.%2.%3"/>
+      <w:lvlJc w:val="left"/>
+      <w:pPr>
+        <w:ind w:left="900" w:hanging="720"/>
+      </w:pPr>
+      <w:rPr>
+        <w:rFonts w:ascii="Times New Roman" w:hAnsi="Times New Roman" w:cs="Times New Roman" w:hint="default"/>
+        <w:b w:val="0"/>
+        <w:bCs w:val="0"/>
+        <w:i w:val="0"/>
+        <w:iCs w:val="0"/>
+      </w:rPr>
+    </w:lvl>
+    <w:lvl w:ilvl="3">
+      <w:start w:val="1"/>
+      <w:numFmt w:val="decimal"/>
+      <w:lvlText w:val="%1.%2.%3.%4"/>
+      <w:lvlJc w:val="left"/>
+      <w:pPr>
+        <w:tabs>
+          <w:tab w:val="num" w:pos="864"/>
+        </w:tabs>
+        <w:ind w:left="864" w:hanging="864"/>
+      </w:pPr>
+      <w:rPr>
+        <w:rFonts w:ascii="Times New Roman" w:hAnsi="Times New Roman" w:cs="Times New Roman" w:hint="default"/>
+        <w:i w:val="0"/>
+        <w:iCs w:val="0"/>
+      </w:rPr>
+    </w:lvl>
+    <w:lvl w:ilvl="4">
+      <w:numFmt w:val="none"/>
+      <w:lvlText w:val="%5."/>
+      <w:lvlJc w:val="left"/>
+      <w:pPr>
+        <w:tabs>
+          <w:tab w:val="num" w:pos="3600"/>
+        </w:tabs>
+        <w:ind w:left="3600" w:hanging="360"/>
+      </w:pPr>
+    </w:lvl>
+    <w:lvl w:ilvl="5">
+      <w:start w:val="1"/>
+      <w:numFmt w:val="decimal"/>
+      <w:lvlText w:val="%1.%2.%3.%4.%5.%6"/>
+      <w:lvlJc w:val="left"/>
+      <w:pPr>
+        <w:tabs>
+          <w:tab w:val="num" w:pos="1152"/>
+        </w:tabs>
+        <w:ind w:left="1152" w:hanging="1152"/>
+      </w:pPr>
+      <w:rPr>
+        <w:rFonts w:ascii="Times New Roman" w:hAnsi="Times New Roman" w:cs="Times New Roman" w:hint="default"/>
+      </w:rPr>
+    </w:lvl>
+    <w:lvl w:ilvl="6">
+      <w:numFmt w:val="none"/>
+      <w:lvlText w:val="%7."/>
+      <w:lvlJc w:val="left"/>
+      <w:pPr>
+        <w:tabs>
+          <w:tab w:val="num" w:pos="5040"/>
+        </w:tabs>
+        <w:ind w:left="5040" w:hanging="360"/>
+      </w:pPr>
+    </w:lvl>
+    <w:lvl w:ilvl="7">
+      <w:start w:val="1"/>
+      <w:numFmt w:val="decimal"/>
+      <w:lvlText w:val="%1.%2.%3.%4.%5.%6.%7.%8"/>
+      <w:lvlJc w:val="left"/>
+      <w:pPr>
+        <w:tabs>
+          <w:tab w:val="num" w:pos="1440"/>
+        </w:tabs>
+        <w:ind w:left="1440" w:hanging="1440"/>
+      </w:pPr>
+      <w:rPr>
+        <w:rFonts w:ascii="Times New Roman" w:hAnsi="Times New Roman" w:cs="Times New Roman" w:hint="default"/>
+      </w:rPr>
+    </w:lvl>
+    <w:lvl w:ilvl="8">
+      <w:start w:val="1"/>
+      <w:numFmt w:val="decimal"/>
+      <w:lvlText w:val="%1.%2.%3.%4.%5.%6.%7.%8.%9"/>
+      <w:lvlJc w:val="left"/>
+      <w:pPr>
+        <w:tabs>
+          <w:tab w:val="num" w:pos="1584"/>
+        </w:tabs>
+        <w:ind w:left="1584" w:hanging="1584"/>
+      </w:pPr>
+      <w:rPr>
+        <w:rFonts w:ascii="Times New Roman" w:hAnsi="Times New Roman" w:cs="Times New Roman" w:hint="default"/>
+      </w:rPr>
+    </w:lvl>
+  </w:abstractNum>
+  <w:abstractNum w:abstractNumId="1" w15:restartNumberingAfterBreak="0">
+    <w:nsid w:val="151B5DC2"/>
+    <w:multiLevelType w:val="multilevel"/>
+    <w:tmpl w:val="3DB817CE"/>
+    <w:lvl w:ilvl="0">
+      <w:start w:val="4"/>
+      <w:numFmt w:val="decimal"/>
+      <w:lvlText w:val="%1"/>
+      <w:lvlJc w:val="left"/>
+      <w:pPr>
+        <w:ind w:left="375" w:hanging="375"/>
+      </w:pPr>
+      <w:rPr>
+        <w:rFonts w:hint="default"/>
+      </w:rPr>
+    </w:lvl>
+    <w:lvl w:ilvl="1">
+      <w:start w:val="1"/>
+      <w:numFmt w:val="decimal"/>
+      <w:lvlText w:val="%1.%2"/>
+      <w:lvlJc w:val="left"/>
+      <w:pPr>
+        <w:ind w:left="375" w:hanging="375"/>
+      </w:pPr>
+      <w:rPr>
+        <w:rFonts w:hint="default"/>
+      </w:rPr>
+    </w:lvl>
+    <w:lvl w:ilvl="2">
+      <w:start w:val="1"/>
+      <w:numFmt w:val="decimal"/>
+      <w:lvlText w:val="%1.%2.%3"/>
+      <w:lvlJc w:val="left"/>
+      <w:pPr>
+        <w:ind w:left="720" w:hanging="720"/>
+      </w:pPr>
+      <w:rPr>
+        <w:rFonts w:hint="default"/>
+      </w:rPr>
+    </w:lvl>
+    <w:lvl w:ilvl="3">
+      <w:start w:val="1"/>
+      <w:numFmt w:val="decimal"/>
+      <w:lvlText w:val="%1.%2.%3.%4"/>
+      <w:lvlJc w:val="left"/>
+      <w:pPr>
+        <w:ind w:left="1080" w:hanging="1080"/>
+      </w:pPr>
+      <w:rPr>
+        <w:rFonts w:hint="default"/>
+      </w:rPr>
+    </w:lvl>
+    <w:lvl w:ilvl="4">
+      <w:start w:val="1"/>
+      <w:numFmt w:val="decimal"/>
+      <w:lvlText w:val="%1.%2.%3.%4.%5"/>
+      <w:lvlJc w:val="left"/>
+      <w:pPr>
+        <w:ind w:left="1080" w:hanging="1080"/>
+      </w:pPr>
+      <w:rPr>
+        <w:rFonts w:hint="default"/>
+      </w:rPr>
+    </w:lvl>
+    <w:lvl w:ilvl="5">
+      <w:start w:val="1"/>
+      <w:numFmt w:val="decimal"/>
+      <w:lvlText w:val="%1.%2.%3.%4.%5.%6"/>
+      <w:lvlJc w:val="left"/>
+      <w:pPr>
+        <w:ind w:left="1440" w:hanging="1440"/>
+      </w:pPr>
+      <w:rPr>
+        <w:rFonts w:hint="default"/>
+      </w:rPr>
+    </w:lvl>
+    <w:lvl w:ilvl="6">
+      <w:start w:val="1"/>
+      <w:numFmt w:val="decimal"/>
+      <w:lvlText w:val="%1.%2.%3.%4.%5.%6.%7"/>
+      <w:lvlJc w:val="left"/>
+      <w:pPr>
+        <w:ind w:left="1440" w:hanging="1440"/>
+      </w:pPr>
+      <w:rPr>
+        <w:rFonts w:hint="default"/>
+      </w:rPr>
+    </w:lvl>
+    <w:lvl w:ilvl="7">
+      <w:start w:val="1"/>
+      <w:numFmt w:val="decimal"/>
+      <w:lvlText w:val="%1.%2.%3.%4.%5.%6.%7.%8"/>
+      <w:lvlJc w:val="left"/>
+      <w:pPr>
+        <w:ind w:left="1800" w:hanging="1800"/>
+      </w:pPr>
+      <w:rPr>
+        <w:rFonts w:hint="default"/>
+      </w:rPr>
+    </w:lvl>
+    <w:lvl w:ilvl="8">
+      <w:start w:val="1"/>
+      <w:numFmt w:val="decimal"/>
+      <w:lvlText w:val="%1.%2.%3.%4.%5.%6.%7.%8.%9"/>
+      <w:lvlJc w:val="left"/>
+      <w:pPr>
+        <w:ind w:left="2160" w:hanging="2160"/>
+      </w:pPr>
+      <w:rPr>
+        <w:rFonts w:hint="default"/>
+      </w:rPr>
+    </w:lvl>
+  </w:abstractNum>
+  <w:abstractNum w:abstractNumId="2" w15:restartNumberingAfterBreak="0">
+    <w:nsid w:val="277A30EF"/>
+    <w:multiLevelType w:val="multilevel"/>
+    <w:tmpl w:val="EC483EA2"/>
+    <w:lvl w:ilvl="0">
+      <w:start w:val="1"/>
+      <w:numFmt w:val="bullet"/>
+      <w:lvlText w:val=""/>
+      <w:lvlJc w:val="left"/>
+      <w:pPr>
+        <w:tabs>
+          <w:tab w:val="num" w:pos="360"/>
+        </w:tabs>
+        <w:ind w:left="360" w:hanging="360"/>
+      </w:pPr>
+      <w:rPr>
+        <w:rFonts w:ascii="Symbol" w:hAnsi="Symbol" w:hint="default"/>
+      </w:rPr>
+    </w:lvl>
+    <w:lvl w:ilvl="1">
+      <w:start w:val="1"/>
+      <w:numFmt w:val="decimal"/>
+      <w:lvlText w:val="%2."/>
+      <w:lvlJc w:val="left"/>
+      <w:pPr>
+        <w:tabs>
+          <w:tab w:val="num" w:pos="1440"/>
+        </w:tabs>
+        <w:ind w:left="1440" w:hanging="360"/>
+      </w:pPr>
+    </w:lvl>
+    <w:lvl w:ilvl="2">
+      <w:start w:val="1"/>
+      <w:numFmt w:val="decimal"/>
+      <w:lvlText w:val="%3."/>
+      <w:lvlJc w:val="left"/>
+      <w:pPr>
+        <w:tabs>
+          <w:tab w:val="num" w:pos="2160"/>
+        </w:tabs>
+        <w:ind w:left="2160" w:hanging="360"/>
+      </w:pPr>
+    </w:lvl>
+    <w:lvl w:ilvl="3">
+      <w:start w:val="1"/>
+      <w:numFmt w:val="decimal"/>
+      <w:lvlText w:val="%4."/>
+      <w:lvlJc w:val="left"/>
+      <w:pPr>
+        <w:tabs>
+          <w:tab w:val="num" w:pos="2880"/>
+        </w:tabs>
+        <w:ind w:left="2880" w:hanging="360"/>
+      </w:pPr>
+    </w:lvl>
+    <w:lvl w:ilvl="4">
+      <w:start w:val="1"/>
+      <w:numFmt w:val="decimal"/>
+      <w:lvlText w:val="%5."/>
+      <w:lvlJc w:val="left"/>
+      <w:pPr>
+        <w:tabs>
+          <w:tab w:val="num" w:pos="3600"/>
+        </w:tabs>
+        <w:ind w:left="3600" w:hanging="360"/>
+      </w:pPr>
+    </w:lvl>
+    <w:lvl w:ilvl="5">
+      <w:start w:val="1"/>
+      <w:numFmt w:val="decimal"/>
+      <w:lvlText w:val="%6."/>
+      <w:lvlJc w:val="left"/>
+      <w:pPr>
+        <w:tabs>
+          <w:tab w:val="num" w:pos="4320"/>
+        </w:tabs>
+        <w:ind w:left="4320" w:hanging="360"/>
+      </w:pPr>
+    </w:lvl>
+    <w:lvl w:ilvl="6">
+      <w:start w:val="1"/>
+      <w:numFmt w:val="decimal"/>
+      <w:lvlText w:val="%7."/>
+      <w:lvlJc w:val="left"/>
+      <w:pPr>
+        <w:tabs>
+          <w:tab w:val="num" w:pos="5040"/>
+        </w:tabs>
+        <w:ind w:left="5040" w:hanging="360"/>
+      </w:pPr>
+    </w:lvl>
+    <w:lvl w:ilvl="7">
+      <w:start w:val="1"/>
+      <w:numFmt w:val="decimal"/>
+      <w:lvlText w:val="%8."/>
+      <w:lvlJc w:val="left"/>
+      <w:pPr>
+        <w:tabs>
+          <w:tab w:val="num" w:pos="5760"/>
+        </w:tabs>
+        <w:ind w:left="5760" w:hanging="360"/>
+      </w:pPr>
+    </w:lvl>
+    <w:lvl w:ilvl="8">
+      <w:start w:val="1"/>
+      <w:numFmt w:val="decimal"/>
+      <w:lvlText w:val="%9."/>
+      <w:lvlJc w:val="left"/>
+      <w:pPr>
+        <w:tabs>
+          <w:tab w:val="num" w:pos="6480"/>
+        </w:tabs>
+        <w:ind w:left="6480" w:hanging="360"/>
+      </w:pPr>
+    </w:lvl>
+  </w:abstractNum>
+  <w:abstractNum w:abstractNumId="3" w15:restartNumberingAfterBreak="0">
+    <w:nsid w:val="3EAB651C"/>
+    <w:multiLevelType w:val="hybridMultilevel"/>
+    <w:tmpl w:val="ED2C58D6"/>
+    <w:lvl w:ilvl="0" w:tplc="B0CACA00">
+      <w:start w:val="3"/>
+      <w:numFmt w:val="bullet"/>
+      <w:lvlText w:val="-"/>
+      <w:lvlJc w:val="left"/>
+      <w:pPr>
+        <w:ind w:left="927" w:hanging="360"/>
+      </w:pPr>
+      <w:rPr>
+        <w:rFonts w:ascii="Times New Roman" w:eastAsia="Times New Roman" w:hAnsi="Times New Roman" w:cs="Times New Roman" w:hint="default"/>
+      </w:rPr>
+    </w:lvl>
+    <w:lvl w:ilvl="1" w:tplc="04090003" w:tentative="1">
+      <w:start w:val="1"/>
+      <w:numFmt w:val="bullet"/>
+      <w:lvlText w:val="o"/>
+      <w:lvlJc w:val="left"/>
+      <w:pPr>
+        <w:ind w:left="1647" w:hanging="360"/>
+      </w:pPr>
+      <w:rPr>
+        <w:rFonts w:ascii="Courier New" w:hAnsi="Courier New" w:cs="Courier New" w:hint="default"/>
+      </w:rPr>
+    </w:lvl>
+    <w:lvl w:ilvl="2" w:tplc="04090005" w:tentative="1">
+      <w:start w:val="1"/>
+      <w:numFmt w:val="bullet"/>
+      <w:lvlText w:val=""/>
+      <w:lvlJc w:val="left"/>
+      <w:pPr>
+        <w:ind w:left="2367" w:hanging="360"/>
+      </w:pPr>
+      <w:rPr>
+        <w:rFonts w:ascii="Wingdings" w:hAnsi="Wingdings" w:hint="default"/>
+      </w:rPr>
+    </w:lvl>
+    <w:lvl w:ilvl="3" w:tplc="04090001" w:tentative="1">
+      <w:start w:val="1"/>
+      <w:numFmt w:val="bullet"/>
+      <w:lvlText w:val=""/>
+      <w:lvlJc w:val="left"/>
+      <w:pPr>
+        <w:ind w:left="3087" w:hanging="360"/>
+      </w:pPr>
+      <w:rPr>
+        <w:rFonts w:ascii="Symbol" w:hAnsi="Symbol" w:hint="default"/>
+      </w:rPr>
+    </w:lvl>
+    <w:lvl w:ilvl="4" w:tplc="04090003" w:tentative="1">
+      <w:start w:val="1"/>
+      <w:numFmt w:val="bullet"/>
+      <w:lvlText w:val="o"/>
+      <w:lvlJc w:val="left"/>
+      <w:pPr>
+        <w:ind w:left="3807" w:hanging="360"/>
+      </w:pPr>
+      <w:rPr>
+        <w:rFonts w:ascii="Courier New" w:hAnsi="Courier New" w:cs="Courier New" w:hint="default"/>
+      </w:rPr>
+    </w:lvl>
+    <w:lvl w:ilvl="5" w:tplc="04090005" w:tentative="1">
+      <w:start w:val="1"/>
+      <w:numFmt w:val="bullet"/>
+      <w:lvlText w:val=""/>
+      <w:lvlJc w:val="left"/>
+      <w:pPr>
+        <w:ind w:left="4527" w:hanging="360"/>
+      </w:pPr>
+      <w:rPr>
+        <w:rFonts w:ascii="Wingdings" w:hAnsi="Wingdings" w:hint="default"/>
+      </w:rPr>
+    </w:lvl>
+    <w:lvl w:ilvl="6" w:tplc="04090001" w:tentative="1">
+      <w:start w:val="1"/>
+      <w:numFmt w:val="bullet"/>
+      <w:lvlText w:val=""/>
+      <w:lvlJc w:val="left"/>
+      <w:pPr>
+        <w:ind w:left="5247" w:hanging="360"/>
+      </w:pPr>
+      <w:rPr>
+        <w:rFonts w:ascii="Symbol" w:hAnsi="Symbol" w:hint="default"/>
+      </w:rPr>
+    </w:lvl>
+    <w:lvl w:ilvl="7" w:tplc="04090003" w:tentative="1">
+      <w:start w:val="1"/>
+      <w:numFmt w:val="bullet"/>
+      <w:lvlText w:val="o"/>
+      <w:lvlJc w:val="left"/>
+      <w:pPr>
+        <w:ind w:left="5967" w:hanging="360"/>
+      </w:pPr>
+      <w:rPr>
+        <w:rFonts w:ascii="Courier New" w:hAnsi="Courier New" w:cs="Courier New" w:hint="default"/>
+      </w:rPr>
+    </w:lvl>
+    <w:lvl w:ilvl="8" w:tplc="04090005" w:tentative="1">
+      <w:start w:val="1"/>
+      <w:numFmt w:val="bullet"/>
+      <w:lvlText w:val=""/>
+      <w:lvlJc w:val="left"/>
+      <w:pPr>
+        <w:ind w:left="6687" w:hanging="360"/>
+      </w:pPr>
+      <w:rPr>
+        <w:rFonts w:ascii="Wingdings" w:hAnsi="Wingdings" w:hint="default"/>
+      </w:rPr>
+    </w:lvl>
+  </w:abstractNum>
+  <w:abstractNum w:abstractNumId="4" w15:restartNumberingAfterBreak="0">
     <w:nsid w:val="4B762232"/>
     <w:multiLevelType w:val="multilevel"/>
     <w:tmpl w:val="2158B920"/>
@@ -5480,7 +8898,7 @@
       </w:pPr>
     </w:lvl>
   </w:abstractNum>
-  <w:abstractNum w:abstractNumId="1" w15:restartNumberingAfterBreak="0">
+  <w:abstractNum w:abstractNumId="5" w15:restartNumberingAfterBreak="0">
     <w:nsid w:val="4E0B3D2F"/>
     <w:multiLevelType w:val="multilevel"/>
     <w:tmpl w:val="E7CC182C"/>
@@ -5593,7 +9011,120 @@
       </w:pPr>
     </w:lvl>
   </w:abstractNum>
-  <w:abstractNum w:abstractNumId="2" w15:restartNumberingAfterBreak="0">
+  <w:abstractNum w:abstractNumId="6" w15:restartNumberingAfterBreak="0">
+    <w:nsid w:val="52A952F0"/>
+    <w:multiLevelType w:val="multilevel"/>
+    <w:tmpl w:val="312E1D4E"/>
+    <w:lvl w:ilvl="0">
+      <w:start w:val="3"/>
+      <w:numFmt w:val="decimal"/>
+      <w:lvlText w:val="%1"/>
+      <w:lvlJc w:val="left"/>
+      <w:pPr>
+        <w:ind w:left="600" w:hanging="600"/>
+      </w:pPr>
+      <w:rPr>
+        <w:rFonts w:hint="default"/>
+      </w:rPr>
+    </w:lvl>
+    <w:lvl w:ilvl="1">
+      <w:start w:val="1"/>
+      <w:numFmt w:val="decimal"/>
+      <w:lvlText w:val="%1.%2"/>
+      <w:lvlJc w:val="left"/>
+      <w:pPr>
+        <w:ind w:left="600" w:hanging="600"/>
+      </w:pPr>
+      <w:rPr>
+        <w:rFonts w:hint="default"/>
+      </w:rPr>
+    </w:lvl>
+    <w:lvl w:ilvl="2">
+      <w:start w:val="2"/>
+      <w:numFmt w:val="decimal"/>
+      <w:lvlText w:val="%1.%2.%3"/>
+      <w:lvlJc w:val="left"/>
+      <w:pPr>
+        <w:ind w:left="720" w:hanging="720"/>
+      </w:pPr>
+      <w:rPr>
+        <w:rFonts w:hint="default"/>
+      </w:rPr>
+    </w:lvl>
+    <w:lvl w:ilvl="3">
+      <w:start w:val="1"/>
+      <w:numFmt w:val="decimal"/>
+      <w:lvlText w:val="%1.%2.%3.%4"/>
+      <w:lvlJc w:val="left"/>
+      <w:pPr>
+        <w:ind w:left="1080" w:hanging="1080"/>
+      </w:pPr>
+      <w:rPr>
+        <w:rFonts w:hint="default"/>
+      </w:rPr>
+    </w:lvl>
+    <w:lvl w:ilvl="4">
+      <w:start w:val="1"/>
+      <w:numFmt w:val="decimal"/>
+      <w:lvlText w:val="%1.%2.%3.%4.%5"/>
+      <w:lvlJc w:val="left"/>
+      <w:pPr>
+        <w:ind w:left="1080" w:hanging="1080"/>
+      </w:pPr>
+      <w:rPr>
+        <w:rFonts w:hint="default"/>
+      </w:rPr>
+    </w:lvl>
+    <w:lvl w:ilvl="5">
+      <w:start w:val="1"/>
+      <w:numFmt w:val="decimal"/>
+      <w:lvlText w:val="%1.%2.%3.%4.%5.%6"/>
+      <w:lvlJc w:val="left"/>
+      <w:pPr>
+        <w:ind w:left="1440" w:hanging="1440"/>
+      </w:pPr>
+      <w:rPr>
+        <w:rFonts w:hint="default"/>
+      </w:rPr>
+    </w:lvl>
+    <w:lvl w:ilvl="6">
+      <w:start w:val="1"/>
+      <w:numFmt w:val="decimal"/>
+      <w:lvlText w:val="%1.%2.%3.%4.%5.%6.%7"/>
+      <w:lvlJc w:val="left"/>
+      <w:pPr>
+        <w:ind w:left="1440" w:hanging="1440"/>
+      </w:pPr>
+      <w:rPr>
+        <w:rFonts w:hint="default"/>
+      </w:rPr>
+    </w:lvl>
+    <w:lvl w:ilvl="7">
+      <w:start w:val="1"/>
+      <w:numFmt w:val="decimal"/>
+      <w:lvlText w:val="%1.%2.%3.%4.%5.%6.%7.%8"/>
+      <w:lvlJc w:val="left"/>
+      <w:pPr>
+        <w:ind w:left="1800" w:hanging="1800"/>
+      </w:pPr>
+      <w:rPr>
+        <w:rFonts w:hint="default"/>
+      </w:rPr>
+    </w:lvl>
+    <w:lvl w:ilvl="8">
+      <w:start w:val="1"/>
+      <w:numFmt w:val="decimal"/>
+      <w:lvlText w:val="%1.%2.%3.%4.%5.%6.%7.%8.%9"/>
+      <w:lvlJc w:val="left"/>
+      <w:pPr>
+        <w:ind w:left="2160" w:hanging="2160"/>
+      </w:pPr>
+      <w:rPr>
+        <w:rFonts w:hint="default"/>
+      </w:rPr>
+    </w:lvl>
+  </w:abstractNum>
+  <w:abstractNum w:abstractNumId="7" w15:restartNumberingAfterBreak="0">
     <w:nsid w:val="5DC477EE"/>
     <w:multiLevelType w:val="multilevel"/>
     <w:tmpl w:val="5DC48CB0"/>
@@ -5715,7 +9246,346 @@
       </w:pPr>
     </w:lvl>
   </w:abstractNum>
-  <w:abstractNum w:abstractNumId="3" w15:restartNumberingAfterBreak="0">
+  <w:abstractNum w:abstractNumId="8" w15:restartNumberingAfterBreak="0">
+    <w:nsid w:val="714A6F08"/>
+    <w:multiLevelType w:val="multilevel"/>
+    <w:tmpl w:val="89E0B7BE"/>
+    <w:lvl w:ilvl="0">
+      <w:start w:val="3"/>
+      <w:numFmt w:val="decimal"/>
+      <w:lvlText w:val="%1"/>
+      <w:lvlJc w:val="left"/>
+      <w:pPr>
+        <w:ind w:left="375" w:hanging="375"/>
+      </w:pPr>
+      <w:rPr>
+        <w:rFonts w:hint="default"/>
+      </w:rPr>
+    </w:lvl>
+    <w:lvl w:ilvl="1">
+      <w:start w:val="1"/>
+      <w:numFmt w:val="decimal"/>
+      <w:lvlText w:val="%1.%2"/>
+      <w:lvlJc w:val="left"/>
+      <w:pPr>
+        <w:ind w:left="375" w:hanging="375"/>
+      </w:pPr>
+      <w:rPr>
+        <w:rFonts w:hint="default"/>
+      </w:rPr>
+    </w:lvl>
+    <w:lvl w:ilvl="2">
+      <w:start w:val="1"/>
+      <w:numFmt w:val="decimal"/>
+      <w:lvlText w:val="%1.%2.%3"/>
+      <w:lvlJc w:val="left"/>
+      <w:pPr>
+        <w:ind w:left="720" w:hanging="720"/>
+      </w:pPr>
+      <w:rPr>
+        <w:rFonts w:hint="default"/>
+      </w:rPr>
+    </w:lvl>
+    <w:lvl w:ilvl="3">
+      <w:start w:val="1"/>
+      <w:numFmt w:val="decimal"/>
+      <w:lvlText w:val="%1.%2.%3.%4"/>
+      <w:lvlJc w:val="left"/>
+      <w:pPr>
+        <w:ind w:left="1080" w:hanging="1080"/>
+      </w:pPr>
+      <w:rPr>
+        <w:rFonts w:hint="default"/>
+      </w:rPr>
+    </w:lvl>
+    <w:lvl w:ilvl="4">
+      <w:start w:val="1"/>
+      <w:numFmt w:val="decimal"/>
+      <w:lvlText w:val="%1.%2.%3.%4.%5"/>
+      <w:lvlJc w:val="left"/>
+      <w:pPr>
+        <w:ind w:left="1080" w:hanging="1080"/>
+      </w:pPr>
+      <w:rPr>
+        <w:rFonts w:hint="default"/>
+      </w:rPr>
+    </w:lvl>
+    <w:lvl w:ilvl="5">
+      <w:start w:val="1"/>
+      <w:numFmt w:val="decimal"/>
+      <w:lvlText w:val="%1.%2.%3.%4.%5.%6"/>
+      <w:lvlJc w:val="left"/>
+      <w:pPr>
+        <w:ind w:left="1440" w:hanging="1440"/>
+      </w:pPr>
+      <w:rPr>
+        <w:rFonts w:hint="default"/>
+      </w:rPr>
+    </w:lvl>
+    <w:lvl w:ilvl="6">
+      <w:start w:val="1"/>
+      <w:numFmt w:val="decimal"/>
+      <w:lvlText w:val="%1.%2.%3.%4.%5.%6.%7"/>
+      <w:lvlJc w:val="left"/>
+      <w:pPr>
+        <w:ind w:left="1440" w:hanging="1440"/>
+      </w:pPr>
+      <w:rPr>
+        <w:rFonts w:hint="default"/>
+      </w:rPr>
+    </w:lvl>
+    <w:lvl w:ilvl="7">
+      <w:start w:val="1"/>
+      <w:numFmt w:val="decimal"/>
+      <w:lvlText w:val="%1.%2.%3.%4.%5.%6.%7.%8"/>
+      <w:lvlJc w:val="left"/>
+      <w:pPr>
+        <w:ind w:left="1800" w:hanging="1800"/>
+      </w:pPr>
+      <w:rPr>
+        <w:rFonts w:hint="default"/>
+      </w:rPr>
+    </w:lvl>
+    <w:lvl w:ilvl="8">
+      <w:start w:val="1"/>
+      <w:numFmt w:val="decimal"/>
+      <w:lvlText w:val="%1.%2.%3.%4.%5.%6.%7.%8.%9"/>
+      <w:lvlJc w:val="left"/>
+      <w:pPr>
+        <w:ind w:left="2160" w:hanging="2160"/>
+      </w:pPr>
+      <w:rPr>
+        <w:rFonts w:hint="default"/>
+      </w:rPr>
+    </w:lvl>
+  </w:abstractNum>
+  <w:abstractNum w:abstractNumId="9" w15:restartNumberingAfterBreak="0">
+    <w:nsid w:val="76974FD3"/>
+    <w:multiLevelType w:val="hybridMultilevel"/>
+    <w:tmpl w:val="D45082FE"/>
+    <w:lvl w:ilvl="0" w:tplc="63B69EAC">
+      <w:start w:val="3"/>
+      <w:numFmt w:val="bullet"/>
+      <w:lvlText w:val="-"/>
+      <w:lvlJc w:val="left"/>
+      <w:pPr>
+        <w:ind w:left="927" w:hanging="360"/>
+      </w:pPr>
+      <w:rPr>
+        <w:rFonts w:ascii="Times New Roman" w:eastAsia="Times New Roman" w:hAnsi="Times New Roman" w:cs="Times New Roman" w:hint="default"/>
+      </w:rPr>
+    </w:lvl>
+    <w:lvl w:ilvl="1" w:tplc="04090003" w:tentative="1">
+      <w:start w:val="1"/>
+      <w:numFmt w:val="bullet"/>
+      <w:lvlText w:val="o"/>
+      <w:lvlJc w:val="left"/>
+      <w:pPr>
+        <w:ind w:left="1647" w:hanging="360"/>
+      </w:pPr>
+      <w:rPr>
+        <w:rFonts w:ascii="Courier New" w:hAnsi="Courier New" w:cs="Courier New" w:hint="default"/>
+      </w:rPr>
+    </w:lvl>
+    <w:lvl w:ilvl="2" w:tplc="04090005" w:tentative="1">
+      <w:start w:val="1"/>
+      <w:numFmt w:val="bullet"/>
+      <w:lvlText w:val=""/>
+      <w:lvlJc w:val="left"/>
+      <w:pPr>
+        <w:ind w:left="2367" w:hanging="360"/>
+      </w:pPr>
+      <w:rPr>
+        <w:rFonts w:ascii="Wingdings" w:hAnsi="Wingdings" w:hint="default"/>
+      </w:rPr>
+    </w:lvl>
+    <w:lvl w:ilvl="3" w:tplc="04090001" w:tentative="1">
+      <w:start w:val="1"/>
+      <w:numFmt w:val="bullet"/>
+      <w:lvlText w:val=""/>
+      <w:lvlJc w:val="left"/>
+      <w:pPr>
+        <w:ind w:left="3087" w:hanging="360"/>
+      </w:pPr>
+      <w:rPr>
+        <w:rFonts w:ascii="Symbol" w:hAnsi="Symbol" w:hint="default"/>
+      </w:rPr>
+    </w:lvl>
+    <w:lvl w:ilvl="4" w:tplc="04090003" w:tentative="1">
+      <w:start w:val="1"/>
+      <w:numFmt w:val="bullet"/>
+      <w:lvlText w:val="o"/>
+      <w:lvlJc w:val="left"/>
+      <w:pPr>
+        <w:ind w:left="3807" w:hanging="360"/>
+      </w:pPr>
+      <w:rPr>
+        <w:rFonts w:ascii="Courier New" w:hAnsi="Courier New" w:cs="Courier New" w:hint="default"/>
+      </w:rPr>
+    </w:lvl>
+    <w:lvl w:ilvl="5" w:tplc="04090005" w:tentative="1">
+      <w:start w:val="1"/>
+      <w:numFmt w:val="bullet"/>
+      <w:lvlText w:val=""/>
+      <w:lvlJc w:val="left"/>
+      <w:pPr>
+        <w:ind w:left="4527" w:hanging="360"/>
+      </w:pPr>
+      <w:rPr>
+        <w:rFonts w:ascii="Wingdings" w:hAnsi="Wingdings" w:hint="default"/>
+      </w:rPr>
+    </w:lvl>
+    <w:lvl w:ilvl="6" w:tplc="04090001" w:tentative="1">
+      <w:start w:val="1"/>
+      <w:numFmt w:val="bullet"/>
+      <w:lvlText w:val=""/>
+      <w:lvlJc w:val="left"/>
+      <w:pPr>
+        <w:ind w:left="5247" w:hanging="360"/>
+      </w:pPr>
+      <w:rPr>
+        <w:rFonts w:ascii="Symbol" w:hAnsi="Symbol" w:hint="default"/>
+      </w:rPr>
+    </w:lvl>
+    <w:lvl w:ilvl="7" w:tplc="04090003" w:tentative="1">
+      <w:start w:val="1"/>
+      <w:numFmt w:val="bullet"/>
+      <w:lvlText w:val="o"/>
+      <w:lvlJc w:val="left"/>
+      <w:pPr>
+        <w:ind w:left="5967" w:hanging="360"/>
+      </w:pPr>
+      <w:rPr>
+        <w:rFonts w:ascii="Courier New" w:hAnsi="Courier New" w:cs="Courier New" w:hint="default"/>
+      </w:rPr>
+    </w:lvl>
+    <w:lvl w:ilvl="8" w:tplc="04090005" w:tentative="1">
+      <w:start w:val="1"/>
+      <w:numFmt w:val="bullet"/>
+      <w:lvlText w:val=""/>
+      <w:lvlJc w:val="left"/>
+      <w:pPr>
+        <w:ind w:left="6687" w:hanging="360"/>
+      </w:pPr>
+      <w:rPr>
+        <w:rFonts w:ascii="Wingdings" w:hAnsi="Wingdings" w:hint="default"/>
+      </w:rPr>
+    </w:lvl>
+  </w:abstractNum>
+  <w:abstractNum w:abstractNumId="10" w15:restartNumberingAfterBreak="0">
+    <w:nsid w:val="7E0D1266"/>
+    <w:multiLevelType w:val="multilevel"/>
+    <w:tmpl w:val="04AC9A78"/>
+    <w:lvl w:ilvl="0">
+      <w:start w:val="3"/>
+      <w:numFmt w:val="decimal"/>
+      <w:lvlText w:val="%1"/>
+      <w:lvlJc w:val="left"/>
+      <w:pPr>
+        <w:ind w:left="600" w:hanging="600"/>
+      </w:pPr>
+      <w:rPr>
+        <w:rFonts w:hint="default"/>
+      </w:rPr>
+    </w:lvl>
+    <w:lvl w:ilvl="1">
+      <w:start w:val="1"/>
+      <w:numFmt w:val="decimal"/>
+      <w:lvlText w:val="%1.%2"/>
+      <w:lvlJc w:val="left"/>
+      <w:pPr>
+        <w:ind w:left="1050" w:hanging="600"/>
+      </w:pPr>
+      <w:rPr>
+        <w:rFonts w:hint="default"/>
+      </w:rPr>
+    </w:lvl>
+    <w:lvl w:ilvl="2">
+      <w:start w:val="2"/>
+      <w:numFmt w:val="decimal"/>
+      <w:lvlText w:val="%1.%2.%3"/>
+      <w:lvlJc w:val="left"/>
+      <w:pPr>
+        <w:ind w:left="1620" w:hanging="720"/>
+      </w:pPr>
+      <w:rPr>
+        <w:rFonts w:hint="default"/>
+      </w:rPr>
+    </w:lvl>
+    <w:lvl w:ilvl="3">
+      <w:start w:val="1"/>
+      <w:numFmt w:val="decimal"/>
+      <w:lvlText w:val="%1.%2.%3.%4"/>
+      <w:lvlJc w:val="left"/>
+      <w:pPr>
+        <w:ind w:left="2430" w:hanging="1080"/>
+      </w:pPr>
+      <w:rPr>
+        <w:rFonts w:hint="default"/>
+      </w:rPr>
+    </w:lvl>
+    <w:lvl w:ilvl="4">
+      <w:start w:val="1"/>
+      <w:numFmt w:val="decimal"/>
+      <w:lvlText w:val="%1.%2.%3.%4.%5"/>
+      <w:lvlJc w:val="left"/>
+      <w:pPr>
+        <w:ind w:left="2880" w:hanging="1080"/>
+      </w:pPr>
+      <w:rPr>
+        <w:rFonts w:hint="default"/>
+      </w:rPr>
+    </w:lvl>
+    <w:lvl w:ilvl="5">
+      <w:start w:val="1"/>
+      <w:numFmt w:val="decimal"/>
+      <w:lvlText w:val="%1.%2.%3.%4.%5.%6"/>
+      <w:lvlJc w:val="left"/>
+      <w:pPr>
+        <w:ind w:left="3690" w:hanging="1440"/>
+      </w:pPr>
+      <w:rPr>
+        <w:rFonts w:hint="default"/>
+      </w:rPr>
+    </w:lvl>
+    <w:lvl w:ilvl="6">
+      <w:start w:val="1"/>
+      <w:numFmt w:val="decimal"/>
+      <w:lvlText w:val="%1.%2.%3.%4.%5.%6.%7"/>
+      <w:lvlJc w:val="left"/>
+      <w:pPr>
+        <w:ind w:left="4140" w:hanging="1440"/>
+      </w:pPr>
+      <w:rPr>
+        <w:rFonts w:hint="default"/>
+      </w:rPr>
+    </w:lvl>
+    <w:lvl w:ilvl="7">
+      <w:start w:val="1"/>
+      <w:numFmt w:val="decimal"/>
+      <w:lvlText w:val="%1.%2.%3.%4.%5.%6.%7.%8"/>
+      <w:lvlJc w:val="left"/>
+      <w:pPr>
+        <w:ind w:left="4950" w:hanging="1800"/>
+      </w:pPr>
+      <w:rPr>
+        <w:rFonts w:hint="default"/>
+      </w:rPr>
+    </w:lvl>
+    <w:lvl w:ilvl="8">
+      <w:start w:val="1"/>
+      <w:numFmt w:val="decimal"/>
+      <w:lvlText w:val="%1.%2.%3.%4.%5.%6.%7.%8.%9"/>
+      <w:lvlJc w:val="left"/>
+      <w:pPr>
+        <w:ind w:left="5760" w:hanging="2160"/>
+      </w:pPr>
+      <w:rPr>
+        <w:rFonts w:hint="default"/>
+      </w:rPr>
+    </w:lvl>
+  </w:abstractNum>
+  <w:abstractNum w:abstractNumId="11" w15:restartNumberingAfterBreak="0">
     <w:nsid w:val="7FF077B8"/>
     <w:multiLevelType w:val="multilevel"/>
     <w:tmpl w:val="534842EA"/>
@@ -5829,16 +9699,88 @@
     </w:lvl>
   </w:abstractNum>
   <w:num w:numId="1">
+    <w:abstractNumId w:val="11"/>
+  </w:num>
+  <w:num w:numId="2">
+    <w:abstractNumId w:val="4"/>
+  </w:num>
+  <w:num w:numId="3">
+    <w:abstractNumId w:val="5"/>
+  </w:num>
+  <w:num w:numId="4">
+    <w:abstractNumId w:val="7"/>
+  </w:num>
+  <w:num w:numId="5">
+    <w:abstractNumId w:val="0"/>
+    <w:lvlOverride w:ilvl="0">
+      <w:startOverride w:val="1"/>
+    </w:lvlOverride>
+    <w:lvlOverride w:ilvl="1">
+      <w:startOverride w:val="1"/>
+    </w:lvlOverride>
+    <w:lvlOverride w:ilvl="2">
+      <w:startOverride w:val="1"/>
+    </w:lvlOverride>
+    <w:lvlOverride w:ilvl="3">
+      <w:startOverride w:val="1"/>
+    </w:lvlOverride>
+    <w:lvlOverride w:ilvl="4"/>
+    <w:lvlOverride w:ilvl="5">
+      <w:startOverride w:val="1"/>
+    </w:lvlOverride>
+    <w:lvlOverride w:ilvl="6"/>
+    <w:lvlOverride w:ilvl="7">
+      <w:startOverride w:val="1"/>
+    </w:lvlOverride>
+    <w:lvlOverride w:ilvl="8">
+      <w:startOverride w:val="1"/>
+    </w:lvlOverride>
+  </w:num>
+  <w:num w:numId="6">
+    <w:abstractNumId w:val="2"/>
+    <w:lvlOverride w:ilvl="0"/>
+    <w:lvlOverride w:ilvl="1">
+      <w:startOverride w:val="1"/>
+    </w:lvlOverride>
+    <w:lvlOverride w:ilvl="2">
+      <w:startOverride w:val="1"/>
+    </w:lvlOverride>
+    <w:lvlOverride w:ilvl="3">
+      <w:startOverride w:val="1"/>
+    </w:lvlOverride>
+    <w:lvlOverride w:ilvl="4">
+      <w:startOverride w:val="1"/>
+    </w:lvlOverride>
+    <w:lvlOverride w:ilvl="5">
+      <w:startOverride w:val="1"/>
+    </w:lvlOverride>
+    <w:lvlOverride w:ilvl="6">
+      <w:startOverride w:val="1"/>
+    </w:lvlOverride>
+    <w:lvlOverride w:ilvl="7">
+      <w:startOverride w:val="1"/>
+    </w:lvlOverride>
+    <w:lvlOverride w:ilvl="8">
+      <w:startOverride w:val="1"/>
+    </w:lvlOverride>
+  </w:num>
+  <w:num w:numId="7">
+    <w:abstractNumId w:val="8"/>
+  </w:num>
+  <w:num w:numId="8">
     <w:abstractNumId w:val="3"/>
   </w:num>
-  <w:num w:numId="2">
-    <w:abstractNumId w:val="0"/>
+  <w:num w:numId="9">
+    <w:abstractNumId w:val="10"/>
   </w:num>
-  <w:num w:numId="3">
+  <w:num w:numId="10">
+    <w:abstractNumId w:val="6"/>
+  </w:num>
+  <w:num w:numId="11">
+    <w:abstractNumId w:val="9"/>
+  </w:num>
+  <w:num w:numId="12">
     <w:abstractNumId w:val="1"/>
-  </w:num>
-  <w:num w:numId="4">
-    <w:abstractNumId w:val="2"/>
   </w:num>
 </w:numbering>
 </file>
@@ -5860,16 +9802,17 @@
   </w:docDefaults>
   <w:latentStyles w:defLockedState="0" w:defUIPriority="0" w:defSemiHidden="0" w:defUnhideWhenUsed="0" w:defQFormat="0" w:count="376">
     <w:lsdException w:name="Normal" w:qFormat="1"/>
-    <w:lsdException w:name="heading 1" w:qFormat="1"/>
-    <w:lsdException w:name="heading 2" w:semiHidden="1" w:unhideWhenUsed="1" w:qFormat="1"/>
-    <w:lsdException w:name="heading 3" w:semiHidden="1" w:unhideWhenUsed="1" w:qFormat="1"/>
+    <w:lsdException w:name="heading 1" w:uiPriority="99" w:qFormat="1"/>
+    <w:lsdException w:name="heading 2" w:semiHidden="1" w:uiPriority="99" w:unhideWhenUsed="1" w:qFormat="1"/>
+    <w:lsdException w:name="heading 3" w:semiHidden="1" w:uiPriority="99" w:unhideWhenUsed="1" w:qFormat="1"/>
     <w:lsdException w:name="heading 4" w:semiHidden="1" w:unhideWhenUsed="1" w:qFormat="1"/>
     <w:lsdException w:name="heading 5" w:semiHidden="1" w:unhideWhenUsed="1" w:qFormat="1"/>
     <w:lsdException w:name="heading 6" w:semiHidden="1" w:unhideWhenUsed="1" w:qFormat="1"/>
     <w:lsdException w:name="heading 7" w:semiHidden="1" w:unhideWhenUsed="1" w:qFormat="1"/>
     <w:lsdException w:name="heading 8" w:semiHidden="1" w:unhideWhenUsed="1" w:qFormat="1"/>
     <w:lsdException w:name="heading 9" w:semiHidden="1" w:unhideWhenUsed="1" w:qFormat="1"/>
-    <w:lsdException w:name="caption" w:semiHidden="1" w:unhideWhenUsed="1" w:qFormat="1"/>
+    <w:lsdException w:name="caption" w:semiHidden="1" w:uiPriority="99" w:unhideWhenUsed="1" w:qFormat="1"/>
+    <w:lsdException w:name="List Bullet" w:uiPriority="99"/>
     <w:lsdException w:name="Title" w:qFormat="1"/>
     <w:lsdException w:name="Default Paragraph Font" w:semiHidden="1"/>
     <w:lsdException w:name="Subtitle" w:qFormat="1"/>
@@ -6157,6 +10100,80 @@
       <w:lang w:eastAsia="zh-CN"/>
     </w:rPr>
   </w:style>
+  <w:style w:type="paragraph" w:styleId="Heading1">
+    <w:name w:val="heading 1"/>
+    <w:basedOn w:val="Normal"/>
+    <w:next w:val="Heading2"/>
+    <w:link w:val="Heading1Char"/>
+    <w:uiPriority w:val="99"/>
+    <w:qFormat/>
+    <w:rsid w:val="00213959"/>
+    <w:pPr>
+      <w:pageBreakBefore/>
+      <w:suppressAutoHyphens w:val="0"/>
+      <w:spacing w:before="240" w:after="960" w:line="360" w:lineRule="auto"/>
+      <w:jc w:val="right"/>
+      <w:outlineLvl w:val="0"/>
+    </w:pPr>
+    <w:rPr>
+      <w:rFonts w:ascii="Times New Roman" w:eastAsia="Times New Roman" w:hAnsi="Times New Roman" w:cs="Arial"/>
+      <w:b/>
+      <w:bCs/>
+      <w:kern w:val="32"/>
+      <w:sz w:val="48"/>
+      <w:szCs w:val="48"/>
+      <w:lang w:eastAsia="en-US"/>
+    </w:rPr>
+  </w:style>
+  <w:style w:type="paragraph" w:styleId="Heading2">
+    <w:name w:val="heading 2"/>
+    <w:basedOn w:val="Normal"/>
+    <w:next w:val="BodyText"/>
+    <w:link w:val="Heading2Char"/>
+    <w:uiPriority w:val="99"/>
+    <w:qFormat/>
+    <w:rsid w:val="00213959"/>
+    <w:pPr>
+      <w:keepNext/>
+      <w:suppressAutoHyphens w:val="0"/>
+      <w:spacing w:before="600" w:after="240" w:line="440" w:lineRule="exact"/>
+      <w:ind w:left="360" w:hanging="360"/>
+      <w:jc w:val="both"/>
+      <w:outlineLvl w:val="1"/>
+    </w:pPr>
+    <w:rPr>
+      <w:rFonts w:ascii="Times New Roman" w:eastAsia="Times New Roman" w:hAnsi="Times New Roman" w:cs="Arial"/>
+      <w:b/>
+      <w:bCs/>
+      <w:sz w:val="28"/>
+      <w:szCs w:val="28"/>
+      <w:lang w:eastAsia="en-US"/>
+    </w:rPr>
+  </w:style>
+  <w:style w:type="paragraph" w:styleId="Heading3">
+    <w:name w:val="heading 3"/>
+    <w:basedOn w:val="Normal"/>
+    <w:next w:val="BodyText"/>
+    <w:link w:val="Heading3Char"/>
+    <w:uiPriority w:val="99"/>
+    <w:qFormat/>
+    <w:rsid w:val="00213959"/>
+    <w:pPr>
+      <w:keepNext/>
+      <w:suppressAutoHyphens w:val="0"/>
+      <w:spacing w:before="480" w:after="240" w:line="400" w:lineRule="exact"/>
+      <w:ind w:left="720" w:hanging="720"/>
+      <w:outlineLvl w:val="2"/>
+    </w:pPr>
+    <w:rPr>
+      <w:rFonts w:ascii="Times New Roman" w:eastAsia="Times New Roman" w:hAnsi="Times New Roman" w:cs="Arial"/>
+      <w:i/>
+      <w:iCs/>
+      <w:sz w:val="28"/>
+      <w:szCs w:val="28"/>
+      <w:lang w:eastAsia="en-US"/>
+    </w:rPr>
+  </w:style>
   <w:style w:type="character" w:default="1" w:styleId="DefaultParagraphFont">
     <w:name w:val="Default Paragraph Font"/>
     <w:uiPriority w:val="1"/>
@@ -6238,6 +10255,7 @@
   <w:style w:type="paragraph" w:styleId="Caption">
     <w:name w:val="caption"/>
     <w:basedOn w:val="Normal"/>
+    <w:uiPriority w:val="99"/>
     <w:qFormat/>
     <w:pPr>
       <w:suppressLineNumbers/>
@@ -6272,6 +10290,68 @@
       <w:ind w:left="720"/>
       <w:contextualSpacing/>
     </w:pPr>
+  </w:style>
+  <w:style w:type="character" w:customStyle="1" w:styleId="Heading1Char">
+    <w:name w:val="Heading 1 Char"/>
+    <w:basedOn w:val="DefaultParagraphFont"/>
+    <w:link w:val="Heading1"/>
+    <w:uiPriority w:val="99"/>
+    <w:rsid w:val="00213959"/>
+    <w:rPr>
+      <w:rFonts w:cs="Arial"/>
+      <w:b/>
+      <w:bCs/>
+      <w:kern w:val="32"/>
+      <w:sz w:val="48"/>
+      <w:szCs w:val="48"/>
+    </w:rPr>
+  </w:style>
+  <w:style w:type="character" w:customStyle="1" w:styleId="Heading2Char">
+    <w:name w:val="Heading 2 Char"/>
+    <w:basedOn w:val="DefaultParagraphFont"/>
+    <w:link w:val="Heading2"/>
+    <w:uiPriority w:val="99"/>
+    <w:rsid w:val="00213959"/>
+    <w:rPr>
+      <w:rFonts w:cs="Arial"/>
+      <w:b/>
+      <w:bCs/>
+      <w:sz w:val="28"/>
+      <w:szCs w:val="28"/>
+    </w:rPr>
+  </w:style>
+  <w:style w:type="character" w:customStyle="1" w:styleId="Heading3Char">
+    <w:name w:val="Heading 3 Char"/>
+    <w:basedOn w:val="DefaultParagraphFont"/>
+    <w:link w:val="Heading3"/>
+    <w:uiPriority w:val="99"/>
+    <w:rsid w:val="00213959"/>
+    <w:rPr>
+      <w:rFonts w:cs="Arial"/>
+      <w:i/>
+      <w:iCs/>
+      <w:sz w:val="28"/>
+      <w:szCs w:val="28"/>
+    </w:rPr>
+  </w:style>
+  <w:style w:type="paragraph" w:styleId="ListBullet">
+    <w:name w:val="List Bullet"/>
+    <w:basedOn w:val="Normal"/>
+    <w:uiPriority w:val="99"/>
+    <w:unhideWhenUsed/>
+    <w:rsid w:val="00213959"/>
+    <w:pPr>
+      <w:suppressAutoHyphens w:val="0"/>
+      <w:spacing w:before="120" w:after="100" w:afterAutospacing="1" w:line="360" w:lineRule="auto"/>
+      <w:ind w:left="567"/>
+      <w:jc w:val="both"/>
+    </w:pPr>
+    <w:rPr>
+      <w:rFonts w:ascii="Times New Roman" w:eastAsia="MS Mincho" w:hAnsi="Times New Roman" w:cs="Times New Roman"/>
+      <w:sz w:val="26"/>
+      <w:szCs w:val="26"/>
+      <w:lang w:eastAsia="en-US"/>
+    </w:rPr>
   </w:style>
 </w:styles>
 </file>
@@ -6540,10 +10620,22 @@
 </s:customData>
 </file>
 
+<file path=customXml/item2.xml><?xml version="1.0" encoding="utf-8"?>
+<b:Sources xmlns:b="http://schemas.openxmlformats.org/officeDocument/2006/bibliography" xmlns="http://schemas.openxmlformats.org/officeDocument/2006/bibliography" SelectedStyle="\APASixthEditionOfficeOnline.xsl" StyleName="APA" Version="6"/>
+</file>
+
 <file path=customXml/itemProps1.xml><?xml version="1.0" encoding="utf-8"?>
 <ds:datastoreItem xmlns:ds="http://schemas.openxmlformats.org/officeDocument/2006/customXml" ds:itemID="{B1977F7D-205B-4081-913C-38D41E755F92}">
   <ds:schemaRefs>
     <ds:schemaRef ds:uri="http://www.wps.cn/officeDocument/2013/wpsCustomData"/>
   </ds:schemaRefs>
 </ds:datastoreItem>
+</file>
+
+<file path=customXml/itemProps2.xml><?xml version="1.0" encoding="utf-8"?>
+<ds:datastoreItem xmlns:ds="http://schemas.openxmlformats.org/officeDocument/2006/customXml" ds:itemID="{7E654070-CF4A-4D1B-86A1-86E1650F2AAE}">
+  <ds:schemaRefs>
+    <ds:schemaRef ds:uri="http://schemas.openxmlformats.org/officeDocument/2006/bibliography"/>
+  </ds:schemaRefs>
+</ds:datastoreItem>
 </file>
</xml_diff>